<commit_message>
Finished HW2 Problem1, added new sort and notes
</commit_message>
<xml_diff>
--- a/HW2/JiahuanHe_HW2.docx
+++ b/HW2/JiahuanHe_HW2.docx
@@ -43,6 +43,7 @@
     </w:p>
     <w:p>
       <w:pPr>
+        <w:ind w:firstLine="720"/>
         <w:rPr>
           <w:rFonts w:ascii="Calibri" w:hAnsi="Calibri" w:cs="Calibri"/>
         </w:rPr>
@@ -51,115 +52,252 @@
         <w:rPr>
           <w:rFonts w:ascii="Calibri" w:hAnsi="Calibri" w:cs="Calibri"/>
         </w:rPr>
-        <w:t xml:space="preserve">I also </w:t>
-      </w:r>
-      <w:r>
-        <w:rPr>
-          <w:rFonts w:ascii="Calibri" w:hAnsi="Calibri" w:cs="Calibri"/>
-        </w:rPr>
-        <w:t>uploaded</w:t>
-      </w:r>
-      <w:r>
-        <w:rPr>
-          <w:rFonts w:ascii="Calibri" w:hAnsi="Calibri" w:cs="Calibri"/>
-        </w:rPr>
-        <w:t xml:space="preserve"> a </w:t>
-      </w:r>
-      <w:r>
-        <w:rPr>
-          <w:rFonts w:ascii="Calibri" w:hAnsi="Calibri" w:cs="Calibri"/>
-        </w:rPr>
-        <w:t>py</w:t>
-      </w:r>
-      <w:r>
-        <w:rPr>
-          <w:rFonts w:ascii="Calibri" w:hAnsi="Calibri" w:cs="Calibri"/>
-        </w:rPr>
-        <w:t xml:space="preserve">thon </w:t>
-      </w:r>
-      <w:r>
-        <w:rPr>
-          <w:rFonts w:ascii="Calibri" w:hAnsi="Calibri" w:cs="Calibri"/>
-        </w:rPr>
-        <w:t>file to Canvas, please kindly check.</w:t>
+        <w:t>Proof by induction.</w:t>
       </w:r>
     </w:p>
     <w:p>
       <w:pPr>
+        <w:ind w:firstLine="720"/>
         <w:rPr>
           <w:rFonts w:ascii="Calibri" w:hAnsi="Calibri" w:cs="Calibri"/>
         </w:rPr>
       </w:pPr>
-    </w:p>
-    <w:p>
-      <w:pPr>
-        <w:rPr>
-          <w:rFonts w:ascii="Calibri" w:hAnsi="Calibri" w:cs="Calibri"/>
-        </w:rPr>
-      </w:pPr>
-      <w:r>
-        <w:rPr>
-          <w:rFonts w:ascii="Calibri" w:hAnsi="Calibri" w:cs="Calibri"/>
-        </w:rPr>
-        <w:t>(b)</w:t>
-      </w:r>
-    </w:p>
-    <w:p>
-      <w:pPr>
-        <w:rPr>
-          <w:rFonts w:ascii="Calibri" w:hAnsi="Calibri" w:cs="Calibri"/>
-        </w:rPr>
-      </w:pPr>
-      <w:r>
-        <w:rPr>
-          <w:rFonts w:ascii="Calibri" w:hAnsi="Calibri" w:cs="Calibri"/>
-        </w:rPr>
-        <w:t>Time complexit</w:t>
-      </w:r>
-      <w:r>
-        <w:rPr>
-          <w:rFonts w:ascii="Calibri" w:hAnsi="Calibri" w:cs="Calibri"/>
-        </w:rPr>
-        <w:t>y is</w:t>
-      </w:r>
-      <w:r>
-        <w:rPr>
-          <w:rFonts w:ascii="Calibri" w:hAnsi="Calibri" w:cs="Calibri"/>
-        </w:rPr>
-        <w:t xml:space="preserve"> </w:t>
-      </w:r>
       <m:oMath>
         <m:r>
           <w:rPr>
             <w:rFonts w:ascii="Cambria Math" w:hAnsi="Cambria Math" w:cs="Calibri"/>
           </w:rPr>
-          <m:t>O</m:t>
+          <m:t>∵</m:t>
         </m:r>
-        <m:d>
-          <m:dPr>
-            <m:ctrlPr>
-              <w:rPr>
-                <w:rFonts w:ascii="Cambria Math" w:hAnsi="Cambria Math" w:cs="Calibri"/>
-              </w:rPr>
-            </m:ctrlPr>
-          </m:dPr>
-          <m:e>
-            <m:r>
-              <w:rPr>
-                <w:rFonts w:ascii="Cambria Math" w:hAnsi="Cambria Math" w:cs="Calibri"/>
-              </w:rPr>
-              <m:t>n</m:t>
-            </m:r>
-          </m:e>
-        </m:d>
+      </m:oMath>
+      <w:r>
+        <w:rPr>
+          <w:rFonts w:ascii="Calibri" w:hAnsi="Calibri" w:cs="Calibri"/>
+        </w:rPr>
+        <w:t xml:space="preserve"> </w:t>
+      </w:r>
+      <w:r>
+        <w:rPr>
+          <w:rFonts w:ascii="Calibri" w:hAnsi="Calibri" w:cs="Calibri"/>
+        </w:rPr>
+        <w:t>The condition in</w:t>
+      </w:r>
+      <w:r>
+        <w:rPr>
+          <w:rFonts w:ascii="Calibri" w:hAnsi="Calibri" w:cs="Calibri"/>
+        </w:rPr>
+        <w:t xml:space="preserve"> </w:t>
+      </w:r>
+      <w:r>
+        <w:rPr>
+          <w:rFonts w:ascii="Calibri" w:hAnsi="Calibri" w:cs="Calibri"/>
+        </w:rPr>
+        <w:t>l</w:t>
+      </w:r>
+      <w:r>
+        <w:rPr>
+          <w:rFonts w:ascii="Calibri" w:hAnsi="Calibri" w:cs="Calibri"/>
+        </w:rPr>
+        <w:t>ine</w:t>
+      </w:r>
+      <w:r>
+        <w:rPr>
+          <w:rFonts w:ascii="Calibri" w:hAnsi="Calibri" w:cs="Calibri"/>
+        </w:rPr>
+        <w:t xml:space="preserve"> 3 is </w:t>
+      </w:r>
+      <m:oMath>
         <m:r>
-          <m:rPr>
-            <m:sty m:val="p"/>
-          </m:rPr>
           <w:rPr>
             <w:rFonts w:ascii="Cambria Math" w:hAnsi="Cambria Math" w:cs="Calibri"/>
           </w:rPr>
-          <m:t>=</m:t>
+          <m:t>p+1&lt;r</m:t>
+        </m:r>
+        <m:r>
+          <w:rPr>
+            <w:rFonts w:ascii="Cambria Math" w:hAnsi="Cambria Math" w:cs="Calibri"/>
+          </w:rPr>
+          <m:t>⇒</m:t>
+        </m:r>
+        <m:r>
+          <w:rPr>
+            <w:rFonts w:ascii="Cambria Math" w:hAnsi="Cambria Math" w:cs="Calibri"/>
+          </w:rPr>
+          <m:t>r-p&gt;1</m:t>
+        </m:r>
+      </m:oMath>
+      <w:r>
+        <w:rPr>
+          <w:rFonts w:ascii="Calibri" w:hAnsi="Calibri" w:cs="Calibri"/>
+        </w:rPr>
+        <w:t>,</w:t>
+      </w:r>
+    </w:p>
+    <w:p>
+      <w:pPr>
+        <w:ind w:firstLine="720"/>
+        <w:rPr>
+          <w:rFonts w:ascii="Calibri" w:hAnsi="Calibri" w:cs="Calibri"/>
+        </w:rPr>
+      </w:pPr>
+      <m:oMath>
+        <m:r>
+          <w:rPr>
+            <w:rFonts w:ascii="Cambria Math" w:hAnsi="Cambria Math" w:cs="Calibri"/>
+          </w:rPr>
+          <m:t>∴</m:t>
+        </m:r>
+      </m:oMath>
+      <w:r>
+        <w:rPr>
+          <w:rFonts w:ascii="Calibri" w:hAnsi="Calibri" w:cs="Calibri"/>
+        </w:rPr>
+        <w:t xml:space="preserve"> When </w:t>
+      </w:r>
+      <w:r>
+        <w:rPr>
+          <w:rFonts w:ascii="Calibri" w:hAnsi="Calibri" w:cs="Calibri"/>
+        </w:rPr>
+        <w:t>the index of the last element is at least 2 greater than the first element,</w:t>
+      </w:r>
+      <w:r>
+        <w:rPr>
+          <w:rFonts w:ascii="Calibri" w:hAnsi="Calibri" w:cs="Calibri"/>
+        </w:rPr>
+        <w:t xml:space="preserve"> </w:t>
+      </w:r>
+      <w:r>
+        <w:rPr>
+          <w:rFonts w:ascii="Calibri" w:hAnsi="Calibri" w:cs="Calibri"/>
+        </w:rPr>
+        <w:t xml:space="preserve">namely at </w:t>
+      </w:r>
+      <w:r>
+        <w:rPr>
+          <w:rFonts w:ascii="Calibri" w:hAnsi="Calibri" w:cs="Calibri"/>
+        </w:rPr>
+        <w:t>least there are 3 elements in the array</w:t>
+      </w:r>
+      <w:r>
+        <w:rPr>
+          <w:rFonts w:ascii="Calibri" w:hAnsi="Calibri" w:cs="Calibri"/>
+        </w:rPr>
+        <w:t xml:space="preserve"> would </w:t>
+      </w:r>
+      <w:r>
+        <w:rPr>
+          <w:rFonts w:ascii="Calibri" w:hAnsi="Calibri" w:cs="Calibri"/>
+        </w:rPr>
+        <w:t>we call the function recursively.</w:t>
+      </w:r>
+    </w:p>
+    <w:p>
+      <w:pPr>
+        <w:ind w:firstLine="720"/>
+        <w:rPr>
+          <w:rFonts w:ascii="Calibri" w:hAnsi="Calibri" w:cs="Calibri"/>
+        </w:rPr>
+      </w:pPr>
+      <m:oMath>
+        <m:r>
+          <w:rPr>
+            <w:rFonts w:ascii="Cambria Math" w:hAnsi="Cambria Math" w:cs="Calibri"/>
+          </w:rPr>
+          <m:t>∴</m:t>
+        </m:r>
+      </m:oMath>
+      <w:r>
+        <w:rPr>
+          <w:rFonts w:ascii="Calibri" w:hAnsi="Calibri" w:cs="Calibri"/>
+        </w:rPr>
+        <w:t xml:space="preserve"> </w:t>
+      </w:r>
+      <w:r>
+        <w:rPr>
+          <w:rFonts w:ascii="Calibri" w:hAnsi="Calibri" w:cs="Calibri"/>
+        </w:rPr>
+        <w:t>The base case is when the array contains only 1 or 2 elements.</w:t>
+      </w:r>
+    </w:p>
+    <w:p>
+      <w:pPr>
+        <w:ind w:firstLine="720"/>
+        <w:rPr>
+          <w:rFonts w:ascii="Calibri" w:hAnsi="Calibri" w:cs="Calibri"/>
+        </w:rPr>
+      </w:pPr>
+      <w:r>
+        <w:rPr>
+          <w:rFonts w:ascii="Calibri" w:hAnsi="Calibri" w:cs="Calibri"/>
+        </w:rPr>
+        <w:t>Base case</w:t>
+      </w:r>
+      <w:r>
+        <w:rPr>
+          <w:rFonts w:ascii="Calibri" w:hAnsi="Calibri" w:cs="Calibri"/>
+        </w:rPr>
+        <w:t xml:space="preserve"> 1</w:t>
+      </w:r>
+      <w:r>
+        <w:rPr>
+          <w:rFonts w:ascii="Calibri" w:hAnsi="Calibri" w:cs="Calibri"/>
+        </w:rPr>
+        <w:t>,</w:t>
+      </w:r>
+      <w:r>
+        <w:rPr>
+          <w:rFonts w:ascii="Calibri" w:hAnsi="Calibri" w:cs="Calibri"/>
+        </w:rPr>
+        <w:t xml:space="preserve"> when </w:t>
+      </w:r>
+      <m:oMath>
+        <m:r>
+          <w:rPr>
+            <w:rFonts w:ascii="Cambria Math" w:hAnsi="Cambria Math" w:cs="Calibri"/>
+          </w:rPr>
+          <m:t>n=2</m:t>
+        </m:r>
+      </m:oMath>
+      <w:r>
+        <w:rPr>
+          <w:rFonts w:ascii="Calibri" w:hAnsi="Calibri" w:cs="Calibri"/>
+        </w:rPr>
+        <w:t>:</w:t>
+      </w:r>
+    </w:p>
+    <w:p>
+      <w:pPr>
+        <w:ind w:firstLine="720"/>
+        <w:rPr>
+          <w:rFonts w:ascii="Calibri" w:hAnsi="Calibri" w:cs="Calibri"/>
+        </w:rPr>
+      </w:pPr>
+      <m:oMath>
+        <m:r>
+          <w:rPr>
+            <w:rFonts w:ascii="Cambria Math" w:hAnsi="Cambria Math" w:cs="Calibri"/>
+          </w:rPr>
+          <m:t>∵</m:t>
+        </m:r>
+      </m:oMath>
+      <w:r>
+        <w:rPr>
+          <w:rFonts w:ascii="Calibri" w:hAnsi="Calibri" w:cs="Calibri"/>
+        </w:rPr>
+        <w:t xml:space="preserve"> T</w:t>
+      </w:r>
+      <w:r>
+        <w:rPr>
+          <w:rFonts w:ascii="Calibri" w:hAnsi="Calibri" w:cs="Calibri"/>
+        </w:rPr>
+        <w:t xml:space="preserve">he subarray </w:t>
+      </w:r>
+      <m:oMath>
+        <m:r>
+          <w:rPr>
+            <w:rFonts w:ascii="Cambria Math" w:hAnsi="Cambria Math" w:cs="Calibri"/>
+          </w:rPr>
+          <m:t>A[1:</m:t>
         </m:r>
         <m:r>
           <w:rPr>
@@ -168,189 +306,139 @@
           <m:t>n</m:t>
         </m:r>
         <m:r>
-          <m:rPr>
-            <m:sty m:val="p"/>
-          </m:rPr>
           <w:rPr>
             <w:rFonts w:ascii="Cambria Math" w:hAnsi="Cambria Math" w:cs="Calibri"/>
           </w:rPr>
-          <m:t>∙</m:t>
+          <m:t>]</m:t>
         </m:r>
-        <m:func>
-          <m:funcPr>
-            <m:ctrlPr>
-              <w:rPr>
-                <w:rFonts w:ascii="Cambria Math" w:hAnsi="Cambria Math" w:cs="Calibri"/>
-              </w:rPr>
-            </m:ctrlPr>
-          </m:funcPr>
-          <m:fName>
-            <m:r>
-              <m:rPr>
-                <m:sty m:val="p"/>
-              </m:rPr>
-              <w:rPr>
-                <w:rFonts w:ascii="Cambria Math" w:hAnsi="Cambria Math" w:cs="Calibri"/>
-              </w:rPr>
-              <m:t>log</m:t>
-            </m:r>
-          </m:fName>
-          <m:e>
-            <m:r>
-              <w:rPr>
-                <w:rFonts w:ascii="Cambria Math" w:hAnsi="Cambria Math" w:cs="Calibri"/>
-              </w:rPr>
-              <m:t>n</m:t>
-            </m:r>
-          </m:e>
-        </m:func>
       </m:oMath>
       <w:r>
         <w:rPr>
           <w:rFonts w:ascii="Calibri" w:hAnsi="Calibri" w:cs="Calibri"/>
         </w:rPr>
-        <w:t>.</w:t>
+        <w:t xml:space="preserve"> only contains 1 element,</w:t>
       </w:r>
     </w:p>
     <w:p>
       <w:pPr>
         <w:ind w:firstLine="720"/>
         <w:rPr>
-          <w:rFonts w:ascii="Calibri" w:eastAsia="SimSun" w:hAnsi="Calibri" w:cs="Calibri"/>
+          <w:rFonts w:ascii="Calibri" w:hAnsi="Calibri" w:cs="Calibri"/>
         </w:rPr>
       </w:pPr>
-      <w:r>
-        <w:rPr>
-          <w:rFonts w:ascii="Calibri" w:eastAsia="SimSun" w:hAnsi="Calibri" w:cs="Calibri"/>
-        </w:rPr>
-        <w:t>Best-case scenario:</w:t>
-      </w:r>
-      <w:r>
-        <w:rPr>
-          <w:rFonts w:ascii="Calibri" w:eastAsia="SimSun" w:hAnsi="Calibri" w:cs="Calibri"/>
-        </w:rPr>
-        <w:t xml:space="preserve"> the time complexity is </w:t>
-      </w:r>
       <m:oMath>
         <m:r>
           <w:rPr>
             <w:rFonts w:ascii="Cambria Math" w:hAnsi="Cambria Math" w:cs="Calibri"/>
           </w:rPr>
-          <m:t>O</m:t>
+          <m:t>∴</m:t>
         </m:r>
-        <m:d>
-          <m:dPr>
-            <m:ctrlPr>
-              <w:rPr>
-                <w:rFonts w:ascii="Cambria Math" w:hAnsi="Cambria Math" w:cs="Calibri"/>
-                <w:i/>
-              </w:rPr>
-            </m:ctrlPr>
-          </m:dPr>
-          <m:e>
-            <m:r>
-              <w:rPr>
-                <w:rFonts w:ascii="Cambria Math" w:hAnsi="Cambria Math" w:cs="Calibri"/>
-              </w:rPr>
-              <m:t>n</m:t>
-            </m:r>
-          </m:e>
-        </m:d>
-        <m:r>
-          <w:rPr>
-            <w:rFonts w:ascii="Cambria Math" w:hAnsi="Cambria Math" w:cs="Calibri"/>
-          </w:rPr>
-          <m:t>=n∙</m:t>
-        </m:r>
-        <m:func>
-          <m:funcPr>
-            <m:ctrlPr>
-              <w:rPr>
-                <w:rFonts w:ascii="Cambria Math" w:hAnsi="Cambria Math" w:cs="Calibri"/>
-                <w:i/>
-              </w:rPr>
-            </m:ctrlPr>
-          </m:funcPr>
-          <m:fName>
-            <m:r>
-              <m:rPr>
-                <m:sty m:val="p"/>
-              </m:rPr>
-              <w:rPr>
-                <w:rFonts w:ascii="Cambria Math" w:hAnsi="Cambria Math" w:cs="Calibri"/>
-              </w:rPr>
-              <m:t>log</m:t>
-            </m:r>
-          </m:fName>
-          <m:e>
-            <m:r>
-              <w:rPr>
-                <w:rFonts w:ascii="Cambria Math" w:hAnsi="Cambria Math" w:cs="Calibri"/>
-              </w:rPr>
-              <m:t>n</m:t>
-            </m:r>
-          </m:e>
-        </m:func>
       </m:oMath>
       <w:r>
         <w:rPr>
-          <w:rFonts w:ascii="Calibri" w:eastAsia="SimSun" w:hAnsi="Calibri" w:cs="Calibri"/>
-        </w:rPr>
-        <w:t>.</w:t>
-      </w:r>
-    </w:p>
-    <w:p>
-      <w:pPr>
-        <w:ind w:firstLine="720"/>
-        <w:rPr>
-          <w:rFonts w:ascii="Calibri" w:eastAsia="SimSun" w:hAnsi="Calibri" w:cs="Calibri"/>
-        </w:rPr>
-      </w:pPr>
-      <w:r>
-        <w:rPr>
-          <w:rFonts w:ascii="Calibri" w:eastAsia="SimSun" w:hAnsi="Calibri" w:cs="Calibri"/>
-        </w:rPr>
-        <w:t xml:space="preserve">In the best case, </w:t>
-      </w:r>
-      <w:r>
-        <w:rPr>
-          <w:rFonts w:ascii="Calibri" w:eastAsia="SimSun" w:hAnsi="Calibri" w:cs="Calibri"/>
-        </w:rPr>
-        <w:t xml:space="preserve">the array is </w:t>
-      </w:r>
-      <w:r>
-        <w:rPr>
-          <w:rFonts w:ascii="Calibri" w:eastAsia="SimSun" w:hAnsi="Calibri" w:cs="Calibri"/>
-        </w:rPr>
-        <w:t xml:space="preserve">nearly sorted and only insertion sort and quick sort will be used. </w:t>
-      </w:r>
-      <w:r>
-        <w:rPr>
-          <w:rFonts w:ascii="Calibri" w:eastAsia="SimSun" w:hAnsi="Calibri" w:cs="Calibri"/>
-        </w:rPr>
-        <w:t>In addition</w:t>
-      </w:r>
-      <w:r>
-        <w:rPr>
-          <w:rFonts w:ascii="Calibri" w:eastAsia="SimSun" w:hAnsi="Calibri" w:cs="Calibri"/>
-        </w:rPr>
-        <w:t xml:space="preserve">, </w:t>
-      </w:r>
-      <w:r>
-        <w:rPr>
-          <w:rFonts w:ascii="Calibri" w:eastAsia="SimSun" w:hAnsi="Calibri" w:cs="Calibri"/>
-        </w:rPr>
-        <w:t xml:space="preserve">we know that the time complexity for insertion sort is </w:t>
+          <w:rFonts w:ascii="Calibri" w:hAnsi="Calibri" w:cs="Calibri"/>
+        </w:rPr>
+        <w:t xml:space="preserve"> </w:t>
+      </w:r>
+      <w:r>
+        <w:rPr>
+          <w:rFonts w:ascii="Calibri" w:hAnsi="Calibri" w:cs="Calibri"/>
+        </w:rPr>
+        <w:t xml:space="preserve">The array </w:t>
       </w:r>
       <m:oMath>
         <m:r>
           <w:rPr>
             <w:rFonts w:ascii="Cambria Math" w:hAnsi="Cambria Math" w:cs="Calibri"/>
           </w:rPr>
-          <m:t>O</m:t>
+          <m:t>A[1:n]</m:t>
+        </m:r>
+      </m:oMath>
+      <w:r>
+        <w:rPr>
+          <w:rFonts w:ascii="Calibri" w:hAnsi="Calibri" w:cs="Calibri"/>
+        </w:rPr>
+        <w:t xml:space="preserve"> is sorted.</w:t>
+      </w:r>
+    </w:p>
+    <w:p>
+      <w:pPr>
+        <w:ind w:firstLine="720"/>
+        <w:rPr>
+          <w:rFonts w:ascii="Calibri" w:hAnsi="Calibri" w:cs="Calibri"/>
+        </w:rPr>
+      </w:pPr>
+      <w:r>
+        <w:rPr>
+          <w:rFonts w:ascii="Calibri" w:hAnsi="Calibri" w:cs="Calibri"/>
+        </w:rPr>
+        <w:t xml:space="preserve">Base case 2, when </w:t>
+      </w:r>
+      <m:oMath>
+        <m:r>
+          <w:rPr>
+            <w:rFonts w:ascii="Cambria Math" w:hAnsi="Cambria Math" w:cs="Calibri"/>
+          </w:rPr>
+          <m:t>n=3</m:t>
+        </m:r>
+      </m:oMath>
+      <w:r>
+        <w:rPr>
+          <w:rFonts w:ascii="Calibri" w:hAnsi="Calibri" w:cs="Calibri"/>
+        </w:rPr>
+        <w:t>:</w:t>
+      </w:r>
+    </w:p>
+    <w:p>
+      <w:pPr>
+        <w:ind w:firstLine="720"/>
+        <w:rPr>
+          <w:rFonts w:ascii="Calibri" w:hAnsi="Calibri" w:cs="Calibri"/>
+        </w:rPr>
+      </w:pPr>
+      <m:oMath>
+        <m:r>
+          <w:rPr>
+            <w:rFonts w:ascii="Cambria Math" w:hAnsi="Cambria Math" w:cs="Calibri"/>
+          </w:rPr>
+          <m:t>∵</m:t>
+        </m:r>
+      </m:oMath>
+      <w:r>
+        <w:rPr>
+          <w:rFonts w:ascii="Calibri" w:hAnsi="Calibri" w:cs="Calibri"/>
+        </w:rPr>
+        <w:t xml:space="preserve"> The </w:t>
+      </w:r>
+      <w:r>
+        <w:rPr>
+          <w:rFonts w:ascii="Calibri" w:hAnsi="Calibri" w:cs="Calibri"/>
+        </w:rPr>
+        <w:t>algorithm</w:t>
+      </w:r>
+      <w:r>
+        <w:rPr>
+          <w:rFonts w:ascii="Calibri" w:hAnsi="Calibri" w:cs="Calibri"/>
+        </w:rPr>
+        <w:t xml:space="preserve"> </w:t>
+      </w:r>
+      <w:r>
+        <w:rPr>
+          <w:rFonts w:ascii="Calibri" w:hAnsi="Calibri" w:cs="Calibri"/>
+        </w:rPr>
+        <w:t xml:space="preserve">checks if </w:t>
+      </w:r>
+      <m:oMath>
+        <m:r>
+          <w:rPr>
+            <w:rFonts w:ascii="Cambria Math" w:hAnsi="Cambria Math" w:cs="Calibri"/>
+          </w:rPr>
+          <m:t>A</m:t>
         </m:r>
         <m:d>
           <m:dPr>
+            <m:begChr m:val="["/>
+            <m:endChr m:val="]"/>
             <m:ctrlPr>
               <w:rPr>
                 <w:rFonts w:ascii="Cambria Math" w:hAnsi="Cambria Math" w:cs="Calibri"/>
@@ -367,42 +455,174 @@
             </m:r>
           </m:e>
         </m:d>
+        <m:r>
+          <w:rPr>
+            <w:rFonts w:ascii="Cambria Math" w:hAnsi="Cambria Math" w:cs="Calibri"/>
+          </w:rPr>
+          <m:t>&gt;A[</m:t>
+        </m:r>
+        <m:r>
+          <w:rPr>
+            <w:rFonts w:ascii="Cambria Math" w:hAnsi="Cambria Math" w:cs="Calibri"/>
+          </w:rPr>
+          <m:t>n]</m:t>
+        </m:r>
       </m:oMath>
       <w:r>
         <w:rPr>
-          <w:rFonts w:ascii="Calibri" w:eastAsia="SimSun" w:hAnsi="Calibri" w:cs="Calibri"/>
-        </w:rPr>
-        <w:t xml:space="preserve">, and </w:t>
-      </w:r>
-      <w:r>
-        <w:rPr>
-          <w:rFonts w:ascii="Calibri" w:eastAsia="SimSun" w:hAnsi="Calibri" w:cs="Calibri"/>
-        </w:rPr>
-        <w:t>the time complexity for quick sort</w:t>
-      </w:r>
-      <w:r>
-        <w:rPr>
-          <w:rFonts w:ascii="Calibri" w:eastAsia="SimSun" w:hAnsi="Calibri" w:cs="Calibri"/>
-          <w:lang w:eastAsia="ja-JP"/>
-        </w:rPr>
-        <w:t xml:space="preserve"> is</w:t>
-      </w:r>
-      <w:r>
-        <w:rPr>
-          <w:rFonts w:ascii="Calibri" w:eastAsia="SimSun" w:hAnsi="Calibri" w:cs="Calibri"/>
-          <w:lang w:eastAsia="ja-JP"/>
-        </w:rPr>
-        <w:t xml:space="preserve"> </w:t>
-      </w:r>
+          <w:rFonts w:ascii="Calibri" w:hAnsi="Calibri" w:cs="Calibri"/>
+        </w:rPr>
+        <w:t xml:space="preserve"> and swaps them if necessary.</w:t>
+      </w:r>
+    </w:p>
+    <w:p>
+      <w:pPr>
+        <w:ind w:firstLine="720"/>
+        <w:rPr>
+          <w:rFonts w:ascii="Calibri" w:hAnsi="Calibri" w:cs="Calibri"/>
+        </w:rPr>
+      </w:pPr>
       <m:oMath>
         <m:r>
           <w:rPr>
             <w:rFonts w:ascii="Cambria Math" w:hAnsi="Cambria Math" w:cs="Calibri"/>
           </w:rPr>
-          <m:t>O</m:t>
+          <m:t>∴</m:t>
+        </m:r>
+      </m:oMath>
+      <w:r>
+        <w:rPr>
+          <w:rFonts w:ascii="Calibri" w:hAnsi="Calibri" w:cs="Calibri"/>
+        </w:rPr>
+        <w:t xml:space="preserve"> </w:t>
+      </w:r>
+      <w:r>
+        <w:rPr>
+          <w:rFonts w:ascii="Calibri" w:hAnsi="Calibri" w:cs="Calibri"/>
+        </w:rPr>
+        <w:t>After above step, t</w:t>
+      </w:r>
+      <w:r>
+        <w:rPr>
+          <w:rFonts w:ascii="Calibri" w:hAnsi="Calibri" w:cs="Calibri"/>
+        </w:rPr>
+        <w:t xml:space="preserve">he array </w:t>
+      </w:r>
+      <m:oMath>
+        <m:r>
+          <w:rPr>
+            <w:rFonts w:ascii="Cambria Math" w:hAnsi="Cambria Math" w:cs="Calibri"/>
+          </w:rPr>
+          <m:t>A[1:n]</m:t>
+        </m:r>
+      </m:oMath>
+      <w:r>
+        <w:rPr>
+          <w:rFonts w:ascii="Calibri" w:hAnsi="Calibri" w:cs="Calibri"/>
+        </w:rPr>
+        <w:t xml:space="preserve"> is sorted.</w:t>
+      </w:r>
+    </w:p>
+    <w:p>
+      <w:pPr>
+        <w:ind w:firstLine="720"/>
+        <w:rPr>
+          <w:rFonts w:ascii="Calibri" w:hAnsi="Calibri" w:cs="Calibri"/>
+        </w:rPr>
+      </w:pPr>
+      <w:r>
+        <w:rPr>
+          <w:rFonts w:ascii="Calibri" w:hAnsi="Calibri" w:cs="Calibri"/>
+        </w:rPr>
+        <w:t xml:space="preserve">Assume </w:t>
+      </w:r>
+      <w:r>
+        <w:rPr>
+          <w:rFonts w:ascii="Calibri" w:hAnsi="Calibri" w:cs="Calibri"/>
+        </w:rPr>
+        <w:t xml:space="preserve">New-Sort correctly sorts </w:t>
+      </w:r>
+      <m:oMath>
+        <m:r>
+          <w:rPr>
+            <w:rFonts w:ascii="Cambria Math" w:hAnsi="Cambria Math" w:cs="Calibri"/>
+          </w:rPr>
+          <m:t>A[</m:t>
+        </m:r>
+        <m:r>
+          <w:rPr>
+            <w:rFonts w:ascii="Cambria Math" w:hAnsi="Cambria Math" w:cs="Calibri"/>
+          </w:rPr>
+          <m:t>p</m:t>
+        </m:r>
+        <m:r>
+          <w:rPr>
+            <w:rFonts w:ascii="Cambria Math" w:hAnsi="Cambria Math" w:cs="Calibri"/>
+          </w:rPr>
+          <m:t>:</m:t>
+        </m:r>
+        <m:r>
+          <w:rPr>
+            <w:rFonts w:ascii="Cambria Math" w:hAnsi="Cambria Math" w:cs="Calibri"/>
+          </w:rPr>
+          <m:t>n-k</m:t>
+        </m:r>
+        <m:r>
+          <w:rPr>
+            <w:rFonts w:ascii="Cambria Math" w:hAnsi="Cambria Math" w:cs="Calibri"/>
+          </w:rPr>
+          <m:t>]</m:t>
+        </m:r>
+      </m:oMath>
+      <w:r>
+        <w:rPr>
+          <w:rFonts w:ascii="Calibri" w:hAnsi="Calibri" w:cs="Calibri"/>
+        </w:rPr>
+        <w:t xml:space="preserve"> and </w:t>
+      </w:r>
+      <m:oMath>
+        <m:r>
+          <w:rPr>
+            <w:rFonts w:ascii="Cambria Math" w:hAnsi="Cambria Math" w:cs="Calibri"/>
+          </w:rPr>
+          <m:t>A[</m:t>
+        </m:r>
+        <m:r>
+          <w:rPr>
+            <w:rFonts w:ascii="Cambria Math" w:hAnsi="Cambria Math" w:cs="Calibri"/>
+          </w:rPr>
+          <m:t>p+k</m:t>
+        </m:r>
+        <m:r>
+          <w:rPr>
+            <w:rFonts w:ascii="Cambria Math" w:hAnsi="Cambria Math" w:cs="Calibri"/>
+          </w:rPr>
+          <m:t>:n]</m:t>
+        </m:r>
+      </m:oMath>
+      <w:r>
+        <w:rPr>
+          <w:rFonts w:ascii="Calibri" w:hAnsi="Calibri" w:cs="Calibri"/>
+        </w:rPr>
+        <w:t xml:space="preserve"> where </w:t>
+      </w:r>
+      <m:oMath>
+        <m:r>
+          <w:rPr>
+            <w:rFonts w:ascii="Cambria Math" w:hAnsi="Cambria Math" w:cs="Calibri"/>
+          </w:rPr>
+          <m:t>k</m:t>
+        </m:r>
+        <m:r>
+          <w:rPr>
+            <w:rFonts w:ascii="Cambria Math" w:hAnsi="Cambria Math" w:cs="Calibri"/>
+          </w:rPr>
+          <m:t>=</m:t>
         </m:r>
         <m:d>
           <m:dPr>
+            <m:begChr m:val="⌊"/>
+            <m:endChr m:val="⌋"/>
             <m:ctrlPr>
               <w:rPr>
                 <w:rFonts w:ascii="Cambria Math" w:hAnsi="Cambria Math" w:cs="Calibri"/>
@@ -411,581 +631,216 @@
             </m:ctrlPr>
           </m:dPr>
           <m:e>
-            <m:r>
-              <w:rPr>
-                <w:rFonts w:ascii="Cambria Math" w:hAnsi="Cambria Math" w:cs="Calibri"/>
-              </w:rPr>
-              <m:t>n</m:t>
-            </m:r>
+            <m:f>
+              <m:fPr>
+                <m:ctrlPr>
+                  <w:rPr>
+                    <w:rFonts w:ascii="Cambria Math" w:hAnsi="Cambria Math" w:cs="Calibri"/>
+                    <w:i/>
+                  </w:rPr>
+                </m:ctrlPr>
+              </m:fPr>
+              <m:num>
+                <m:r>
+                  <w:rPr>
+                    <w:rFonts w:ascii="Cambria Math" w:hAnsi="Cambria Math" w:cs="Calibri"/>
+                  </w:rPr>
+                  <m:t>n-p+1</m:t>
+                </m:r>
+              </m:num>
+              <m:den>
+                <m:r>
+                  <w:rPr>
+                    <w:rFonts w:ascii="Cambria Math" w:hAnsi="Cambria Math" w:cs="Calibri"/>
+                  </w:rPr>
+                  <m:t>3</m:t>
+                </m:r>
+              </m:den>
+            </m:f>
           </m:e>
         </m:d>
-        <m:r>
-          <w:rPr>
-            <w:rFonts w:ascii="Cambria Math" w:hAnsi="Cambria Math" w:cs="Calibri"/>
-          </w:rPr>
-          <m:t>=n∙</m:t>
-        </m:r>
-        <m:func>
-          <m:funcPr>
-            <m:ctrlPr>
-              <w:rPr>
-                <w:rFonts w:ascii="Cambria Math" w:hAnsi="Cambria Math" w:cs="Calibri"/>
-                <w:i/>
-              </w:rPr>
-            </m:ctrlPr>
-          </m:funcPr>
-          <m:fName>
-            <m:r>
-              <m:rPr>
-                <m:sty m:val="p"/>
-              </m:rPr>
-              <w:rPr>
-                <w:rFonts w:ascii="Cambria Math" w:hAnsi="Cambria Math" w:cs="Calibri"/>
-              </w:rPr>
-              <m:t>log</m:t>
-            </m:r>
-          </m:fName>
-          <m:e>
-            <m:r>
-              <w:rPr>
-                <w:rFonts w:ascii="Cambria Math" w:hAnsi="Cambria Math" w:cs="Calibri"/>
-              </w:rPr>
-              <m:t>n</m:t>
-            </m:r>
-          </m:e>
-        </m:func>
       </m:oMath>
       <w:r>
         <w:rPr>
-          <w:rFonts w:ascii="Calibri" w:eastAsia="SimSun" w:hAnsi="Calibri" w:cs="Calibri"/>
-        </w:rPr>
-        <w:t xml:space="preserve"> in the best case</w:t>
-      </w:r>
-      <w:r>
-        <w:rPr>
-          <w:rFonts w:ascii="Calibri" w:eastAsia="SimSun" w:hAnsi="Calibri" w:cs="Calibri"/>
-        </w:rPr>
-        <w:t>.</w:t>
-      </w:r>
-      <w:r>
-        <w:rPr>
-          <w:rFonts w:ascii="Calibri" w:eastAsia="SimSun" w:hAnsi="Calibri" w:cs="Calibri"/>
-        </w:rPr>
-        <w:t xml:space="preserve"> Since </w:t>
+          <w:rFonts w:ascii="Calibri" w:hAnsi="Calibri" w:cs="Calibri"/>
+        </w:rPr>
+        <w:t>,</w:t>
+      </w:r>
+      <w:r>
+        <w:rPr>
+          <w:rFonts w:ascii="Calibri" w:hAnsi="Calibri" w:cs="Calibri"/>
+        </w:rPr>
+        <w:t xml:space="preserve"> namely one third of the array’s length,</w:t>
+      </w:r>
+      <w:r>
+        <w:rPr>
+          <w:rFonts w:ascii="Calibri" w:hAnsi="Calibri" w:cs="Calibri"/>
+        </w:rPr>
+        <w:t xml:space="preserve"> and</w:t>
+      </w:r>
+      <w:r>
+        <w:rPr>
+          <w:rFonts w:ascii="Calibri" w:hAnsi="Calibri" w:cs="Calibri"/>
+        </w:rPr>
+        <w:t xml:space="preserve"> </w:t>
       </w:r>
       <m:oMath>
         <m:r>
           <w:rPr>
             <w:rFonts w:ascii="Cambria Math" w:hAnsi="Cambria Math" w:cs="Calibri"/>
           </w:rPr>
-          <m:t>n∙</m:t>
+          <m:t>p</m:t>
         </m:r>
-        <m:func>
-          <m:funcPr>
-            <m:ctrlPr>
-              <w:rPr>
-                <w:rFonts w:ascii="Cambria Math" w:hAnsi="Cambria Math" w:cs="Calibri"/>
-                <w:i/>
-              </w:rPr>
-            </m:ctrlPr>
-          </m:funcPr>
-          <m:fName>
-            <m:r>
-              <m:rPr>
-                <m:sty m:val="p"/>
-              </m:rPr>
-              <w:rPr>
-                <w:rFonts w:ascii="Cambria Math" w:hAnsi="Cambria Math" w:cs="Calibri"/>
-              </w:rPr>
-              <m:t>log</m:t>
-            </m:r>
-          </m:fName>
-          <m:e>
-            <m:r>
-              <w:rPr>
-                <w:rFonts w:ascii="Cambria Math" w:hAnsi="Cambria Math" w:cs="Calibri"/>
-              </w:rPr>
-              <m:t>n</m:t>
-            </m:r>
-          </m:e>
-        </m:func>
       </m:oMath>
       <w:r>
         <w:rPr>
-          <w:rFonts w:ascii="Calibri" w:eastAsia="SimSun" w:hAnsi="Calibri" w:cs="Calibri"/>
-        </w:rPr>
-        <w:t xml:space="preserve"> grows faster than </w:t>
-      </w:r>
-      <w:r>
-        <w:rPr>
-          <w:rFonts w:ascii="Calibri" w:eastAsia="SimSun" w:hAnsi="Calibri" w:cs="Calibri"/>
-        </w:rPr>
-        <w:t>constant time</w:t>
-      </w:r>
-      <w:r>
-        <w:rPr>
-          <w:rFonts w:ascii="Calibri" w:eastAsia="SimSun" w:hAnsi="Calibri" w:cs="Calibri"/>
-        </w:rPr>
-        <w:t xml:space="preserve">, we could say the time complexity for </w:t>
-      </w:r>
-      <w:r>
-        <w:rPr>
-          <w:rFonts w:ascii="Calibri" w:eastAsia="SimSun" w:hAnsi="Calibri" w:cs="Calibri"/>
-        </w:rPr>
-        <w:t xml:space="preserve">above </w:t>
-      </w:r>
-      <w:r>
-        <w:rPr>
-          <w:rFonts w:ascii="Calibri" w:eastAsia="SimSun" w:hAnsi="Calibri" w:cs="Calibri"/>
-        </w:rPr>
-        <w:t xml:space="preserve">hybrid sort </w:t>
-      </w:r>
-      <w:r>
-        <w:rPr>
-          <w:rFonts w:ascii="Calibri" w:eastAsia="SimSun" w:hAnsi="Calibri" w:cs="Calibri"/>
-        </w:rPr>
-        <w:t xml:space="preserve">in the best case, </w:t>
-      </w:r>
-      <w:r>
-        <w:rPr>
-          <w:rFonts w:ascii="Calibri" w:eastAsia="SimSun" w:hAnsi="Calibri" w:cs="Calibri"/>
-        </w:rPr>
-        <w:t xml:space="preserve">is </w:t>
+          <w:rFonts w:ascii="Calibri" w:hAnsi="Calibri" w:cs="Calibri"/>
+        </w:rPr>
+        <w:t xml:space="preserve"> is the index of the first element. N</w:t>
+      </w:r>
+      <w:r>
+        <w:rPr>
+          <w:rFonts w:ascii="Calibri" w:hAnsi="Calibri" w:cs="Calibri"/>
+        </w:rPr>
+        <w:t xml:space="preserve">ow </w:t>
+      </w:r>
+      <w:r>
+        <w:rPr>
+          <w:rFonts w:ascii="Calibri" w:hAnsi="Calibri" w:cs="Calibri"/>
+        </w:rPr>
+        <w:t xml:space="preserve">we </w:t>
+      </w:r>
+      <w:r>
+        <w:rPr>
+          <w:rFonts w:ascii="Calibri" w:hAnsi="Calibri" w:cs="Calibri"/>
+        </w:rPr>
+        <w:t xml:space="preserve">only </w:t>
+      </w:r>
+      <w:r>
+        <w:rPr>
+          <w:rFonts w:ascii="Calibri" w:hAnsi="Calibri" w:cs="Calibri"/>
+        </w:rPr>
+        <w:t xml:space="preserve">need to prove </w:t>
+      </w:r>
+      <w:r>
+        <w:rPr>
+          <w:rFonts w:ascii="Calibri" w:hAnsi="Calibri" w:cs="Calibri"/>
+        </w:rPr>
+        <w:t xml:space="preserve">this algorithm correctly sorts </w:t>
       </w:r>
       <m:oMath>
         <m:r>
           <w:rPr>
             <w:rFonts w:ascii="Cambria Math" w:hAnsi="Cambria Math" w:cs="Calibri"/>
           </w:rPr>
-          <m:t>O</m:t>
+          <m:t>A[</m:t>
         </m:r>
-        <m:d>
-          <m:dPr>
-            <m:ctrlPr>
-              <w:rPr>
-                <w:rFonts w:ascii="Cambria Math" w:hAnsi="Cambria Math" w:cs="Calibri"/>
-                <w:i/>
-              </w:rPr>
-            </m:ctrlPr>
-          </m:dPr>
-          <m:e>
-            <m:r>
-              <w:rPr>
-                <w:rFonts w:ascii="Cambria Math" w:hAnsi="Cambria Math" w:cs="Calibri"/>
-              </w:rPr>
-              <m:t>n</m:t>
-            </m:r>
-          </m:e>
-        </m:d>
         <m:r>
           <w:rPr>
             <w:rFonts w:ascii="Cambria Math" w:hAnsi="Cambria Math" w:cs="Calibri"/>
           </w:rPr>
-          <m:t>=n∙</m:t>
+          <m:t>p</m:t>
         </m:r>
-        <m:func>
-          <m:funcPr>
-            <m:ctrlPr>
-              <w:rPr>
-                <w:rFonts w:ascii="Cambria Math" w:hAnsi="Cambria Math" w:cs="Calibri"/>
-                <w:i/>
-              </w:rPr>
-            </m:ctrlPr>
-          </m:funcPr>
-          <m:fName>
-            <m:r>
-              <m:rPr>
-                <m:sty m:val="p"/>
-              </m:rPr>
-              <w:rPr>
-                <w:rFonts w:ascii="Cambria Math" w:hAnsi="Cambria Math" w:cs="Calibri"/>
-              </w:rPr>
-              <m:t>log</m:t>
-            </m:r>
-          </m:fName>
-          <m:e>
-            <m:r>
-              <w:rPr>
-                <w:rFonts w:ascii="Cambria Math" w:hAnsi="Cambria Math" w:cs="Calibri"/>
-              </w:rPr>
-              <m:t>n</m:t>
-            </m:r>
-          </m:e>
-        </m:func>
+        <m:r>
+          <w:rPr>
+            <w:rFonts w:ascii="Cambria Math" w:hAnsi="Cambria Math" w:cs="Calibri"/>
+          </w:rPr>
+          <m:t>:n]</m:t>
+        </m:r>
       </m:oMath>
       <w:r>
         <w:rPr>
-          <w:rFonts w:ascii="Calibri" w:eastAsia="SimSun" w:hAnsi="Calibri" w:cs="Calibri"/>
-        </w:rPr>
-        <w:t>.</w:t>
+          <w:rFonts w:ascii="Calibri" w:hAnsi="Calibri" w:cs="Calibri"/>
+        </w:rPr>
+        <w:t xml:space="preserve"> as well.</w:t>
       </w:r>
     </w:p>
     <w:p>
       <w:pPr>
         <w:ind w:firstLine="720"/>
         <w:rPr>
-          <w:rFonts w:ascii="Calibri" w:eastAsia="SimSun" w:hAnsi="Calibri" w:cs="Calibri"/>
+          <w:rFonts w:ascii="Calibri" w:hAnsi="Calibri" w:cs="Calibri"/>
         </w:rPr>
       </w:pPr>
-      <w:r>
-        <w:rPr>
-          <w:rFonts w:ascii="Calibri" w:eastAsia="SimSun" w:hAnsi="Calibri" w:cs="Calibri"/>
-        </w:rPr>
-        <w:t xml:space="preserve">Average-case scenario: the time complexity is still </w:t>
-      </w:r>
       <m:oMath>
         <m:r>
           <w:rPr>
             <w:rFonts w:ascii="Cambria Math" w:hAnsi="Cambria Math" w:cs="Calibri"/>
           </w:rPr>
-          <m:t>O</m:t>
+          <m:t>∵</m:t>
         </m:r>
-        <m:d>
-          <m:dPr>
-            <m:ctrlPr>
-              <w:rPr>
-                <w:rFonts w:ascii="Cambria Math" w:hAnsi="Cambria Math" w:cs="Calibri"/>
-                <w:i/>
-              </w:rPr>
-            </m:ctrlPr>
-          </m:dPr>
-          <m:e>
-            <m:r>
-              <w:rPr>
-                <w:rFonts w:ascii="Cambria Math" w:hAnsi="Cambria Math" w:cs="Calibri"/>
-              </w:rPr>
-              <m:t>n</m:t>
-            </m:r>
-          </m:e>
-        </m:d>
-        <m:r>
-          <w:rPr>
-            <w:rFonts w:ascii="Cambria Math" w:hAnsi="Cambria Math" w:cs="Calibri"/>
-          </w:rPr>
-          <m:t>=n∙</m:t>
-        </m:r>
-        <m:func>
-          <m:funcPr>
-            <m:ctrlPr>
-              <w:rPr>
-                <w:rFonts w:ascii="Cambria Math" w:hAnsi="Cambria Math" w:cs="Calibri"/>
-                <w:i/>
-              </w:rPr>
-            </m:ctrlPr>
-          </m:funcPr>
-          <m:fName>
-            <m:r>
-              <m:rPr>
-                <m:sty m:val="p"/>
-              </m:rPr>
-              <w:rPr>
-                <w:rFonts w:ascii="Cambria Math" w:hAnsi="Cambria Math" w:cs="Calibri"/>
-              </w:rPr>
-              <m:t>log</m:t>
-            </m:r>
-          </m:fName>
-          <m:e>
-            <m:r>
-              <w:rPr>
-                <w:rFonts w:ascii="Cambria Math" w:hAnsi="Cambria Math" w:cs="Calibri"/>
-              </w:rPr>
-              <m:t>n</m:t>
-            </m:r>
-          </m:e>
-        </m:func>
       </m:oMath>
       <w:r>
         <w:rPr>
-          <w:rFonts w:ascii="Calibri" w:eastAsia="SimSun" w:hAnsi="Calibri" w:cs="Calibri"/>
-        </w:rPr>
-        <w:t>.</w:t>
-      </w:r>
-    </w:p>
-    <w:p>
-      <w:pPr>
-        <w:ind w:firstLine="720"/>
-        <w:rPr>
-          <w:rFonts w:ascii="Calibri" w:eastAsia="SimSun" w:hAnsi="Calibri" w:cs="Calibri"/>
-        </w:rPr>
-      </w:pPr>
-      <w:r>
-        <w:rPr>
-          <w:rFonts w:ascii="Calibri" w:eastAsia="SimSun" w:hAnsi="Calibri" w:cs="Calibri"/>
-        </w:rPr>
-        <w:t>In the average case,</w:t>
-      </w:r>
-      <w:r>
-        <w:rPr>
-          <w:rFonts w:ascii="Calibri" w:eastAsia="SimSun" w:hAnsi="Calibri" w:cs="Calibri"/>
-        </w:rPr>
-        <w:t xml:space="preserve"> the</w:t>
-      </w:r>
-      <w:r>
-        <w:rPr>
-          <w:rFonts w:ascii="Calibri" w:eastAsia="SimSun" w:hAnsi="Calibri" w:cs="Calibri"/>
-        </w:rPr>
-        <w:t xml:space="preserve"> pivot picked up in the quick sort would be nearly balanced</w:t>
-      </w:r>
-      <w:r>
-        <w:rPr>
-          <w:rFonts w:ascii="Calibri" w:eastAsia="SimSun" w:hAnsi="Calibri" w:cs="Calibri"/>
-        </w:rPr>
-        <w:t>, and</w:t>
-      </w:r>
-      <w:r>
-        <w:rPr>
-          <w:rFonts w:ascii="Calibri" w:eastAsia="SimSun" w:hAnsi="Calibri" w:cs="Calibri"/>
-        </w:rPr>
-        <w:t xml:space="preserve"> the time complexity for insertion sort will be </w:t>
+          <w:rFonts w:ascii="Calibri" w:hAnsi="Calibri" w:cs="Calibri"/>
+        </w:rPr>
+        <w:t xml:space="preserve"> </w:t>
       </w:r>
       <m:oMath>
         <m:r>
           <w:rPr>
             <w:rFonts w:ascii="Cambria Math" w:hAnsi="Cambria Math" w:cs="Calibri"/>
           </w:rPr>
-          <m:t>O</m:t>
-        </m:r>
-        <m:d>
-          <m:dPr>
-            <m:ctrlPr>
-              <w:rPr>
-                <w:rFonts w:ascii="Cambria Math" w:hAnsi="Cambria Math" w:cs="Calibri"/>
-                <w:i/>
-              </w:rPr>
-            </m:ctrlPr>
-          </m:dPr>
-          <m:e>
-            <m:r>
-              <w:rPr>
-                <w:rFonts w:ascii="Cambria Math" w:hAnsi="Cambria Math" w:cs="Calibri"/>
-              </w:rPr>
-              <m:t>n</m:t>
-            </m:r>
-          </m:e>
-        </m:d>
-        <m:r>
-          <w:rPr>
-            <w:rFonts w:ascii="Cambria Math" w:hAnsi="Cambria Math" w:cs="Calibri"/>
-          </w:rPr>
-          <m:t>=n</m:t>
+          <m:t>A[p+k:n]</m:t>
         </m:r>
       </m:oMath>
       <w:r>
         <w:rPr>
-          <w:rFonts w:ascii="Calibri" w:eastAsia="SimSun" w:hAnsi="Calibri" w:cs="Calibri"/>
-        </w:rPr>
-        <w:t>. When the depth</w:t>
-      </w:r>
-      <w:r>
-        <w:rPr>
-          <w:rFonts w:ascii="Calibri" w:eastAsia="SimSun" w:hAnsi="Calibri" w:cs="Calibri"/>
-        </w:rPr>
-        <w:t xml:space="preserve"> exceeds </w:t>
-      </w:r>
-      <m:oMath>
-        <m:func>
-          <m:funcPr>
-            <m:ctrlPr>
-              <w:rPr>
-                <w:rFonts w:ascii="Cambria Math" w:eastAsia="SimSun" w:hAnsi="Cambria Math" w:cs="Calibri"/>
-                <w:i/>
-              </w:rPr>
-            </m:ctrlPr>
-          </m:funcPr>
-          <m:fName>
-            <m:r>
-              <m:rPr>
-                <m:sty m:val="p"/>
-              </m:rPr>
-              <w:rPr>
-                <w:rFonts w:ascii="Cambria Math" w:eastAsia="SimSun" w:hAnsi="Cambria Math" w:cs="Calibri"/>
-              </w:rPr>
-              <m:t>2∙log</m:t>
-            </m:r>
-          </m:fName>
-          <m:e>
-            <m:r>
-              <w:rPr>
-                <w:rFonts w:ascii="Cambria Math" w:eastAsia="SimSun" w:hAnsi="Cambria Math" w:cs="Calibri"/>
-              </w:rPr>
-              <m:t>n</m:t>
-            </m:r>
-          </m:e>
-        </m:func>
-      </m:oMath>
-      <w:r>
-        <w:rPr>
-          <w:rFonts w:ascii="Calibri" w:eastAsia="SimSun" w:hAnsi="Calibri" w:cs="Calibri"/>
-        </w:rPr>
-        <w:t xml:space="preserve">, we would switch to heap sort, </w:t>
-      </w:r>
-      <w:r>
-        <w:rPr>
-          <w:rFonts w:ascii="Calibri" w:eastAsia="SimSun" w:hAnsi="Calibri" w:cs="Calibri"/>
-        </w:rPr>
-        <w:t xml:space="preserve">the time complexity of </w:t>
-      </w:r>
-      <w:r>
-        <w:rPr>
-          <w:rFonts w:ascii="Calibri" w:eastAsia="SimSun" w:hAnsi="Calibri" w:cs="Calibri"/>
-        </w:rPr>
-        <w:t>which</w:t>
-      </w:r>
-      <w:r>
-        <w:rPr>
-          <w:rFonts w:ascii="Calibri" w:eastAsia="SimSun" w:hAnsi="Calibri" w:cs="Calibri"/>
-        </w:rPr>
-        <w:t xml:space="preserve"> is</w:t>
-      </w:r>
-      <w:r>
-        <w:rPr>
-          <w:rFonts w:ascii="Calibri" w:eastAsia="SimSun" w:hAnsi="Calibri" w:cs="Calibri"/>
-        </w:rPr>
-        <w:t xml:space="preserve"> </w:t>
-      </w:r>
+          <w:rFonts w:ascii="Calibri" w:hAnsi="Calibri" w:cs="Calibri"/>
+        </w:rPr>
+        <w:t xml:space="preserve"> is sorted,</w:t>
+      </w:r>
+    </w:p>
+    <w:p>
+      <w:pPr>
+        <w:ind w:firstLine="720"/>
+        <w:rPr>
+          <w:rFonts w:ascii="Calibri" w:hAnsi="Calibri" w:cs="Calibri"/>
+        </w:rPr>
+      </w:pPr>
       <m:oMath>
         <m:r>
           <w:rPr>
             <w:rFonts w:ascii="Cambria Math" w:hAnsi="Cambria Math" w:cs="Calibri"/>
           </w:rPr>
-          <m:t>O</m:t>
+          <m:t>∴</m:t>
         </m:r>
-        <m:d>
-          <m:dPr>
-            <m:ctrlPr>
-              <w:rPr>
-                <w:rFonts w:ascii="Cambria Math" w:hAnsi="Cambria Math" w:cs="Calibri"/>
-                <w:i/>
-              </w:rPr>
-            </m:ctrlPr>
-          </m:dPr>
-          <m:e>
-            <m:r>
-              <w:rPr>
-                <w:rFonts w:ascii="Cambria Math" w:hAnsi="Cambria Math" w:cs="Calibri"/>
-              </w:rPr>
-              <m:t>m</m:t>
-            </m:r>
-          </m:e>
-        </m:d>
-        <m:r>
-          <w:rPr>
-            <w:rFonts w:ascii="Cambria Math" w:hAnsi="Cambria Math" w:cs="Calibri"/>
-          </w:rPr>
-          <m:t>=</m:t>
-        </m:r>
-        <m:func>
-          <m:funcPr>
-            <m:ctrlPr>
-              <w:rPr>
-                <w:rFonts w:ascii="Cambria Math" w:hAnsi="Cambria Math" w:cs="Calibri"/>
-                <w:i/>
-              </w:rPr>
-            </m:ctrlPr>
-          </m:funcPr>
-          <m:fName>
-            <m:r>
-              <m:rPr>
-                <m:sty m:val="p"/>
-              </m:rPr>
-              <w:rPr>
-                <w:rFonts w:ascii="Cambria Math" w:hAnsi="Cambria Math" w:cs="Calibri"/>
-              </w:rPr>
-              <m:t>log</m:t>
-            </m:r>
-          </m:fName>
-          <m:e>
-            <m:r>
-              <w:rPr>
-                <w:rFonts w:ascii="Cambria Math" w:hAnsi="Cambria Math" w:cs="Calibri"/>
-              </w:rPr>
-              <m:t>m</m:t>
-            </m:r>
-          </m:e>
-        </m:func>
       </m:oMath>
       <w:r>
         <w:rPr>
-          <w:rFonts w:ascii="Calibri" w:eastAsia="SimSun" w:hAnsi="Calibri" w:cs="Calibri"/>
-        </w:rPr>
-        <w:t xml:space="preserve"> for subarrays of length m. Therefore,</w:t>
-      </w:r>
-      <w:r>
-        <w:rPr>
-          <w:rFonts w:ascii="Calibri" w:eastAsia="SimSun" w:hAnsi="Calibri" w:cs="Calibri"/>
+          <w:rFonts w:ascii="Calibri" w:hAnsi="Calibri" w:cs="Calibri"/>
         </w:rPr>
         <w:t xml:space="preserve"> </w:t>
-      </w:r>
-      <w:r>
-        <w:rPr>
-          <w:rFonts w:ascii="Calibri" w:eastAsia="SimSun" w:hAnsi="Calibri" w:cs="Calibri"/>
-        </w:rPr>
-        <w:t xml:space="preserve">the time complexity for above hybrid sort in the average case, is still </w:t>
       </w:r>
       <m:oMath>
         <m:r>
           <w:rPr>
             <w:rFonts w:ascii="Cambria Math" w:hAnsi="Cambria Math" w:cs="Calibri"/>
           </w:rPr>
-          <m:t>O</m:t>
+          <m:t>A[p+</m:t>
         </m:r>
-        <m:d>
-          <m:dPr>
-            <m:ctrlPr>
-              <w:rPr>
-                <w:rFonts w:ascii="Cambria Math" w:hAnsi="Cambria Math" w:cs="Calibri"/>
-                <w:i/>
-              </w:rPr>
-            </m:ctrlPr>
-          </m:dPr>
-          <m:e>
-            <m:r>
-              <w:rPr>
-                <w:rFonts w:ascii="Cambria Math" w:hAnsi="Cambria Math" w:cs="Calibri"/>
-              </w:rPr>
-              <m:t>n</m:t>
-            </m:r>
-          </m:e>
-        </m:d>
         <m:r>
           <w:rPr>
             <w:rFonts w:ascii="Cambria Math" w:hAnsi="Cambria Math" w:cs="Calibri"/>
           </w:rPr>
-          <m:t>=n∙</m:t>
+          <m:t>2</m:t>
         </m:r>
-        <m:func>
-          <m:funcPr>
-            <m:ctrlPr>
-              <w:rPr>
-                <w:rFonts w:ascii="Cambria Math" w:hAnsi="Cambria Math" w:cs="Calibri"/>
-                <w:i/>
-              </w:rPr>
-            </m:ctrlPr>
-          </m:funcPr>
-          <m:fName>
-            <m:r>
-              <m:rPr>
-                <m:sty m:val="p"/>
-              </m:rPr>
-              <w:rPr>
-                <w:rFonts w:ascii="Cambria Math" w:hAnsi="Cambria Math" w:cs="Calibri"/>
-              </w:rPr>
-              <m:t>log</m:t>
-            </m:r>
-          </m:fName>
-          <m:e>
-            <m:r>
-              <w:rPr>
-                <w:rFonts w:ascii="Cambria Math" w:hAnsi="Cambria Math" w:cs="Calibri"/>
-              </w:rPr>
-              <m:t>n</m:t>
-            </m:r>
-          </m:e>
-        </m:func>
+        <m:r>
+          <w:rPr>
+            <w:rFonts w:ascii="Cambria Math" w:hAnsi="Cambria Math" w:cs="Calibri"/>
+          </w:rPr>
+          <m:t>k:n]</m:t>
+        </m:r>
       </m:oMath>
       <w:r>
         <w:rPr>
-          <w:rFonts w:ascii="Calibri" w:eastAsia="SimSun" w:hAnsi="Calibri" w:cs="Calibri"/>
+          <w:rFonts w:ascii="Calibri" w:hAnsi="Calibri" w:cs="Calibri"/>
+        </w:rPr>
+        <w:t xml:space="preserve"> is sorted too</w:t>
+      </w:r>
+      <w:r>
+        <w:rPr>
+          <w:rFonts w:ascii="Calibri" w:hAnsi="Calibri" w:cs="Calibri"/>
         </w:rPr>
         <w:t>.</w:t>
       </w:r>
@@ -994,138 +849,345 @@
       <w:pPr>
         <w:ind w:firstLine="720"/>
         <w:rPr>
-          <w:rFonts w:ascii="Calibri" w:eastAsia="SimSun" w:hAnsi="Calibri" w:cs="Calibri"/>
+          <w:rFonts w:ascii="Calibri" w:hAnsi="Calibri" w:cs="Calibri"/>
         </w:rPr>
       </w:pPr>
-      <w:r>
-        <w:rPr>
-          <w:rFonts w:ascii="Calibri" w:eastAsia="SimSun" w:hAnsi="Calibri" w:cs="Calibri"/>
-        </w:rPr>
-        <w:t>Worst-case scenario:</w:t>
-      </w:r>
-      <w:r>
-        <w:rPr>
-          <w:rFonts w:ascii="Calibri" w:eastAsia="SimSun" w:hAnsi="Calibri" w:cs="Calibri"/>
-        </w:rPr>
-        <w:t xml:space="preserve"> </w:t>
-      </w:r>
-      <w:r>
-        <w:rPr>
-          <w:rFonts w:ascii="Calibri" w:eastAsia="SimSun" w:hAnsi="Calibri" w:cs="Calibri"/>
-        </w:rPr>
-        <w:t xml:space="preserve">the time complexity is still </w:t>
-      </w:r>
       <m:oMath>
         <m:r>
           <w:rPr>
             <w:rFonts w:ascii="Cambria Math" w:hAnsi="Cambria Math" w:cs="Calibri"/>
           </w:rPr>
-          <m:t>O</m:t>
+          <m:t>∵</m:t>
         </m:r>
-        <m:d>
-          <m:dPr>
-            <m:ctrlPr>
-              <w:rPr>
-                <w:rFonts w:ascii="Cambria Math" w:hAnsi="Cambria Math" w:cs="Calibri"/>
-                <w:i/>
-              </w:rPr>
-            </m:ctrlPr>
-          </m:dPr>
-          <m:e>
-            <m:r>
-              <w:rPr>
-                <w:rFonts w:ascii="Cambria Math" w:hAnsi="Cambria Math" w:cs="Calibri"/>
-              </w:rPr>
-              <m:t>n</m:t>
-            </m:r>
-          </m:e>
-        </m:d>
-        <m:r>
-          <w:rPr>
-            <w:rFonts w:ascii="Cambria Math" w:hAnsi="Cambria Math" w:cs="Calibri"/>
-          </w:rPr>
-          <m:t>=n∙</m:t>
-        </m:r>
-        <m:func>
-          <m:funcPr>
-            <m:ctrlPr>
-              <w:rPr>
-                <w:rFonts w:ascii="Cambria Math" w:hAnsi="Cambria Math" w:cs="Calibri"/>
-                <w:i/>
-              </w:rPr>
-            </m:ctrlPr>
-          </m:funcPr>
-          <m:fName>
-            <m:r>
-              <m:rPr>
-                <m:sty m:val="p"/>
-              </m:rPr>
-              <w:rPr>
-                <w:rFonts w:ascii="Cambria Math" w:hAnsi="Cambria Math" w:cs="Calibri"/>
-              </w:rPr>
-              <m:t>log</m:t>
-            </m:r>
-          </m:fName>
-          <m:e>
-            <m:r>
-              <w:rPr>
-                <w:rFonts w:ascii="Cambria Math" w:hAnsi="Cambria Math" w:cs="Calibri"/>
-              </w:rPr>
-              <m:t>n</m:t>
-            </m:r>
-          </m:e>
-        </m:func>
       </m:oMath>
       <w:r>
         <w:rPr>
-          <w:rFonts w:ascii="Calibri" w:eastAsia="SimSun" w:hAnsi="Calibri" w:cs="Calibri"/>
-        </w:rPr>
-        <w:t>.</w:t>
-      </w:r>
-    </w:p>
-    <w:p>
-      <w:pPr>
-        <w:ind w:firstLine="720"/>
-        <w:rPr>
-          <w:rFonts w:ascii="Calibri" w:eastAsia="SimSun" w:hAnsi="Calibri" w:cs="Calibri"/>
-        </w:rPr>
-      </w:pPr>
-      <w:r>
-        <w:rPr>
-          <w:rFonts w:ascii="Calibri" w:eastAsia="SimSun" w:hAnsi="Calibri" w:cs="Calibri"/>
-        </w:rPr>
-        <w:t xml:space="preserve">In the worst case, the </w:t>
-      </w:r>
-      <w:r>
-        <w:rPr>
-          <w:rFonts w:ascii="Calibri" w:eastAsia="SimSun" w:hAnsi="Calibri" w:cs="Calibri"/>
-        </w:rPr>
-        <w:t>quick sort would</w:t>
-      </w:r>
-      <w:r>
-        <w:rPr>
-          <w:rFonts w:ascii="Calibri" w:eastAsia="SimSun" w:hAnsi="Calibri" w:cs="Calibri"/>
-        </w:rPr>
-        <w:t xml:space="preserve"> picke</w:t>
-      </w:r>
-      <w:r>
-        <w:rPr>
-          <w:rFonts w:ascii="Calibri" w:eastAsia="SimSun" w:hAnsi="Calibri" w:cs="Calibri"/>
-        </w:rPr>
-        <w:t xml:space="preserve"> the most unbalanced pivot</w:t>
-      </w:r>
-      <w:r>
-        <w:rPr>
-          <w:rFonts w:ascii="Calibri" w:eastAsia="SimSun" w:hAnsi="Calibri" w:cs="Calibri"/>
-        </w:rPr>
-        <w:t xml:space="preserve">, which leads to </w:t>
+          <w:rFonts w:ascii="Calibri" w:hAnsi="Calibri" w:cs="Calibri"/>
+        </w:rPr>
+        <w:t xml:space="preserve"> </w:t>
       </w:r>
       <m:oMath>
         <m:r>
           <w:rPr>
             <w:rFonts w:ascii="Cambria Math" w:hAnsi="Cambria Math" w:cs="Calibri"/>
           </w:rPr>
-          <m:t>O</m:t>
+          <m:t>A[p:n</m:t>
+        </m:r>
+        <m:r>
+          <w:rPr>
+            <w:rFonts w:ascii="Cambria Math" w:hAnsi="Cambria Math" w:cs="Calibri"/>
+          </w:rPr>
+          <m:t>-k</m:t>
+        </m:r>
+        <m:r>
+          <w:rPr>
+            <w:rFonts w:ascii="Cambria Math" w:hAnsi="Cambria Math" w:cs="Calibri"/>
+          </w:rPr>
+          <m:t>]</m:t>
+        </m:r>
+      </m:oMath>
+      <w:r>
+        <w:rPr>
+          <w:rFonts w:ascii="Calibri" w:hAnsi="Calibri" w:cs="Calibri"/>
+        </w:rPr>
+        <w:t xml:space="preserve"> is sorted,</w:t>
+      </w:r>
+      <w:r>
+        <w:rPr>
+          <w:rFonts w:ascii="Calibri" w:hAnsi="Calibri" w:cs="Calibri"/>
+        </w:rPr>
+        <w:t xml:space="preserve"> </w:t>
+      </w:r>
+      <m:oMath>
+        <m:r>
+          <w:rPr>
+            <w:rFonts w:ascii="Cambria Math" w:hAnsi="Cambria Math" w:cs="Calibri"/>
+          </w:rPr>
+          <m:t>n-k</m:t>
+        </m:r>
+        <m:r>
+          <w:rPr>
+            <w:rFonts w:ascii="Cambria Math" w:hAnsi="Cambria Math" w:cs="Calibri"/>
+          </w:rPr>
+          <m:t>=p+2k</m:t>
+        </m:r>
+      </m:oMath>
+      <w:r>
+        <w:rPr>
+          <w:rFonts w:ascii="Calibri" w:hAnsi="Calibri" w:cs="Calibri"/>
+        </w:rPr>
+        <w:t>,</w:t>
+      </w:r>
+    </w:p>
+    <w:p>
+      <w:pPr>
+        <w:ind w:firstLine="720"/>
+        <w:rPr>
+          <w:rFonts w:ascii="Calibri" w:hAnsi="Calibri" w:cs="Calibri"/>
+        </w:rPr>
+      </w:pPr>
+      <m:oMath>
+        <m:r>
+          <w:rPr>
+            <w:rFonts w:ascii="Cambria Math" w:hAnsi="Cambria Math" w:cs="Calibri"/>
+          </w:rPr>
+          <m:t>∴</m:t>
+        </m:r>
+      </m:oMath>
+      <w:r>
+        <w:rPr>
+          <w:rFonts w:ascii="Calibri" w:hAnsi="Calibri" w:cs="Calibri"/>
+        </w:rPr>
+        <w:t xml:space="preserve"> </w:t>
+      </w:r>
+      <m:oMath>
+        <m:r>
+          <w:rPr>
+            <w:rFonts w:ascii="Cambria Math" w:hAnsi="Cambria Math" w:cs="Calibri"/>
+          </w:rPr>
+          <m:t>A[p</m:t>
+        </m:r>
+        <m:r>
+          <w:rPr>
+            <w:rFonts w:ascii="Cambria Math" w:hAnsi="Cambria Math" w:cs="Calibri"/>
+          </w:rPr>
+          <m:t>:p+2k</m:t>
+        </m:r>
+        <m:r>
+          <w:rPr>
+            <w:rFonts w:ascii="Cambria Math" w:hAnsi="Cambria Math" w:cs="Calibri"/>
+          </w:rPr>
+          <m:t>]</m:t>
+        </m:r>
+      </m:oMath>
+      <w:r>
+        <w:rPr>
+          <w:rFonts w:ascii="Calibri" w:hAnsi="Calibri" w:cs="Calibri"/>
+        </w:rPr>
+        <w:t xml:space="preserve"> is sorted too.</w:t>
+      </w:r>
+    </w:p>
+    <w:p>
+      <w:pPr>
+        <w:ind w:firstLine="720"/>
+        <w:rPr>
+          <w:rFonts w:ascii="Calibri" w:hAnsi="Calibri" w:cs="Calibri"/>
+        </w:rPr>
+      </w:pPr>
+      <m:oMath>
+        <m:r>
+          <w:rPr>
+            <w:rFonts w:ascii="Cambria Math" w:hAnsi="Cambria Math" w:cs="Calibri"/>
+          </w:rPr>
+          <m:t>∵</m:t>
+        </m:r>
+      </m:oMath>
+      <w:r>
+        <w:rPr>
+          <w:rFonts w:ascii="Calibri" w:hAnsi="Calibri" w:cs="Calibri"/>
+        </w:rPr>
+        <w:t xml:space="preserve"> </w:t>
+      </w:r>
+      <m:oMath>
+        <m:r>
+          <w:rPr>
+            <w:rFonts w:ascii="Cambria Math" w:hAnsi="Cambria Math" w:cs="Calibri"/>
+          </w:rPr>
+          <m:t>A[p+2k:n]</m:t>
+        </m:r>
+      </m:oMath>
+      <w:r>
+        <w:rPr>
+          <w:rFonts w:ascii="Calibri" w:hAnsi="Calibri" w:cs="Calibri"/>
+        </w:rPr>
+        <w:t xml:space="preserve"> is sorted, </w:t>
+      </w:r>
+      <m:oMath>
+        <m:r>
+          <w:rPr>
+            <w:rFonts w:ascii="Cambria Math" w:hAnsi="Cambria Math" w:cs="Calibri"/>
+          </w:rPr>
+          <m:t>A</m:t>
+        </m:r>
+        <m:r>
+          <w:rPr>
+            <w:rFonts w:ascii="Cambria Math" w:hAnsi="Cambria Math" w:cs="Calibri"/>
+          </w:rPr>
+          <m:t>[p:p+2k]</m:t>
+        </m:r>
+      </m:oMath>
+      <w:r>
+        <w:rPr>
+          <w:rFonts w:ascii="Calibri" w:hAnsi="Calibri" w:cs="Calibri"/>
+        </w:rPr>
+        <w:t xml:space="preserve"> is sorted</w:t>
+      </w:r>
+      <w:r>
+        <w:rPr>
+          <w:rFonts w:ascii="Calibri" w:hAnsi="Calibri" w:cs="Calibri"/>
+        </w:rPr>
+        <w:t>,</w:t>
+      </w:r>
+    </w:p>
+    <w:p>
+      <w:pPr>
+        <w:ind w:firstLine="720"/>
+        <w:rPr>
+          <w:rFonts w:ascii="Calibri" w:hAnsi="Calibri" w:cs="Calibri"/>
+        </w:rPr>
+      </w:pPr>
+      <m:oMath>
+        <m:r>
+          <w:rPr>
+            <w:rFonts w:ascii="Cambria Math" w:hAnsi="Cambria Math" w:cs="Calibri"/>
+          </w:rPr>
+          <m:t>∴</m:t>
+        </m:r>
+      </m:oMath>
+      <w:r>
+        <w:rPr>
+          <w:rFonts w:ascii="Calibri" w:hAnsi="Calibri" w:cs="Calibri"/>
+        </w:rPr>
+        <w:t xml:space="preserve"> </w:t>
+      </w:r>
+      <m:oMath>
+        <m:r>
+          <w:rPr>
+            <w:rFonts w:ascii="Cambria Math" w:hAnsi="Cambria Math" w:cs="Calibri"/>
+          </w:rPr>
+          <m:t>A[p:</m:t>
+        </m:r>
+        <m:r>
+          <w:rPr>
+            <w:rFonts w:ascii="Cambria Math" w:hAnsi="Cambria Math" w:cs="Calibri"/>
+          </w:rPr>
+          <m:t>n</m:t>
+        </m:r>
+        <m:r>
+          <w:rPr>
+            <w:rFonts w:ascii="Cambria Math" w:hAnsi="Cambria Math" w:cs="Calibri"/>
+          </w:rPr>
+          <m:t>]</m:t>
+        </m:r>
+      </m:oMath>
+      <w:r>
+        <w:rPr>
+          <w:rFonts w:ascii="Calibri" w:hAnsi="Calibri" w:cs="Calibri"/>
+        </w:rPr>
+        <w:t xml:space="preserve"> is sorted.</w:t>
+      </w:r>
+    </w:p>
+    <w:p>
+      <w:pPr>
+        <w:ind w:firstLine="720"/>
+        <w:rPr>
+          <w:rFonts w:ascii="Calibri" w:hAnsi="Calibri" w:cs="Calibri"/>
+        </w:rPr>
+      </w:pPr>
+      <w:r>
+        <w:rPr>
+          <w:rFonts w:ascii="Calibri" w:hAnsi="Calibri" w:cs="Calibri"/>
+        </w:rPr>
+        <w:t>Combined with base cases, we</w:t>
+      </w:r>
+      <w:r>
+        <w:rPr>
+          <w:rFonts w:ascii="Calibri" w:hAnsi="Calibri" w:cs="Calibri"/>
+        </w:rPr>
+        <w:t xml:space="preserve"> have proved that </w:t>
+      </w:r>
+      <w:r>
+        <w:rPr>
+          <w:rFonts w:ascii="Calibri" w:hAnsi="Calibri" w:cs="Calibri"/>
+        </w:rPr>
+        <w:t>New-Sort correctly sorts</w:t>
+      </w:r>
+      <w:r>
+        <w:rPr>
+          <w:rFonts w:ascii="Calibri" w:hAnsi="Calibri" w:cs="Calibri"/>
+        </w:rPr>
+        <w:t xml:space="preserve"> the input array </w:t>
+      </w:r>
+      <m:oMath>
+        <m:r>
+          <w:rPr>
+            <w:rFonts w:ascii="Cambria Math" w:hAnsi="Cambria Math" w:cs="Calibri"/>
+          </w:rPr>
+          <m:t>A[</m:t>
+        </m:r>
+        <m:r>
+          <w:rPr>
+            <w:rFonts w:ascii="Cambria Math" w:hAnsi="Cambria Math" w:cs="Calibri"/>
+          </w:rPr>
+          <m:t>1</m:t>
+        </m:r>
+        <m:r>
+          <w:rPr>
+            <w:rFonts w:ascii="Cambria Math" w:hAnsi="Cambria Math" w:cs="Calibri"/>
+          </w:rPr>
+          <m:t>:n]</m:t>
+        </m:r>
+      </m:oMath>
+      <w:r>
+        <w:rPr>
+          <w:rFonts w:ascii="Calibri" w:hAnsi="Calibri" w:cs="Calibri"/>
+        </w:rPr>
+        <w:t xml:space="preserve">. </w:t>
+      </w:r>
+      <m:oMath>
+        <m:r>
+          <w:rPr>
+            <w:rFonts w:ascii="Cambria Math" w:hAnsi="Cambria Math" w:cs="Calibri"/>
+          </w:rPr>
+          <m:t>∎</m:t>
+        </m:r>
+      </m:oMath>
+    </w:p>
+    <w:p>
+      <w:pPr>
+        <w:rPr>
+          <w:rFonts w:ascii="Calibri" w:hAnsi="Calibri" w:cs="Calibri"/>
+        </w:rPr>
+      </w:pPr>
+    </w:p>
+    <w:p>
+      <w:pPr>
+        <w:rPr>
+          <w:rFonts w:ascii="Calibri" w:hAnsi="Calibri" w:cs="Calibri"/>
+        </w:rPr>
+      </w:pPr>
+      <w:r>
+        <w:rPr>
+          <w:rFonts w:ascii="Calibri" w:hAnsi="Calibri" w:cs="Calibri"/>
+        </w:rPr>
+        <w:t>(b)</w:t>
+      </w:r>
+    </w:p>
+    <w:p>
+      <w:pPr>
+        <w:rPr>
+          <w:rFonts w:ascii="Calibri" w:hAnsi="Calibri" w:cs="Calibri"/>
+        </w:rPr>
+      </w:pPr>
+      <w:r>
+        <w:rPr>
+          <w:rFonts w:ascii="Calibri" w:hAnsi="Calibri" w:cs="Calibri"/>
+        </w:rPr>
+        <w:tab/>
+        <w:t xml:space="preserve">The </w:t>
+      </w:r>
+      <w:r>
+        <w:rPr>
+          <w:rFonts w:ascii="Calibri" w:hAnsi="Calibri" w:cs="Calibri"/>
+        </w:rPr>
+        <w:t xml:space="preserve">recurrence for the worst-case running time is </w:t>
+      </w:r>
+      <m:oMath>
+        <m:r>
+          <w:rPr>
+            <w:rFonts w:ascii="Cambria Math" w:hAnsi="Cambria Math" w:cs="Calibri"/>
+          </w:rPr>
+          <m:t>T</m:t>
         </m:r>
         <m:d>
           <m:dPr>
@@ -1151,16 +1213,48 @@
           </w:rPr>
           <m:t>=</m:t>
         </m:r>
-        <m:sSup>
-          <m:sSupPr>
+        <m:r>
+          <w:rPr>
+            <w:rFonts w:ascii="Cambria Math" w:hAnsi="Cambria Math" w:cs="Calibri"/>
+          </w:rPr>
+          <m:t>3T</m:t>
+        </m:r>
+        <m:d>
+          <m:dPr>
             <m:ctrlPr>
               <w:rPr>
                 <w:rFonts w:ascii="Cambria Math" w:hAnsi="Cambria Math" w:cs="Calibri"/>
                 <w:i/>
               </w:rPr>
             </m:ctrlPr>
-          </m:sSupPr>
+          </m:dPr>
           <m:e>
+            <m:f>
+              <m:fPr>
+                <m:ctrlPr>
+                  <w:rPr>
+                    <w:rFonts w:ascii="Cambria Math" w:hAnsi="Cambria Math" w:cs="Calibri"/>
+                    <w:i/>
+                  </w:rPr>
+                </m:ctrlPr>
+              </m:fPr>
+              <m:num>
+                <m:r>
+                  <w:rPr>
+                    <w:rFonts w:ascii="Cambria Math" w:hAnsi="Cambria Math" w:cs="Calibri"/>
+                  </w:rPr>
+                  <m:t>2</m:t>
+                </m:r>
+              </m:num>
+              <m:den>
+                <m:r>
+                  <w:rPr>
+                    <w:rFonts w:ascii="Cambria Math" w:hAnsi="Cambria Math" w:cs="Calibri"/>
+                  </w:rPr>
+                  <m:t>3</m:t>
+                </m:r>
+              </m:den>
+            </m:f>
             <m:r>
               <w:rPr>
                 <w:rFonts w:ascii="Cambria Math" w:hAnsi="Cambria Math" w:cs="Calibri"/>
@@ -1168,113 +1262,40 @@
               <m:t>n</m:t>
             </m:r>
           </m:e>
-          <m:sup>
-            <m:r>
-              <w:rPr>
-                <w:rFonts w:ascii="Cambria Math" w:hAnsi="Cambria Math" w:cs="Calibri"/>
-              </w:rPr>
-              <m:t>2</m:t>
-            </m:r>
-          </m:sup>
-        </m:sSup>
+        </m:d>
+        <m:r>
+          <w:rPr>
+            <w:rFonts w:ascii="Cambria Math" w:hAnsi="Cambria Math" w:cs="Calibri"/>
+          </w:rPr>
+          <m:t>+O(1)</m:t>
+        </m:r>
       </m:oMath>
       <w:r>
         <w:rPr>
-          <w:rFonts w:ascii="Calibri" w:eastAsia="SimSun" w:hAnsi="Calibri" w:cs="Calibri"/>
-        </w:rPr>
-        <w:t>.</w:t>
-      </w:r>
-      <w:r>
-        <w:rPr>
-          <w:rFonts w:ascii="Calibri" w:eastAsia="SimSun" w:hAnsi="Calibri" w:cs="Calibri"/>
-        </w:rPr>
-        <w:t xml:space="preserve"> However, since we have designed the algorithm as if the depth is exceeding</w:t>
-      </w:r>
-      <w:r>
-        <w:rPr>
-          <w:rFonts w:ascii="Calibri" w:eastAsia="SimSun" w:hAnsi="Calibri" w:cs="Calibri"/>
-        </w:rPr>
-        <w:t xml:space="preserve"> </w:t>
+          <w:rFonts w:ascii="Calibri" w:hAnsi="Calibri" w:cs="Calibri"/>
+        </w:rPr>
+        <w:t xml:space="preserve"> where </w:t>
       </w:r>
       <m:oMath>
         <m:r>
           <w:rPr>
             <w:rFonts w:ascii="Cambria Math" w:hAnsi="Cambria Math" w:cs="Calibri"/>
           </w:rPr>
-          <m:t>2∙</m:t>
+          <m:t>n&gt;2</m:t>
         </m:r>
-        <m:func>
-          <m:funcPr>
-            <m:ctrlPr>
-              <w:rPr>
-                <w:rFonts w:ascii="Cambria Math" w:hAnsi="Cambria Math" w:cs="Calibri"/>
-                <w:i/>
-              </w:rPr>
-            </m:ctrlPr>
-          </m:funcPr>
-          <m:fName>
-            <m:r>
-              <m:rPr>
-                <m:sty m:val="p"/>
-              </m:rPr>
-              <w:rPr>
-                <w:rFonts w:ascii="Cambria Math" w:hAnsi="Cambria Math" w:cs="Calibri"/>
-              </w:rPr>
-              <m:t>log</m:t>
-            </m:r>
-          </m:fName>
-          <m:e>
-            <m:r>
-              <w:rPr>
-                <w:rFonts w:ascii="Cambria Math" w:hAnsi="Cambria Math" w:cs="Calibri"/>
-              </w:rPr>
-              <m:t>n</m:t>
-            </m:r>
-          </m:e>
-        </m:func>
       </m:oMath>
       <w:r>
         <w:rPr>
-          <w:rFonts w:ascii="Calibri" w:eastAsia="SimSun" w:hAnsi="Calibri" w:cs="Calibri"/>
-        </w:rPr>
-        <w:t xml:space="preserve"> then we would switch to </w:t>
-      </w:r>
-      <w:r>
-        <w:rPr>
-          <w:rFonts w:ascii="Calibri" w:eastAsia="SimSun" w:hAnsi="Calibri" w:cs="Calibri"/>
-        </w:rPr>
-        <w:t>heap</w:t>
-      </w:r>
-      <w:r>
-        <w:rPr>
-          <w:rFonts w:ascii="Calibri" w:eastAsia="SimSun" w:hAnsi="Calibri" w:cs="Calibri"/>
-        </w:rPr>
-        <w:t xml:space="preserve"> sort,</w:t>
-      </w:r>
-      <w:r>
-        <w:rPr>
-          <w:rFonts w:ascii="Calibri" w:eastAsia="SimSun" w:hAnsi="Calibri" w:cs="Calibri"/>
-        </w:rPr>
-        <w:t xml:space="preserve"> </w:t>
-      </w:r>
-      <w:r>
-        <w:rPr>
-          <w:rFonts w:ascii="Calibri" w:eastAsia="SimSun" w:hAnsi="Calibri" w:cs="Calibri"/>
-        </w:rPr>
-        <w:t xml:space="preserve">we could avoid such worst case, leaving the time complexity of quick </w:t>
-      </w:r>
-      <w:r>
-        <w:rPr>
-          <w:rFonts w:ascii="Calibri" w:eastAsia="SimSun" w:hAnsi="Calibri" w:cs="Calibri"/>
-        </w:rPr>
-        <w:t xml:space="preserve">sort to be </w:t>
+          <w:rFonts w:ascii="Calibri" w:hAnsi="Calibri" w:cs="Calibri"/>
+        </w:rPr>
+        <w:t xml:space="preserve">, and </w:t>
       </w:r>
       <m:oMath>
         <m:r>
           <w:rPr>
             <w:rFonts w:ascii="Cambria Math" w:hAnsi="Cambria Math" w:cs="Calibri"/>
           </w:rPr>
-          <m:t>O</m:t>
+          <m:t>T</m:t>
         </m:r>
         <m:d>
           <m:dPr>
@@ -1298,28 +1319,32 @@
           <w:rPr>
             <w:rFonts w:ascii="Cambria Math" w:hAnsi="Cambria Math" w:cs="Calibri"/>
           </w:rPr>
-          <m:t>=n∙</m:t>
+          <m:t>=</m:t>
         </m:r>
-        <m:func>
-          <m:funcPr>
+        <m:r>
+          <m:rPr>
+            <m:sty m:val="p"/>
+          </m:rPr>
+          <w:rPr>
+            <w:rFonts w:ascii="Cambria Math" w:hAnsi="Cambria Math" w:cs="Calibri"/>
+          </w:rPr>
+          <m:t>Θ</m:t>
+        </m:r>
+        <m:r>
+          <w:rPr>
+            <w:rFonts w:ascii="Cambria Math" w:hAnsi="Cambria Math" w:cs="Calibri"/>
+          </w:rPr>
+          <m:t>(</m:t>
+        </m:r>
+        <m:sSup>
+          <m:sSupPr>
             <m:ctrlPr>
               <w:rPr>
                 <w:rFonts w:ascii="Cambria Math" w:hAnsi="Cambria Math" w:cs="Calibri"/>
                 <w:i/>
               </w:rPr>
             </m:ctrlPr>
-          </m:funcPr>
-          <m:fName>
-            <m:r>
-              <m:rPr>
-                <m:sty m:val="p"/>
-              </m:rPr>
-              <w:rPr>
-                <w:rFonts w:ascii="Cambria Math" w:hAnsi="Cambria Math" w:cs="Calibri"/>
-              </w:rPr>
-              <m:t>log</m:t>
-            </m:r>
-          </m:fName>
+          </m:sSupPr>
           <m:e>
             <m:r>
               <w:rPr>
@@ -1328,32 +1353,208 @@
               <m:t>n</m:t>
             </m:r>
           </m:e>
-        </m:func>
+          <m:sup>
+            <m:func>
+              <m:funcPr>
+                <m:ctrlPr>
+                  <w:rPr>
+                    <w:rFonts w:ascii="Cambria Math" w:hAnsi="Cambria Math" w:cs="Calibri"/>
+                    <w:i/>
+                  </w:rPr>
+                </m:ctrlPr>
+              </m:funcPr>
+              <m:fName>
+                <m:sSub>
+                  <m:sSubPr>
+                    <m:ctrlPr>
+                      <w:rPr>
+                        <w:rFonts w:ascii="Cambria Math" w:hAnsi="Cambria Math" w:cs="Calibri"/>
+                        <w:i/>
+                      </w:rPr>
+                    </m:ctrlPr>
+                  </m:sSubPr>
+                  <m:e>
+                    <m:r>
+                      <m:rPr>
+                        <m:sty m:val="p"/>
+                      </m:rPr>
+                      <w:rPr>
+                        <w:rFonts w:ascii="Cambria Math" w:hAnsi="Cambria Math" w:cs="Calibri"/>
+                      </w:rPr>
+                      <m:t>log</m:t>
+                    </m:r>
+                  </m:e>
+                  <m:sub>
+                    <m:f>
+                      <m:fPr>
+                        <m:ctrlPr>
+                          <w:rPr>
+                            <w:rFonts w:ascii="Cambria Math" w:hAnsi="Cambria Math" w:cs="Calibri"/>
+                            <w:i/>
+                          </w:rPr>
+                        </m:ctrlPr>
+                      </m:fPr>
+                      <m:num>
+                        <m:r>
+                          <w:rPr>
+                            <w:rFonts w:ascii="Cambria Math" w:hAnsi="Cambria Math" w:cs="Calibri"/>
+                          </w:rPr>
+                          <m:t>3</m:t>
+                        </m:r>
+                      </m:num>
+                      <m:den>
+                        <m:r>
+                          <w:rPr>
+                            <w:rFonts w:ascii="Cambria Math" w:hAnsi="Cambria Math" w:cs="Calibri"/>
+                          </w:rPr>
+                          <m:t>2</m:t>
+                        </m:r>
+                      </m:den>
+                    </m:f>
+                  </m:sub>
+                </m:sSub>
+              </m:fName>
+              <m:e>
+                <m:r>
+                  <w:rPr>
+                    <w:rFonts w:ascii="Cambria Math" w:hAnsi="Cambria Math" w:cs="Calibri"/>
+                  </w:rPr>
+                  <m:t>3</m:t>
+                </m:r>
+              </m:e>
+            </m:func>
+          </m:sup>
+        </m:sSup>
+        <m:r>
+          <w:rPr>
+            <w:rFonts w:ascii="Cambria Math" w:hAnsi="Cambria Math" w:cs="Calibri"/>
+          </w:rPr>
+          <m:t>)≈</m:t>
+        </m:r>
+        <m:r>
+          <m:rPr>
+            <m:sty m:val="p"/>
+          </m:rPr>
+          <w:rPr>
+            <w:rFonts w:ascii="Cambria Math" w:hAnsi="Cambria Math" w:cs="Calibri"/>
+          </w:rPr>
+          <m:t>Θ</m:t>
+        </m:r>
+        <m:r>
+          <m:rPr>
+            <m:sty m:val="p"/>
+          </m:rPr>
+          <w:rPr>
+            <w:rFonts w:ascii="Cambria Math" w:hAnsi="Cambria Math" w:cs="Calibri"/>
+          </w:rPr>
+          <m:t>(</m:t>
+        </m:r>
+        <m:sSup>
+          <m:sSupPr>
+            <m:ctrlPr>
+              <w:rPr>
+                <w:rFonts w:ascii="Cambria Math" w:hAnsi="Cambria Math" w:cs="Calibri"/>
+              </w:rPr>
+            </m:ctrlPr>
+          </m:sSupPr>
+          <m:e>
+            <m:r>
+              <w:rPr>
+                <w:rFonts w:ascii="Cambria Math" w:hAnsi="Cambria Math" w:cs="Calibri"/>
+              </w:rPr>
+              <m:t>n</m:t>
+            </m:r>
+          </m:e>
+          <m:sup>
+            <m:r>
+              <w:rPr>
+                <w:rFonts w:ascii="Cambria Math" w:hAnsi="Cambria Math" w:cs="Calibri"/>
+              </w:rPr>
+              <m:t>2.71</m:t>
+            </m:r>
+          </m:sup>
+        </m:sSup>
+        <m:r>
+          <m:rPr>
+            <m:sty m:val="p"/>
+          </m:rPr>
+          <w:rPr>
+            <w:rFonts w:ascii="Cambria Math" w:hAnsi="Cambria Math" w:cs="Calibri"/>
+          </w:rPr>
+          <m:t>)</m:t>
+        </m:r>
       </m:oMath>
       <w:r>
         <w:rPr>
-          <w:rFonts w:ascii="Calibri" w:eastAsia="SimSun" w:hAnsi="Calibri" w:cs="Calibri"/>
+          <w:rFonts w:ascii="Calibri" w:hAnsi="Calibri" w:cs="Calibri"/>
         </w:rPr>
         <w:t>.</w:t>
       </w:r>
-      <w:r>
-        <w:rPr>
-          <w:rFonts w:ascii="Calibri" w:eastAsia="SimSun" w:hAnsi="Calibri" w:cs="Calibri"/>
-        </w:rPr>
-        <w:t xml:space="preserve"> </w:t>
-      </w:r>
-      <w:r>
-        <w:rPr>
-          <w:rFonts w:ascii="Calibri" w:eastAsia="SimSun" w:hAnsi="Calibri" w:cs="Calibri"/>
-        </w:rPr>
-        <w:t xml:space="preserve">In addition, the time complexity of heap sort is </w:t>
+    </w:p>
+    <w:p>
+      <w:pPr>
+        <w:rPr>
+          <w:rFonts w:ascii="Calibri" w:hAnsi="Calibri" w:cs="Calibri"/>
+        </w:rPr>
+      </w:pPr>
+      <w:r>
+        <w:rPr>
+          <w:rFonts w:ascii="Calibri" w:hAnsi="Calibri" w:cs="Calibri"/>
+        </w:rPr>
+        <w:tab/>
+      </w:r>
+      <w:r>
+        <w:rPr>
+          <w:rFonts w:ascii="Calibri" w:hAnsi="Calibri" w:cs="Calibri"/>
+        </w:rPr>
+        <w:t>From the pseudocode we know that the New-Sort</w:t>
+      </w:r>
+      <w:r>
+        <w:rPr>
+          <w:rFonts w:ascii="Calibri" w:hAnsi="Calibri" w:cs="Calibri"/>
+        </w:rPr>
+        <w:t xml:space="preserve"> divides the array </w:t>
       </w:r>
       <m:oMath>
         <m:r>
           <w:rPr>
             <w:rFonts w:ascii="Cambria Math" w:hAnsi="Cambria Math" w:cs="Calibri"/>
           </w:rPr>
-          <m:t>O</m:t>
+          <m:t>A</m:t>
+        </m:r>
+      </m:oMath>
+      <w:r>
+        <w:rPr>
+          <w:rFonts w:ascii="Calibri" w:hAnsi="Calibri" w:cs="Calibri"/>
+        </w:rPr>
+        <w:t xml:space="preserve"> </w:t>
+      </w:r>
+      <w:r>
+        <w:rPr>
+          <w:rFonts w:ascii="Calibri" w:hAnsi="Calibri" w:cs="Calibri"/>
+        </w:rPr>
+        <w:t>into three parts and recursively sorts the first two-thirds, the last two-thirds, and then the first two-thirds again. This gives us the following recurrence relation</w:t>
+      </w:r>
+      <w:r>
+        <w:rPr>
+          <w:rFonts w:ascii="Calibri" w:hAnsi="Calibri" w:cs="Calibri"/>
+        </w:rPr>
+        <w:t>:</w:t>
+      </w:r>
+    </w:p>
+    <w:p>
+      <w:pPr>
+        <w:ind w:firstLine="720"/>
+        <w:rPr>
+          <w:rFonts w:ascii="Calibri" w:hAnsi="Calibri" w:cs="Calibri"/>
+        </w:rPr>
+      </w:pPr>
+      <m:oMath>
+        <m:r>
+          <w:rPr>
+            <w:rFonts w:ascii="Cambria Math" w:hAnsi="Cambria Math" w:cs="Calibri"/>
+          </w:rPr>
+          <m:t>T</m:t>
         </m:r>
         <m:d>
           <m:dPr>
@@ -1377,62 +1578,7 @@
           <w:rPr>
             <w:rFonts w:ascii="Cambria Math" w:hAnsi="Cambria Math" w:cs="Calibri"/>
           </w:rPr>
-          <m:t>=n∙</m:t>
-        </m:r>
-        <m:func>
-          <m:funcPr>
-            <m:ctrlPr>
-              <w:rPr>
-                <w:rFonts w:ascii="Cambria Math" w:hAnsi="Cambria Math" w:cs="Calibri"/>
-                <w:i/>
-              </w:rPr>
-            </m:ctrlPr>
-          </m:funcPr>
-          <m:fName>
-            <m:r>
-              <m:rPr>
-                <m:sty m:val="p"/>
-              </m:rPr>
-              <w:rPr>
-                <w:rFonts w:ascii="Cambria Math" w:hAnsi="Cambria Math" w:cs="Calibri"/>
-              </w:rPr>
-              <m:t>log</m:t>
-            </m:r>
-          </m:fName>
-          <m:e>
-            <m:r>
-              <w:rPr>
-                <w:rFonts w:ascii="Cambria Math" w:hAnsi="Cambria Math" w:cs="Calibri"/>
-              </w:rPr>
-              <m:t>n</m:t>
-            </m:r>
-          </m:e>
-        </m:func>
-      </m:oMath>
-      <w:r>
-        <w:rPr>
-          <w:rFonts w:ascii="Calibri" w:eastAsia="SimSun" w:hAnsi="Calibri" w:cs="Calibri"/>
-        </w:rPr>
-        <w:t xml:space="preserve"> a</w:t>
-      </w:r>
-      <w:r>
-        <w:rPr>
-          <w:rFonts w:ascii="Calibri" w:eastAsia="SimSun" w:hAnsi="Calibri" w:cs="Calibri"/>
-        </w:rPr>
-        <w:t>s well. Finally, if the length of the subarray is equal to or less than 16, the insertion sort would be used.</w:t>
-      </w:r>
-      <w:r>
-        <w:rPr>
-          <w:rFonts w:ascii="Calibri" w:eastAsia="SimSun" w:hAnsi="Calibri" w:cs="Calibri"/>
-        </w:rPr>
-        <w:t xml:space="preserve"> Insertion sort has a time complexity of </w:t>
-      </w:r>
-      <m:oMath>
-        <m:r>
-          <w:rPr>
-            <w:rFonts w:ascii="Cambria Math" w:hAnsi="Cambria Math" w:cs="Calibri"/>
-          </w:rPr>
-          <m:t>O</m:t>
+          <m:t>=3T</m:t>
         </m:r>
         <m:d>
           <m:dPr>
@@ -1444,33 +1590,275 @@
             </m:ctrlPr>
           </m:dPr>
           <m:e>
+            <m:f>
+              <m:fPr>
+                <m:ctrlPr>
+                  <w:rPr>
+                    <w:rFonts w:ascii="Cambria Math" w:hAnsi="Cambria Math" w:cs="Calibri"/>
+                    <w:i/>
+                  </w:rPr>
+                </m:ctrlPr>
+              </m:fPr>
+              <m:num>
+                <m:r>
+                  <w:rPr>
+                    <w:rFonts w:ascii="Cambria Math" w:hAnsi="Cambria Math" w:cs="Calibri"/>
+                  </w:rPr>
+                  <m:t>2</m:t>
+                </m:r>
+              </m:num>
+              <m:den>
+                <m:r>
+                  <w:rPr>
+                    <w:rFonts w:ascii="Cambria Math" w:hAnsi="Cambria Math" w:cs="Calibri"/>
+                  </w:rPr>
+                  <m:t>3</m:t>
+                </m:r>
+              </m:den>
+            </m:f>
             <m:r>
               <w:rPr>
                 <w:rFonts w:ascii="Cambria Math" w:hAnsi="Cambria Math" w:cs="Calibri"/>
               </w:rPr>
-              <m:t>1</m:t>
+              <m:t>n</m:t>
             </m:r>
           </m:e>
         </m:d>
+        <m:r>
+          <w:rPr>
+            <w:rFonts w:ascii="Cambria Math" w:hAnsi="Cambria Math" w:cs="Calibri"/>
+          </w:rPr>
+          <m:t>+O(1)</m:t>
+        </m:r>
       </m:oMath>
       <w:r>
         <w:rPr>
-          <w:rFonts w:ascii="Calibri" w:eastAsia="SimSun" w:hAnsi="Calibri" w:cs="Calibri"/>
-        </w:rPr>
-        <w:t xml:space="preserve"> </w:t>
-      </w:r>
-      <w:r>
-        <w:rPr>
-          <w:rFonts w:ascii="Calibri" w:eastAsia="SimSun" w:hAnsi="Calibri" w:cs="Calibri"/>
-        </w:rPr>
-        <w:t xml:space="preserve">as for small array, and </w:t>
+          <w:rFonts w:ascii="Calibri" w:hAnsi="Calibri" w:cs="Calibri"/>
+        </w:rPr>
+        <w:t xml:space="preserve">, </w:t>
+      </w:r>
+      <w:r>
+        <w:rPr>
+          <w:rFonts w:ascii="Calibri" w:hAnsi="Calibri" w:cs="Calibri"/>
+        </w:rPr>
+        <w:t xml:space="preserve">where </w:t>
       </w:r>
       <m:oMath>
         <m:r>
           <w:rPr>
             <w:rFonts w:ascii="Cambria Math" w:hAnsi="Cambria Math" w:cs="Calibri"/>
           </w:rPr>
-          <m:t>O</m:t>
+          <m:t>O(1)</m:t>
+        </m:r>
+      </m:oMath>
+      <w:r>
+        <w:rPr>
+          <w:rFonts w:ascii="Calibri" w:hAnsi="Calibri" w:cs="Calibri"/>
+        </w:rPr>
+        <w:t xml:space="preserve"> stands for </w:t>
+      </w:r>
+      <w:r>
+        <w:rPr>
+          <w:rFonts w:ascii="Calibri" w:hAnsi="Calibri" w:cs="Calibri"/>
+        </w:rPr>
+        <w:t xml:space="preserve">the efforts we spend on </w:t>
+      </w:r>
+      <w:r>
+        <w:rPr>
+          <w:rFonts w:ascii="Calibri" w:hAnsi="Calibri" w:cs="Calibri"/>
+        </w:rPr>
+        <w:t>initializing variables, etc.</w:t>
+      </w:r>
+      <w:r>
+        <w:rPr>
+          <w:rFonts w:ascii="Calibri" w:hAnsi="Calibri" w:cs="Calibri"/>
+        </w:rPr>
+        <w:t xml:space="preserve"> According to the Master</w:t>
+      </w:r>
+      <w:r>
+        <w:rPr>
+          <w:rFonts w:ascii="Calibri" w:hAnsi="Calibri" w:cs="Calibri"/>
+        </w:rPr>
+        <w:t xml:space="preserve"> Theorem, we know that the watershed function is </w:t>
+      </w:r>
+      <m:oMath>
+        <m:sSup>
+          <m:sSupPr>
+            <m:ctrlPr>
+              <w:rPr>
+                <w:rFonts w:ascii="Cambria Math" w:hAnsi="Cambria Math" w:cs="Calibri"/>
+                <w:i/>
+              </w:rPr>
+            </m:ctrlPr>
+          </m:sSupPr>
+          <m:e>
+            <m:r>
+              <w:rPr>
+                <w:rFonts w:ascii="Cambria Math" w:hAnsi="Cambria Math" w:cs="Calibri"/>
+              </w:rPr>
+              <m:t>n</m:t>
+            </m:r>
+          </m:e>
+          <m:sup>
+            <m:func>
+              <m:funcPr>
+                <m:ctrlPr>
+                  <w:rPr>
+                    <w:rFonts w:ascii="Cambria Math" w:hAnsi="Cambria Math" w:cs="Calibri"/>
+                    <w:i/>
+                  </w:rPr>
+                </m:ctrlPr>
+              </m:funcPr>
+              <m:fName>
+                <m:sSub>
+                  <m:sSubPr>
+                    <m:ctrlPr>
+                      <w:rPr>
+                        <w:rFonts w:ascii="Cambria Math" w:hAnsi="Cambria Math" w:cs="Calibri"/>
+                        <w:i/>
+                      </w:rPr>
+                    </m:ctrlPr>
+                  </m:sSubPr>
+                  <m:e>
+                    <m:r>
+                      <m:rPr>
+                        <m:sty m:val="p"/>
+                      </m:rPr>
+                      <w:rPr>
+                        <w:rFonts w:ascii="Cambria Math" w:hAnsi="Cambria Math" w:cs="Calibri"/>
+                      </w:rPr>
+                      <m:t>log</m:t>
+                    </m:r>
+                  </m:e>
+                  <m:sub>
+                    <m:r>
+                      <w:rPr>
+                        <w:rFonts w:ascii="Cambria Math" w:hAnsi="Cambria Math" w:cs="Calibri"/>
+                      </w:rPr>
+                      <m:t>b</m:t>
+                    </m:r>
+                  </m:sub>
+                </m:sSub>
+              </m:fName>
+              <m:e>
+                <m:r>
+                  <w:rPr>
+                    <w:rFonts w:ascii="Cambria Math" w:hAnsi="Cambria Math" w:cs="Calibri"/>
+                  </w:rPr>
+                  <m:t>a</m:t>
+                </m:r>
+              </m:e>
+            </m:func>
+          </m:sup>
+        </m:sSup>
+        <m:r>
+          <w:rPr>
+            <w:rFonts w:ascii="Cambria Math" w:hAnsi="Cambria Math" w:cs="Calibri"/>
+          </w:rPr>
+          <m:t>=</m:t>
+        </m:r>
+        <m:sSup>
+          <m:sSupPr>
+            <m:ctrlPr>
+              <w:rPr>
+                <w:rFonts w:ascii="Cambria Math" w:hAnsi="Cambria Math" w:cs="Calibri"/>
+                <w:i/>
+              </w:rPr>
+            </m:ctrlPr>
+          </m:sSupPr>
+          <m:e>
+            <m:r>
+              <w:rPr>
+                <w:rFonts w:ascii="Cambria Math" w:hAnsi="Cambria Math" w:cs="Calibri"/>
+              </w:rPr>
+              <m:t>n</m:t>
+            </m:r>
+          </m:e>
+          <m:sup>
+            <m:func>
+              <m:funcPr>
+                <m:ctrlPr>
+                  <w:rPr>
+                    <w:rFonts w:ascii="Cambria Math" w:hAnsi="Cambria Math" w:cs="Calibri"/>
+                    <w:i/>
+                  </w:rPr>
+                </m:ctrlPr>
+              </m:funcPr>
+              <m:fName>
+                <m:sSub>
+                  <m:sSubPr>
+                    <m:ctrlPr>
+                      <w:rPr>
+                        <w:rFonts w:ascii="Cambria Math" w:hAnsi="Cambria Math" w:cs="Calibri"/>
+                        <w:i/>
+                      </w:rPr>
+                    </m:ctrlPr>
+                  </m:sSubPr>
+                  <m:e>
+                    <m:r>
+                      <m:rPr>
+                        <m:sty m:val="p"/>
+                      </m:rPr>
+                      <w:rPr>
+                        <w:rFonts w:ascii="Cambria Math" w:hAnsi="Cambria Math" w:cs="Calibri"/>
+                      </w:rPr>
+                      <m:t>log</m:t>
+                    </m:r>
+                  </m:e>
+                  <m:sub>
+                    <m:f>
+                      <m:fPr>
+                        <m:ctrlPr>
+                          <w:rPr>
+                            <w:rFonts w:ascii="Cambria Math" w:hAnsi="Cambria Math" w:cs="Calibri"/>
+                            <w:i/>
+                          </w:rPr>
+                        </m:ctrlPr>
+                      </m:fPr>
+                      <m:num>
+                        <m:r>
+                          <w:rPr>
+                            <w:rFonts w:ascii="Cambria Math" w:hAnsi="Cambria Math" w:cs="Calibri"/>
+                          </w:rPr>
+                          <m:t>3</m:t>
+                        </m:r>
+                      </m:num>
+                      <m:den>
+                        <m:r>
+                          <w:rPr>
+                            <w:rFonts w:ascii="Cambria Math" w:hAnsi="Cambria Math" w:cs="Calibri"/>
+                          </w:rPr>
+                          <m:t>2</m:t>
+                        </m:r>
+                      </m:den>
+                    </m:f>
+                  </m:sub>
+                </m:sSub>
+              </m:fName>
+              <m:e>
+                <m:r>
+                  <w:rPr>
+                    <w:rFonts w:ascii="Cambria Math" w:hAnsi="Cambria Math" w:cs="Calibri"/>
+                  </w:rPr>
+                  <m:t>3</m:t>
+                </m:r>
+              </m:e>
+            </m:func>
+          </m:sup>
+        </m:sSup>
+      </m:oMath>
+      <w:r>
+        <w:rPr>
+          <w:rFonts w:ascii="Calibri" w:hAnsi="Calibri" w:cs="Calibri"/>
+        </w:rPr>
+        <w:t xml:space="preserve">, and </w:t>
+      </w:r>
+      <m:oMath>
+        <m:r>
+          <w:rPr>
+            <w:rFonts w:ascii="Cambria Math" w:hAnsi="Cambria Math" w:cs="Calibri"/>
+          </w:rPr>
+          <m:t>f</m:t>
         </m:r>
         <m:d>
           <m:dPr>
@@ -1494,57 +1882,228 @@
           <w:rPr>
             <w:rFonts w:ascii="Cambria Math" w:hAnsi="Cambria Math" w:cs="Calibri"/>
           </w:rPr>
-          <m:t>=n</m:t>
+          <m:t>=</m:t>
+        </m:r>
+        <m:r>
+          <w:rPr>
+            <w:rFonts w:ascii="Cambria Math" w:hAnsi="Cambria Math" w:cs="Calibri"/>
+          </w:rPr>
+          <m:t>O(1)</m:t>
         </m:r>
       </m:oMath>
       <w:r>
         <w:rPr>
-          <w:rFonts w:ascii="Calibri" w:eastAsia="SimSun" w:hAnsi="Calibri" w:cs="Calibri"/>
-        </w:rPr>
-        <w:t xml:space="preserve"> on average. Therefore, we could say that the time complexity for above hybrid sort </w:t>
-      </w:r>
-      <w:r>
-        <w:rPr>
-          <w:rFonts w:ascii="Calibri" w:eastAsia="SimSun" w:hAnsi="Calibri" w:cs="Calibri"/>
-        </w:rPr>
-        <w:t xml:space="preserve">even </w:t>
-      </w:r>
-      <w:r>
-        <w:rPr>
-          <w:rFonts w:ascii="Calibri" w:eastAsia="SimSun" w:hAnsi="Calibri" w:cs="Calibri"/>
-        </w:rPr>
-        <w:t xml:space="preserve">in the </w:t>
-      </w:r>
-      <w:r>
-        <w:rPr>
-          <w:rFonts w:ascii="Calibri" w:eastAsia="SimSun" w:hAnsi="Calibri" w:cs="Calibri"/>
-        </w:rPr>
-        <w:t>worst</w:t>
-      </w:r>
-      <w:r>
-        <w:rPr>
-          <w:rFonts w:ascii="Calibri" w:eastAsia="SimSun" w:hAnsi="Calibri" w:cs="Calibri"/>
-        </w:rPr>
-        <w:t xml:space="preserve"> case, is</w:t>
-      </w:r>
-      <w:r>
-        <w:rPr>
-          <w:rFonts w:ascii="Calibri" w:eastAsia="SimSun" w:hAnsi="Calibri" w:cs="Calibri"/>
-        </w:rPr>
-        <w:t xml:space="preserve"> still</w:t>
-      </w:r>
-      <w:r>
-        <w:rPr>
-          <w:rFonts w:ascii="Calibri" w:eastAsia="SimSun" w:hAnsi="Calibri" w:cs="Calibri"/>
-        </w:rPr>
-        <w:t xml:space="preserve"> </w:t>
-      </w:r>
+          <w:rFonts w:ascii="Calibri" w:hAnsi="Calibri" w:cs="Calibri"/>
+        </w:rPr>
+        <w:t>.</w:t>
+      </w:r>
+    </w:p>
+    <w:p>
+      <w:pPr>
+        <w:ind w:firstLine="720"/>
+        <w:rPr>
+          <w:rFonts w:ascii="Calibri" w:hAnsi="Calibri" w:cs="Calibri"/>
+        </w:rPr>
+      </w:pPr>
       <m:oMath>
         <m:r>
           <w:rPr>
             <w:rFonts w:ascii="Cambria Math" w:hAnsi="Cambria Math" w:cs="Calibri"/>
           </w:rPr>
-          <m:t>O</m:t>
+          <m:t>∵</m:t>
+        </m:r>
+        <m:sSup>
+          <m:sSupPr>
+            <m:ctrlPr>
+              <w:rPr>
+                <w:rFonts w:ascii="Cambria Math" w:hAnsi="Cambria Math" w:cs="Calibri"/>
+                <w:i/>
+              </w:rPr>
+            </m:ctrlPr>
+          </m:sSupPr>
+          <m:e>
+            <m:r>
+              <w:rPr>
+                <w:rFonts w:ascii="Cambria Math" w:hAnsi="Cambria Math" w:cs="Calibri"/>
+              </w:rPr>
+              <m:t>n</m:t>
+            </m:r>
+          </m:e>
+          <m:sup>
+            <m:func>
+              <m:funcPr>
+                <m:ctrlPr>
+                  <w:rPr>
+                    <w:rFonts w:ascii="Cambria Math" w:hAnsi="Cambria Math" w:cs="Calibri"/>
+                    <w:i/>
+                  </w:rPr>
+                </m:ctrlPr>
+              </m:funcPr>
+              <m:fName>
+                <m:sSub>
+                  <m:sSubPr>
+                    <m:ctrlPr>
+                      <w:rPr>
+                        <w:rFonts w:ascii="Cambria Math" w:hAnsi="Cambria Math" w:cs="Calibri"/>
+                        <w:i/>
+                      </w:rPr>
+                    </m:ctrlPr>
+                  </m:sSubPr>
+                  <m:e>
+                    <m:r>
+                      <m:rPr>
+                        <m:sty m:val="p"/>
+                      </m:rPr>
+                      <w:rPr>
+                        <w:rFonts w:ascii="Cambria Math" w:hAnsi="Cambria Math" w:cs="Calibri"/>
+                      </w:rPr>
+                      <m:t>log</m:t>
+                    </m:r>
+                  </m:e>
+                  <m:sub>
+                    <m:f>
+                      <m:fPr>
+                        <m:ctrlPr>
+                          <w:rPr>
+                            <w:rFonts w:ascii="Cambria Math" w:hAnsi="Cambria Math" w:cs="Calibri"/>
+                            <w:i/>
+                          </w:rPr>
+                        </m:ctrlPr>
+                      </m:fPr>
+                      <m:num>
+                        <m:r>
+                          <w:rPr>
+                            <w:rFonts w:ascii="Cambria Math" w:hAnsi="Cambria Math" w:cs="Calibri"/>
+                          </w:rPr>
+                          <m:t>3</m:t>
+                        </m:r>
+                      </m:num>
+                      <m:den>
+                        <m:r>
+                          <w:rPr>
+                            <w:rFonts w:ascii="Cambria Math" w:hAnsi="Cambria Math" w:cs="Calibri"/>
+                          </w:rPr>
+                          <m:t>2</m:t>
+                        </m:r>
+                      </m:den>
+                    </m:f>
+                  </m:sub>
+                </m:sSub>
+              </m:fName>
+              <m:e>
+                <m:r>
+                  <w:rPr>
+                    <w:rFonts w:ascii="Cambria Math" w:hAnsi="Cambria Math" w:cs="Calibri"/>
+                  </w:rPr>
+                  <m:t>3</m:t>
+                </m:r>
+              </m:e>
+            </m:func>
+          </m:sup>
+        </m:sSup>
+      </m:oMath>
+      <w:r>
+        <w:rPr>
+          <w:rFonts w:ascii="Calibri" w:hAnsi="Calibri" w:cs="Calibri"/>
+        </w:rPr>
+        <w:t xml:space="preserve"> </w:t>
+      </w:r>
+      <w:r>
+        <w:rPr>
+          <w:rFonts w:ascii="Calibri" w:hAnsi="Calibri" w:cs="Calibri"/>
+        </w:rPr>
+        <w:t xml:space="preserve">grows asymptotically and </w:t>
+      </w:r>
+      <w:proofErr w:type="spellStart"/>
+      <w:r>
+        <w:rPr>
+          <w:rFonts w:ascii="Calibri" w:hAnsi="Calibri" w:cs="Calibri"/>
+        </w:rPr>
+        <w:t>polynomially</w:t>
+      </w:r>
+      <w:proofErr w:type="spellEnd"/>
+      <w:r>
+        <w:rPr>
+          <w:rFonts w:ascii="Calibri" w:hAnsi="Calibri" w:cs="Calibri"/>
+        </w:rPr>
+        <w:t xml:space="preserve"> faster than </w:t>
+      </w:r>
+      <m:oMath>
+        <m:r>
+          <w:rPr>
+            <w:rFonts w:ascii="Cambria Math" w:hAnsi="Cambria Math" w:cs="Calibri"/>
+          </w:rPr>
+          <m:t>O(1)</m:t>
+        </m:r>
+      </m:oMath>
+      <w:r>
+        <w:rPr>
+          <w:rFonts w:ascii="Calibri" w:hAnsi="Calibri" w:cs="Calibri"/>
+        </w:rPr>
+        <w:t>,</w:t>
+      </w:r>
+    </w:p>
+    <w:p>
+      <w:pPr>
+        <w:ind w:firstLine="720"/>
+        <w:rPr>
+          <w:rFonts w:ascii="Calibri" w:hAnsi="Calibri" w:cs="Calibri"/>
+        </w:rPr>
+      </w:pPr>
+      <m:oMath>
+        <m:r>
+          <w:rPr>
+            <w:rFonts w:ascii="Cambria Math" w:hAnsi="Cambria Math" w:cs="Calibri"/>
+          </w:rPr>
+          <m:t>∴</m:t>
+        </m:r>
+      </m:oMath>
+      <w:r>
+        <w:rPr>
+          <w:rFonts w:ascii="Calibri" w:hAnsi="Calibri" w:cs="Calibri"/>
+        </w:rPr>
+        <w:t xml:space="preserve"> C</w:t>
+      </w:r>
+      <w:r>
+        <w:rPr>
+          <w:rFonts w:ascii="Calibri" w:hAnsi="Calibri" w:cs="Calibri"/>
+        </w:rPr>
+        <w:t>ase 1 applies in this case.</w:t>
+      </w:r>
+    </w:p>
+    <w:p>
+      <w:pPr>
+        <w:ind w:firstLine="720"/>
+        <w:rPr>
+          <w:rFonts w:ascii="Calibri" w:hAnsi="Calibri" w:cs="Calibri"/>
+        </w:rPr>
+      </w:pPr>
+      <m:oMath>
+        <m:r>
+          <w:rPr>
+            <w:rFonts w:ascii="Cambria Math" w:hAnsi="Cambria Math" w:cs="Calibri"/>
+          </w:rPr>
+          <m:t>∴</m:t>
+        </m:r>
+      </m:oMath>
+      <w:r>
+        <w:rPr>
+          <w:rFonts w:ascii="Calibri" w:hAnsi="Calibri" w:cs="Calibri"/>
+        </w:rPr>
+        <w:t xml:space="preserve"> </w:t>
+      </w:r>
+      <w:r>
+        <w:rPr>
+          <w:rFonts w:ascii="Calibri" w:hAnsi="Calibri" w:cs="Calibri"/>
+        </w:rPr>
+        <w:t xml:space="preserve"> </w:t>
+      </w:r>
+      <m:oMath>
+        <m:r>
+          <w:rPr>
+            <w:rFonts w:ascii="Cambria Math" w:hAnsi="Cambria Math" w:cs="Calibri"/>
+          </w:rPr>
+          <m:t>T</m:t>
         </m:r>
         <m:d>
           <m:dPr>
@@ -1568,28 +2127,32 @@
           <w:rPr>
             <w:rFonts w:ascii="Cambria Math" w:hAnsi="Cambria Math" w:cs="Calibri"/>
           </w:rPr>
-          <m:t>=n∙</m:t>
+          <m:t>=</m:t>
         </m:r>
-        <m:func>
-          <m:funcPr>
+        <m:r>
+          <m:rPr>
+            <m:sty m:val="p"/>
+          </m:rPr>
+          <w:rPr>
+            <w:rFonts w:ascii="Cambria Math" w:hAnsi="Cambria Math" w:cs="Calibri"/>
+          </w:rPr>
+          <m:t>Θ</m:t>
+        </m:r>
+        <m:r>
+          <w:rPr>
+            <w:rFonts w:ascii="Cambria Math" w:hAnsi="Cambria Math" w:cs="Calibri"/>
+          </w:rPr>
+          <m:t>(</m:t>
+        </m:r>
+        <m:sSup>
+          <m:sSupPr>
             <m:ctrlPr>
               <w:rPr>
                 <w:rFonts w:ascii="Cambria Math" w:hAnsi="Cambria Math" w:cs="Calibri"/>
                 <w:i/>
               </w:rPr>
             </m:ctrlPr>
-          </m:funcPr>
-          <m:fName>
-            <m:r>
-              <m:rPr>
-                <m:sty m:val="p"/>
-              </m:rPr>
-              <w:rPr>
-                <w:rFonts w:ascii="Cambria Math" w:hAnsi="Cambria Math" w:cs="Calibri"/>
-              </w:rPr>
-              <m:t>log</m:t>
-            </m:r>
-          </m:fName>
+          </m:sSupPr>
           <m:e>
             <m:r>
               <w:rPr>
@@ -1598,68 +2161,110 @@
               <m:t>n</m:t>
             </m:r>
           </m:e>
-        </m:func>
-      </m:oMath>
-      <w:r>
-        <w:rPr>
-          <w:rFonts w:ascii="Calibri" w:eastAsia="SimSun" w:hAnsi="Calibri" w:cs="Calibri"/>
-        </w:rPr>
-        <w:t>.</w:t>
-      </w:r>
-    </w:p>
-    <w:p>
-      <w:pPr>
-        <w:ind w:firstLine="720"/>
-        <w:rPr>
-          <w:rFonts w:ascii="Calibri" w:eastAsia="SimSun" w:hAnsi="Calibri" w:cs="Calibri"/>
-        </w:rPr>
-      </w:pPr>
-      <w:r>
-        <w:rPr>
-          <w:rFonts w:ascii="Calibri" w:eastAsia="SimSun" w:hAnsi="Calibri" w:cs="Calibri"/>
-        </w:rPr>
-        <w:t xml:space="preserve">In conclusion, the time </w:t>
-      </w:r>
-      <w:r>
-        <w:rPr>
-          <w:rFonts w:ascii="Calibri" w:hAnsi="Calibri" w:cs="Calibri"/>
-        </w:rPr>
-        <w:t xml:space="preserve">complexity </w:t>
-      </w:r>
-      <w:r>
-        <w:rPr>
-          <w:rFonts w:ascii="Calibri" w:hAnsi="Calibri" w:cs="Calibri"/>
-        </w:rPr>
-        <w:t xml:space="preserve">for this hybrid sort, </w:t>
-      </w:r>
-      <w:r>
-        <w:rPr>
-          <w:rFonts w:ascii="Calibri" w:hAnsi="Calibri" w:cs="Calibri"/>
-        </w:rPr>
-        <w:t>is</w:t>
-      </w:r>
-      <w:r>
-        <w:rPr>
-          <w:rFonts w:ascii="Calibri" w:hAnsi="Calibri" w:cs="Calibri"/>
-        </w:rPr>
-        <w:t xml:space="preserve"> </w:t>
-      </w:r>
-      <m:oMath>
+          <m:sup>
+            <m:func>
+              <m:funcPr>
+                <m:ctrlPr>
+                  <w:rPr>
+                    <w:rFonts w:ascii="Cambria Math" w:hAnsi="Cambria Math" w:cs="Calibri"/>
+                    <w:i/>
+                  </w:rPr>
+                </m:ctrlPr>
+              </m:funcPr>
+              <m:fName>
+                <m:sSub>
+                  <m:sSubPr>
+                    <m:ctrlPr>
+                      <w:rPr>
+                        <w:rFonts w:ascii="Cambria Math" w:hAnsi="Cambria Math" w:cs="Calibri"/>
+                        <w:i/>
+                      </w:rPr>
+                    </m:ctrlPr>
+                  </m:sSubPr>
+                  <m:e>
+                    <m:r>
+                      <m:rPr>
+                        <m:sty m:val="p"/>
+                      </m:rPr>
+                      <w:rPr>
+                        <w:rFonts w:ascii="Cambria Math" w:hAnsi="Cambria Math" w:cs="Calibri"/>
+                      </w:rPr>
+                      <m:t>log</m:t>
+                    </m:r>
+                  </m:e>
+                  <m:sub>
+                    <m:f>
+                      <m:fPr>
+                        <m:ctrlPr>
+                          <w:rPr>
+                            <w:rFonts w:ascii="Cambria Math" w:hAnsi="Cambria Math" w:cs="Calibri"/>
+                            <w:i/>
+                          </w:rPr>
+                        </m:ctrlPr>
+                      </m:fPr>
+                      <m:num>
+                        <m:r>
+                          <w:rPr>
+                            <w:rFonts w:ascii="Cambria Math" w:hAnsi="Cambria Math" w:cs="Calibri"/>
+                          </w:rPr>
+                          <m:t>3</m:t>
+                        </m:r>
+                      </m:num>
+                      <m:den>
+                        <m:r>
+                          <w:rPr>
+                            <w:rFonts w:ascii="Cambria Math" w:hAnsi="Cambria Math" w:cs="Calibri"/>
+                          </w:rPr>
+                          <m:t>2</m:t>
+                        </m:r>
+                      </m:den>
+                    </m:f>
+                  </m:sub>
+                </m:sSub>
+              </m:fName>
+              <m:e>
+                <m:r>
+                  <w:rPr>
+                    <w:rFonts w:ascii="Cambria Math" w:hAnsi="Cambria Math" w:cs="Calibri"/>
+                  </w:rPr>
+                  <m:t>3</m:t>
+                </m:r>
+              </m:e>
+            </m:func>
+          </m:sup>
+        </m:sSup>
         <m:r>
           <w:rPr>
             <w:rFonts w:ascii="Cambria Math" w:hAnsi="Cambria Math" w:cs="Calibri"/>
           </w:rPr>
-          <m:t>O</m:t>
+          <m:t>)≈</m:t>
         </m:r>
-        <m:d>
-          <m:dPr>
+        <m:r>
+          <m:rPr>
+            <m:sty m:val="p"/>
+          </m:rPr>
+          <w:rPr>
+            <w:rFonts w:ascii="Cambria Math" w:hAnsi="Cambria Math" w:cs="Calibri"/>
+          </w:rPr>
+          <m:t>Θ</m:t>
+        </m:r>
+        <m:r>
+          <m:rPr>
+            <m:sty m:val="p"/>
+          </m:rPr>
+          <w:rPr>
+            <w:rFonts w:ascii="Cambria Math" w:hAnsi="Cambria Math" w:cs="Calibri"/>
+          </w:rPr>
+          <m:t>(</m:t>
+        </m:r>
+        <m:sSup>
+          <m:sSupPr>
             <m:ctrlPr>
               <w:rPr>
                 <w:rFonts w:ascii="Cambria Math" w:hAnsi="Cambria Math" w:cs="Calibri"/>
-                <w:i/>
               </w:rPr>
             </m:ctrlPr>
-          </m:dPr>
+          </m:sSupPr>
           <m:e>
             <m:r>
               <w:rPr>
@@ -1668,46 +2273,28 @@
               <m:t>n</m:t>
             </m:r>
           </m:e>
-        </m:d>
-        <m:r>
-          <w:rPr>
-            <w:rFonts w:ascii="Cambria Math" w:hAnsi="Cambria Math" w:cs="Calibri"/>
-          </w:rPr>
-          <m:t>=n∙</m:t>
-        </m:r>
-        <m:func>
-          <m:funcPr>
-            <m:ctrlPr>
-              <w:rPr>
-                <w:rFonts w:ascii="Cambria Math" w:hAnsi="Cambria Math" w:cs="Calibri"/>
-                <w:i/>
-              </w:rPr>
-            </m:ctrlPr>
-          </m:funcPr>
-          <m:fName>
-            <m:r>
-              <m:rPr>
-                <m:sty m:val="p"/>
-              </m:rPr>
-              <w:rPr>
-                <w:rFonts w:ascii="Cambria Math" w:hAnsi="Cambria Math" w:cs="Calibri"/>
-              </w:rPr>
-              <m:t>log</m:t>
-            </m:r>
-          </m:fName>
-          <m:e>
+          <m:sup>
             <m:r>
               <w:rPr>
                 <w:rFonts w:ascii="Cambria Math" w:hAnsi="Cambria Math" w:cs="Calibri"/>
               </w:rPr>
-              <m:t>n</m:t>
+              <m:t>2.71</m:t>
             </m:r>
-          </m:e>
-        </m:func>
+          </m:sup>
+        </m:sSup>
+        <m:r>
+          <m:rPr>
+            <m:sty m:val="p"/>
+          </m:rPr>
+          <w:rPr>
+            <w:rFonts w:ascii="Cambria Math" w:hAnsi="Cambria Math" w:cs="Calibri"/>
+          </w:rPr>
+          <m:t>)</m:t>
+        </m:r>
       </m:oMath>
       <w:r>
         <w:rPr>
-          <w:rFonts w:ascii="Calibri" w:eastAsia="SimSun" w:hAnsi="Calibri" w:cs="Calibri"/>
+          <w:rFonts w:ascii="Calibri" w:hAnsi="Calibri" w:cs="Calibri"/>
         </w:rPr>
         <w:t>.</w:t>
       </w:r>
@@ -1739,9 +2326,547 @@
       <w:pPr>
         <w:rPr>
           <w:rFonts w:ascii="Calibri" w:hAnsi="Calibri" w:cs="Calibri"/>
+          <w:lang w:eastAsia="ja-JP"/>
         </w:rPr>
       </w:pPr>
+      <w:r>
+        <w:rPr>
+          <w:rFonts w:ascii="Calibri" w:hAnsi="Calibri" w:cs="Calibri"/>
+          <w:lang w:eastAsia="ja-JP"/>
+        </w:rPr>
+        <w:lastRenderedPageBreak/>
+        <w:tab/>
+      </w:r>
+      <w:r>
+        <w:rPr>
+          <w:rFonts w:ascii="Calibri" w:hAnsi="Calibri" w:cs="Calibri"/>
+          <w:lang w:eastAsia="ja-JP"/>
+        </w:rPr>
+        <w:t>No</w:t>
+      </w:r>
+      <w:r>
+        <w:rPr>
+          <w:rFonts w:ascii="Calibri" w:hAnsi="Calibri" w:cs="Calibri"/>
+          <w:lang w:eastAsia="ja-JP"/>
+        </w:rPr>
+        <w:t xml:space="preserve">, the students </w:t>
+      </w:r>
+      <w:r>
+        <w:rPr>
+          <w:rFonts w:ascii="Calibri" w:hAnsi="Calibri" w:cs="Calibri"/>
+          <w:lang w:eastAsia="ja-JP"/>
+        </w:rPr>
+        <w:t xml:space="preserve">do not </w:t>
+      </w:r>
+      <w:r>
+        <w:rPr>
+          <w:rFonts w:ascii="Calibri" w:hAnsi="Calibri" w:cs="Calibri"/>
+          <w:lang w:eastAsia="ja-JP"/>
+        </w:rPr>
+        <w:t>deserve a</w:t>
+      </w:r>
+      <w:r>
+        <w:rPr>
+          <w:rFonts w:ascii="Calibri" w:hAnsi="Calibri" w:cs="Calibri"/>
+          <w:lang w:eastAsia="ja-JP"/>
+        </w:rPr>
+        <w:t>n</w:t>
+      </w:r>
+      <w:r>
+        <w:rPr>
+          <w:rFonts w:ascii="Calibri" w:hAnsi="Calibri" w:cs="Calibri"/>
+          <w:lang w:eastAsia="ja-JP"/>
+        </w:rPr>
+        <w:t xml:space="preserve"> </w:t>
+      </w:r>
+      <w:r>
+        <w:rPr>
+          <w:rFonts w:ascii="Calibri" w:hAnsi="Calibri" w:cs="Calibri"/>
+          <w:lang w:eastAsia="ja-JP"/>
+        </w:rPr>
+        <w:t>A in the course</w:t>
+      </w:r>
+      <w:r>
+        <w:rPr>
+          <w:rFonts w:ascii="Calibri" w:hAnsi="Calibri" w:cs="Calibri"/>
+          <w:lang w:eastAsia="ja-JP"/>
+        </w:rPr>
+        <w:t xml:space="preserve">, since this New-Sort is slower than </w:t>
+      </w:r>
+      <w:r>
+        <w:rPr>
+          <w:rFonts w:ascii="Calibri" w:hAnsi="Calibri" w:cs="Calibri"/>
+          <w:lang w:eastAsia="ja-JP"/>
+        </w:rPr>
+        <w:t>insertion sort, merge sort, heapsort and quicksort</w:t>
+      </w:r>
+      <w:r>
+        <w:rPr>
+          <w:rFonts w:ascii="Calibri" w:hAnsi="Calibri" w:cs="Calibri"/>
+          <w:lang w:eastAsia="ja-JP"/>
+        </w:rPr>
+        <w:t>.</w:t>
+      </w:r>
     </w:p>
+    <w:p>
+      <w:pPr>
+        <w:rPr>
+          <w:rFonts w:ascii="Calibri" w:hAnsi="Calibri" w:cs="Calibri"/>
+          <w:lang w:eastAsia="ja-JP"/>
+        </w:rPr>
+      </w:pPr>
+      <w:r>
+        <w:rPr>
+          <w:rFonts w:ascii="Calibri" w:hAnsi="Calibri" w:cs="Calibri"/>
+          <w:lang w:eastAsia="ja-JP"/>
+        </w:rPr>
+        <w:tab/>
+        <w:t xml:space="preserve">From previous homework and learning, we know that the </w:t>
+      </w:r>
+      <w:r>
+        <w:rPr>
+          <w:rFonts w:ascii="Calibri" w:hAnsi="Calibri" w:cs="Calibri"/>
+          <w:lang w:eastAsia="ja-JP"/>
+        </w:rPr>
+        <w:t>time complexity of insertion sort, merge sort, heapsort and quicksort in the worst case is as follows:</w:t>
+      </w:r>
+    </w:p>
+    <w:tbl>
+      <w:tblPr>
+        <w:tblStyle w:val="TableGrid"/>
+        <w:tblW w:w="0" w:type="auto"/>
+        <w:tblLook w:val="04A0" w:firstRow="1" w:lastRow="0" w:firstColumn="1" w:lastColumn="0" w:noHBand="0" w:noVBand="1"/>
+      </w:tblPr>
+      <w:tblGrid>
+        <w:gridCol w:w="1870"/>
+        <w:gridCol w:w="1870"/>
+        <w:gridCol w:w="1870"/>
+        <w:gridCol w:w="1870"/>
+        <w:gridCol w:w="1870"/>
+      </w:tblGrid>
+      <w:tr>
+        <w:tc>
+          <w:tcPr>
+            <w:tcW w:w="1870" w:type="dxa"/>
+            <w:vAlign w:val="center"/>
+          </w:tcPr>
+          <w:p>
+            <w:pPr>
+              <w:jc w:val="center"/>
+              <w:rPr>
+                <w:rFonts w:ascii="Calibri" w:hAnsi="Calibri" w:cs="Calibri"/>
+                <w:lang w:eastAsia="ja-JP"/>
+              </w:rPr>
+            </w:pPr>
+          </w:p>
+        </w:tc>
+        <w:tc>
+          <w:tcPr>
+            <w:tcW w:w="1870" w:type="dxa"/>
+            <w:vAlign w:val="center"/>
+          </w:tcPr>
+          <w:p>
+            <w:pPr>
+              <w:jc w:val="center"/>
+              <w:rPr>
+                <w:rFonts w:ascii="Calibri" w:hAnsi="Calibri" w:cs="Calibri"/>
+                <w:lang w:eastAsia="ja-JP"/>
+              </w:rPr>
+            </w:pPr>
+            <w:r>
+              <w:rPr>
+                <w:rFonts w:ascii="Calibri" w:hAnsi="Calibri" w:cs="Calibri"/>
+                <w:lang w:eastAsia="ja-JP"/>
+              </w:rPr>
+              <w:t>Insertion Sort</w:t>
+            </w:r>
+          </w:p>
+        </w:tc>
+        <w:tc>
+          <w:tcPr>
+            <w:tcW w:w="1870" w:type="dxa"/>
+            <w:vAlign w:val="center"/>
+          </w:tcPr>
+          <w:p>
+            <w:pPr>
+              <w:jc w:val="center"/>
+              <w:rPr>
+                <w:rFonts w:ascii="Calibri" w:hAnsi="Calibri" w:cs="Calibri"/>
+                <w:lang w:eastAsia="ja-JP"/>
+              </w:rPr>
+            </w:pPr>
+            <w:r>
+              <w:rPr>
+                <w:rFonts w:ascii="Calibri" w:hAnsi="Calibri" w:cs="Calibri"/>
+                <w:lang w:eastAsia="ja-JP"/>
+              </w:rPr>
+              <w:t>Merge Sort</w:t>
+            </w:r>
+          </w:p>
+        </w:tc>
+        <w:tc>
+          <w:tcPr>
+            <w:tcW w:w="1870" w:type="dxa"/>
+            <w:vAlign w:val="center"/>
+          </w:tcPr>
+          <w:p>
+            <w:pPr>
+              <w:jc w:val="center"/>
+              <w:rPr>
+                <w:rFonts w:ascii="Calibri" w:hAnsi="Calibri" w:cs="Calibri"/>
+                <w:lang w:eastAsia="ja-JP"/>
+              </w:rPr>
+            </w:pPr>
+            <w:r>
+              <w:rPr>
+                <w:rFonts w:ascii="Calibri" w:hAnsi="Calibri" w:cs="Calibri"/>
+                <w:lang w:eastAsia="ja-JP"/>
+              </w:rPr>
+              <w:t>Heap Sort</w:t>
+            </w:r>
+          </w:p>
+        </w:tc>
+        <w:tc>
+          <w:tcPr>
+            <w:tcW w:w="1870" w:type="dxa"/>
+            <w:vAlign w:val="center"/>
+          </w:tcPr>
+          <w:p>
+            <w:pPr>
+              <w:jc w:val="center"/>
+              <w:rPr>
+                <w:rFonts w:ascii="Calibri" w:hAnsi="Calibri" w:cs="Calibri"/>
+                <w:lang w:eastAsia="ja-JP"/>
+              </w:rPr>
+            </w:pPr>
+            <w:r>
+              <w:rPr>
+                <w:rFonts w:ascii="Calibri" w:hAnsi="Calibri" w:cs="Calibri"/>
+                <w:lang w:eastAsia="ja-JP"/>
+              </w:rPr>
+              <w:t>Quick Sort</w:t>
+            </w:r>
+          </w:p>
+        </w:tc>
+      </w:tr>
+      <w:tr>
+        <w:tc>
+          <w:tcPr>
+            <w:tcW w:w="1870" w:type="dxa"/>
+            <w:vAlign w:val="center"/>
+          </w:tcPr>
+          <w:p>
+            <w:pPr>
+              <w:jc w:val="center"/>
+              <w:rPr>
+                <w:rFonts w:ascii="Calibri" w:hAnsi="Calibri" w:cs="Calibri"/>
+                <w:lang w:eastAsia="ja-JP"/>
+              </w:rPr>
+            </w:pPr>
+            <w:r>
+              <w:rPr>
+                <w:rFonts w:ascii="Calibri" w:hAnsi="Calibri" w:cs="Calibri"/>
+                <w:lang w:eastAsia="ja-JP"/>
+              </w:rPr>
+              <w:t>Time Complexity</w:t>
+            </w:r>
+          </w:p>
+        </w:tc>
+        <w:tc>
+          <w:tcPr>
+            <w:tcW w:w="1870" w:type="dxa"/>
+            <w:vAlign w:val="center"/>
+          </w:tcPr>
+          <w:p>
+            <w:pPr>
+              <w:jc w:val="center"/>
+              <w:rPr>
+                <w:rFonts w:ascii="Calibri" w:hAnsi="Calibri" w:cs="Calibri"/>
+                <w:lang w:eastAsia="ja-JP"/>
+              </w:rPr>
+            </w:pPr>
+            <m:oMathPara>
+              <m:oMath>
+                <m:r>
+                  <m:rPr>
+                    <m:sty m:val="p"/>
+                  </m:rPr>
+                  <w:rPr>
+                    <w:rFonts w:ascii="Cambria Math" w:hAnsi="Cambria Math" w:cs="Calibri"/>
+                  </w:rPr>
+                  <m:t>O(</m:t>
+                </m:r>
+                <m:sSup>
+                  <m:sSupPr>
+                    <m:ctrlPr>
+                      <w:rPr>
+                        <w:rFonts w:ascii="Cambria Math" w:hAnsi="Cambria Math" w:cs="Calibri"/>
+                      </w:rPr>
+                    </m:ctrlPr>
+                  </m:sSupPr>
+                  <m:e>
+                    <m:r>
+                      <w:rPr>
+                        <w:rFonts w:ascii="Cambria Math" w:hAnsi="Cambria Math" w:cs="Calibri"/>
+                      </w:rPr>
+                      <m:t>n</m:t>
+                    </m:r>
+                  </m:e>
+                  <m:sup>
+                    <m:r>
+                      <w:rPr>
+                        <w:rFonts w:ascii="Cambria Math" w:hAnsi="Cambria Math" w:cs="Calibri"/>
+                      </w:rPr>
+                      <m:t>2</m:t>
+                    </m:r>
+                  </m:sup>
+                </m:sSup>
+                <m:r>
+                  <m:rPr>
+                    <m:sty m:val="p"/>
+                  </m:rPr>
+                  <w:rPr>
+                    <w:rFonts w:ascii="Cambria Math" w:hAnsi="Cambria Math" w:cs="Calibri"/>
+                  </w:rPr>
+                  <m:t>)</m:t>
+                </m:r>
+              </m:oMath>
+            </m:oMathPara>
+          </w:p>
+        </w:tc>
+        <w:tc>
+          <w:tcPr>
+            <w:tcW w:w="1870" w:type="dxa"/>
+            <w:vAlign w:val="center"/>
+          </w:tcPr>
+          <w:p>
+            <w:pPr>
+              <w:jc w:val="center"/>
+              <w:rPr>
+                <w:rFonts w:ascii="Calibri" w:hAnsi="Calibri" w:cs="Calibri"/>
+                <w:lang w:eastAsia="ja-JP"/>
+              </w:rPr>
+            </w:pPr>
+            <m:oMathPara>
+              <m:oMath>
+                <m:r>
+                  <m:rPr>
+                    <m:sty m:val="p"/>
+                  </m:rPr>
+                  <w:rPr>
+                    <w:rFonts w:ascii="Cambria Math" w:hAnsi="Cambria Math" w:cs="Calibri"/>
+                  </w:rPr>
+                  <m:t>O</m:t>
+                </m:r>
+                <m:r>
+                  <m:rPr>
+                    <m:sty m:val="p"/>
+                  </m:rPr>
+                  <w:rPr>
+                    <w:rFonts w:ascii="Cambria Math" w:hAnsi="Cambria Math" w:cs="Calibri"/>
+                  </w:rPr>
+                  <m:t>(</m:t>
+                </m:r>
+                <m:r>
+                  <w:rPr>
+                    <w:rFonts w:ascii="Cambria Math" w:hAnsi="Cambria Math" w:cs="Calibri"/>
+                  </w:rPr>
+                  <m:t>n</m:t>
+                </m:r>
+                <m:func>
+                  <m:funcPr>
+                    <m:ctrlPr>
+                      <w:rPr>
+                        <w:rFonts w:ascii="Cambria Math" w:hAnsi="Cambria Math" w:cs="Calibri"/>
+                      </w:rPr>
+                    </m:ctrlPr>
+                  </m:funcPr>
+                  <m:fName>
+                    <m:r>
+                      <m:rPr>
+                        <m:sty m:val="p"/>
+                      </m:rPr>
+                      <w:rPr>
+                        <w:rFonts w:ascii="Cambria Math" w:hAnsi="Cambria Math" w:cs="Calibri"/>
+                      </w:rPr>
+                      <m:t>log</m:t>
+                    </m:r>
+                  </m:fName>
+                  <m:e>
+                    <m:r>
+                      <w:rPr>
+                        <w:rFonts w:ascii="Cambria Math" w:hAnsi="Cambria Math" w:cs="Calibri"/>
+                      </w:rPr>
+                      <m:t>n</m:t>
+                    </m:r>
+                  </m:e>
+                </m:func>
+                <m:r>
+                  <m:rPr>
+                    <m:sty m:val="p"/>
+                  </m:rPr>
+                  <w:rPr>
+                    <w:rFonts w:ascii="Cambria Math" w:hAnsi="Cambria Math" w:cs="Calibri"/>
+                  </w:rPr>
+                  <m:t>)</m:t>
+                </m:r>
+              </m:oMath>
+            </m:oMathPara>
+          </w:p>
+        </w:tc>
+        <w:tc>
+          <w:tcPr>
+            <w:tcW w:w="1870" w:type="dxa"/>
+            <w:vAlign w:val="center"/>
+          </w:tcPr>
+          <w:p>
+            <w:pPr>
+              <w:jc w:val="center"/>
+              <w:rPr>
+                <w:rFonts w:ascii="Calibri" w:hAnsi="Calibri" w:cs="Calibri"/>
+                <w:lang w:eastAsia="ja-JP"/>
+              </w:rPr>
+            </w:pPr>
+            <m:oMathPara>
+              <m:oMath>
+                <m:r>
+                  <m:rPr>
+                    <m:sty m:val="p"/>
+                  </m:rPr>
+                  <w:rPr>
+                    <w:rFonts w:ascii="Cambria Math" w:hAnsi="Cambria Math" w:cs="Calibri"/>
+                  </w:rPr>
+                  <m:t>O</m:t>
+                </m:r>
+                <m:r>
+                  <m:rPr>
+                    <m:sty m:val="p"/>
+                  </m:rPr>
+                  <w:rPr>
+                    <w:rFonts w:ascii="Cambria Math" w:hAnsi="Cambria Math" w:cs="Calibri"/>
+                  </w:rPr>
+                  <m:t>(</m:t>
+                </m:r>
+                <m:r>
+                  <w:rPr>
+                    <w:rFonts w:ascii="Cambria Math" w:hAnsi="Cambria Math" w:cs="Calibri"/>
+                  </w:rPr>
+                  <m:t>n</m:t>
+                </m:r>
+                <m:func>
+                  <m:funcPr>
+                    <m:ctrlPr>
+                      <w:rPr>
+                        <w:rFonts w:ascii="Cambria Math" w:hAnsi="Cambria Math" w:cs="Calibri"/>
+                      </w:rPr>
+                    </m:ctrlPr>
+                  </m:funcPr>
+                  <m:fName>
+                    <m:r>
+                      <m:rPr>
+                        <m:sty m:val="p"/>
+                      </m:rPr>
+                      <w:rPr>
+                        <w:rFonts w:ascii="Cambria Math" w:hAnsi="Cambria Math" w:cs="Calibri"/>
+                      </w:rPr>
+                      <m:t>log</m:t>
+                    </m:r>
+                  </m:fName>
+                  <m:e>
+                    <m:r>
+                      <w:rPr>
+                        <w:rFonts w:ascii="Cambria Math" w:hAnsi="Cambria Math" w:cs="Calibri"/>
+                      </w:rPr>
+                      <m:t>n</m:t>
+                    </m:r>
+                  </m:e>
+                </m:func>
+                <m:r>
+                  <m:rPr>
+                    <m:sty m:val="p"/>
+                  </m:rPr>
+                  <w:rPr>
+                    <w:rFonts w:ascii="Cambria Math" w:hAnsi="Cambria Math" w:cs="Calibri"/>
+                  </w:rPr>
+                  <m:t>)</m:t>
+                </m:r>
+              </m:oMath>
+            </m:oMathPara>
+          </w:p>
+        </w:tc>
+        <w:tc>
+          <w:tcPr>
+            <w:tcW w:w="1870" w:type="dxa"/>
+            <w:vAlign w:val="center"/>
+          </w:tcPr>
+          <w:p>
+            <w:pPr>
+              <w:jc w:val="center"/>
+              <w:rPr>
+                <w:rFonts w:ascii="Calibri" w:hAnsi="Calibri" w:cs="Calibri"/>
+                <w:lang w:eastAsia="ja-JP"/>
+              </w:rPr>
+            </w:pPr>
+            <m:oMathPara>
+              <m:oMath>
+                <m:r>
+                  <m:rPr>
+                    <m:sty m:val="p"/>
+                  </m:rPr>
+                  <w:rPr>
+                    <w:rFonts w:ascii="Cambria Math" w:hAnsi="Cambria Math" w:cs="Calibri"/>
+                  </w:rPr>
+                  <m:t>O</m:t>
+                </m:r>
+                <m:r>
+                  <m:rPr>
+                    <m:sty m:val="p"/>
+                  </m:rPr>
+                  <w:rPr>
+                    <w:rFonts w:ascii="Cambria Math" w:hAnsi="Cambria Math" w:cs="Calibri"/>
+                  </w:rPr>
+                  <m:t>(</m:t>
+                </m:r>
+                <m:sSup>
+                  <m:sSupPr>
+                    <m:ctrlPr>
+                      <w:rPr>
+                        <w:rFonts w:ascii="Cambria Math" w:hAnsi="Cambria Math" w:cs="Calibri"/>
+                      </w:rPr>
+                    </m:ctrlPr>
+                  </m:sSupPr>
+                  <m:e>
+                    <m:r>
+                      <w:rPr>
+                        <w:rFonts w:ascii="Cambria Math" w:hAnsi="Cambria Math" w:cs="Calibri"/>
+                      </w:rPr>
+                      <m:t>n</m:t>
+                    </m:r>
+                  </m:e>
+                  <m:sup>
+                    <m:r>
+                      <w:rPr>
+                        <w:rFonts w:ascii="Cambria Math" w:hAnsi="Cambria Math" w:cs="Calibri"/>
+                      </w:rPr>
+                      <m:t>2</m:t>
+                    </m:r>
+                  </m:sup>
+                </m:sSup>
+                <m:r>
+                  <m:rPr>
+                    <m:sty m:val="p"/>
+                  </m:rPr>
+                  <w:rPr>
+                    <w:rFonts w:ascii="Cambria Math" w:hAnsi="Cambria Math" w:cs="Calibri"/>
+                  </w:rPr>
+                  <m:t>)</m:t>
+                </m:r>
+              </m:oMath>
+            </m:oMathPara>
+          </w:p>
+        </w:tc>
+      </w:tr>
+    </w:tbl>
     <w:p>
       <w:pPr>
         <w:rPr>
@@ -1769,7 +2894,13 @@
           <w:rFonts w:ascii="Calibri" w:hAnsi="Calibri" w:cs="Calibri"/>
         </w:rPr>
         <w:lastRenderedPageBreak/>
-        <w:t>Problem #3</w:t>
+        <w:t>Problem #</w:t>
+      </w:r>
+      <w:r>
+        <w:rPr>
+          <w:rFonts w:ascii="Calibri" w:hAnsi="Calibri" w:cs="Calibri"/>
+        </w:rPr>
+        <w:t>2</w:t>
       </w:r>
     </w:p>
     <w:p>
@@ -2364,11 +3495,19 @@
         </w:rPr>
         <w:t xml:space="preserve">, where c stands for </w:t>
       </w:r>
-      <w:r>
-        <w:rPr>
-          <w:rFonts w:ascii="Calibri" w:hAnsi="Calibri" w:cs="Calibri"/>
-        </w:rPr>
-        <w:t>efforts we spen</w:t>
+      <w:proofErr w:type="gramStart"/>
+      <w:r>
+        <w:rPr>
+          <w:rFonts w:ascii="Calibri" w:hAnsi="Calibri" w:cs="Calibri"/>
+        </w:rPr>
+        <w:t>efforts</w:t>
+      </w:r>
+      <w:proofErr w:type="gramEnd"/>
+      <w:r>
+        <w:rPr>
+          <w:rFonts w:ascii="Calibri" w:hAnsi="Calibri" w:cs="Calibri"/>
+        </w:rPr>
+        <w:t xml:space="preserve"> we spen</w:t>
       </w:r>
       <w:r>
         <w:rPr>
@@ -7317,6 +8456,7 @@
         <w:t xml:space="preserve">Define </w:t>
       </w:r>
       <w:proofErr w:type="spellStart"/>
+      <w:proofErr w:type="gramStart"/>
       <w:r>
         <w:rPr>
           <w:rFonts w:ascii="Calibri" w:hAnsi="Calibri" w:cs="Calibri"/>
@@ -7328,7 +8468,14 @@
         <w:rPr>
           <w:rFonts w:ascii="Calibri" w:hAnsi="Calibri" w:cs="Calibri"/>
         </w:rPr>
-        <w:t>(prices, left, right):</w:t>
+        <w:t>(</w:t>
+      </w:r>
+      <w:proofErr w:type="gramEnd"/>
+      <w:r>
+        <w:rPr>
+          <w:rFonts w:ascii="Calibri" w:hAnsi="Calibri" w:cs="Calibri"/>
+        </w:rPr>
+        <w:t>prices, left, right):</w:t>
       </w:r>
     </w:p>
     <w:p>
@@ -7489,6 +8636,7 @@
         <w:t xml:space="preserve"> = </w:t>
       </w:r>
       <w:proofErr w:type="spellStart"/>
+      <w:proofErr w:type="gramStart"/>
       <w:r>
         <w:rPr>
           <w:rFonts w:ascii="Calibri" w:hAnsi="Calibri" w:cs="Calibri"/>
@@ -7500,7 +8648,14 @@
         <w:rPr>
           <w:rFonts w:ascii="Calibri" w:hAnsi="Calibri" w:cs="Calibri"/>
         </w:rPr>
-        <w:t>(prices, left, mid)</w:t>
+        <w:t>(</w:t>
+      </w:r>
+      <w:proofErr w:type="gramEnd"/>
+      <w:r>
+        <w:rPr>
+          <w:rFonts w:ascii="Calibri" w:hAnsi="Calibri" w:cs="Calibri"/>
+        </w:rPr>
+        <w:t>prices, left, mid)</w:t>
       </w:r>
     </w:p>
     <w:p>
@@ -7525,6 +8680,7 @@
         <w:t xml:space="preserve"> = </w:t>
       </w:r>
       <w:proofErr w:type="spellStart"/>
+      <w:proofErr w:type="gramStart"/>
       <w:r>
         <w:rPr>
           <w:rFonts w:ascii="Calibri" w:hAnsi="Calibri" w:cs="Calibri"/>
@@ -7536,7 +8692,14 @@
         <w:rPr>
           <w:rFonts w:ascii="Calibri" w:hAnsi="Calibri" w:cs="Calibri"/>
         </w:rPr>
-        <w:t>(prices, mid + 1, right)</w:t>
+        <w:t>(</w:t>
+      </w:r>
+      <w:proofErr w:type="gramEnd"/>
+      <w:r>
+        <w:rPr>
+          <w:rFonts w:ascii="Calibri" w:hAnsi="Calibri" w:cs="Calibri"/>
+        </w:rPr>
+        <w:t>prices, mid + 1, right)</w:t>
       </w:r>
     </w:p>
     <w:p>
@@ -7611,7 +8774,21 @@
         <w:rPr>
           <w:rFonts w:ascii="Calibri" w:hAnsi="Calibri" w:cs="Calibri"/>
         </w:rPr>
-        <w:t xml:space="preserve"> = min(prices[</w:t>
+        <w:t xml:space="preserve"> = </w:t>
+      </w:r>
+      <w:proofErr w:type="gramStart"/>
+      <w:r>
+        <w:rPr>
+          <w:rFonts w:ascii="Calibri" w:hAnsi="Calibri" w:cs="Calibri"/>
+        </w:rPr>
+        <w:t>min(</w:t>
+      </w:r>
+      <w:proofErr w:type="gramEnd"/>
+      <w:r>
+        <w:rPr>
+          <w:rFonts w:ascii="Calibri" w:hAnsi="Calibri" w:cs="Calibri"/>
+        </w:rPr>
+        <w:t>prices[</w:t>
       </w:r>
       <w:proofErr w:type="spellStart"/>
       <w:r>
@@ -7647,7 +8824,21 @@
         <w:rPr>
           <w:rFonts w:ascii="Calibri" w:hAnsi="Calibri" w:cs="Calibri"/>
         </w:rPr>
-        <w:t xml:space="preserve"> = max(prices[mid + 1:right + 1])</w:t>
+        <w:t xml:space="preserve"> = </w:t>
+      </w:r>
+      <w:proofErr w:type="gramStart"/>
+      <w:r>
+        <w:rPr>
+          <w:rFonts w:ascii="Calibri" w:hAnsi="Calibri" w:cs="Calibri"/>
+        </w:rPr>
+        <w:t>max(</w:t>
+      </w:r>
+      <w:proofErr w:type="gramEnd"/>
+      <w:r>
+        <w:rPr>
+          <w:rFonts w:ascii="Calibri" w:hAnsi="Calibri" w:cs="Calibri"/>
+        </w:rPr>
+        <w:t>prices[mid + 1:right + 1])</w:t>
       </w:r>
     </w:p>
     <w:p>
@@ -7789,9 +8980,17 @@
         <w:rPr>
           <w:rFonts w:ascii="Calibri" w:hAnsi="Calibri" w:cs="Calibri"/>
         </w:rPr>
-        <w:t>Return max(</w:t>
+        <w:t xml:space="preserve">Return </w:t>
+      </w:r>
+      <w:proofErr w:type="gramStart"/>
+      <w:r>
+        <w:rPr>
+          <w:rFonts w:ascii="Calibri" w:hAnsi="Calibri" w:cs="Calibri"/>
+        </w:rPr>
+        <w:t>max(</w:t>
       </w:r>
       <w:proofErr w:type="spellStart"/>
+      <w:proofErr w:type="gramEnd"/>
       <w:r>
         <w:rPr>
           <w:rFonts w:ascii="Calibri" w:hAnsi="Calibri" w:cs="Calibri"/>
@@ -7852,7 +9051,21 @@
         <w:rPr>
           <w:rFonts w:ascii="Calibri" w:hAnsi="Calibri" w:cs="Calibri"/>
         </w:rPr>
-        <w:t>If prices is empty:</w:t>
+        <w:t xml:space="preserve">If prices </w:t>
+      </w:r>
+      <w:proofErr w:type="gramStart"/>
+      <w:r>
+        <w:rPr>
+          <w:rFonts w:ascii="Calibri" w:hAnsi="Calibri" w:cs="Calibri"/>
+        </w:rPr>
+        <w:t>is</w:t>
+      </w:r>
+      <w:proofErr w:type="gramEnd"/>
+      <w:r>
+        <w:rPr>
+          <w:rFonts w:ascii="Calibri" w:hAnsi="Calibri" w:cs="Calibri"/>
+        </w:rPr>
+        <w:t xml:space="preserve"> empty:</w:t>
       </w:r>
     </w:p>
     <w:p>
@@ -7890,6 +9103,7 @@
         <w:t xml:space="preserve">Return </w:t>
       </w:r>
       <w:proofErr w:type="spellStart"/>
+      <w:proofErr w:type="gramStart"/>
       <w:r>
         <w:rPr>
           <w:rFonts w:ascii="Calibri" w:hAnsi="Calibri" w:cs="Calibri"/>
@@ -7901,7 +9115,14 @@
         <w:rPr>
           <w:rFonts w:ascii="Calibri" w:hAnsi="Calibri" w:cs="Calibri"/>
         </w:rPr>
-        <w:t xml:space="preserve">(prices, 0, </w:t>
+        <w:t>(</w:t>
+      </w:r>
+      <w:proofErr w:type="gramEnd"/>
+      <w:r>
+        <w:rPr>
+          <w:rFonts w:ascii="Calibri" w:hAnsi="Calibri" w:cs="Calibri"/>
+        </w:rPr>
+        <w:t xml:space="preserve">prices, 0, </w:t>
       </w:r>
       <w:proofErr w:type="spellStart"/>
       <w:r>
@@ -7980,6 +9201,11 @@
         <w:docPartUnique/>
       </w:docPartObj>
     </w:sdtPr>
+    <w:sdtEndPr>
+      <w:rPr>
+        <w:rStyle w:val="PageNumber"/>
+      </w:rPr>
+    </w:sdtEndPr>
     <w:sdtContent>
       <w:p>
         <w:pPr>
@@ -8033,6 +9259,11 @@
         <w:docPartUnique/>
       </w:docPartObj>
     </w:sdtPr>
+    <w:sdtEndPr>
+      <w:rPr>
+        <w:rStyle w:val="PageNumber"/>
+      </w:rPr>
+    </w:sdtEndPr>
     <w:sdtContent>
       <w:p>
         <w:pPr>
@@ -8125,6 +9356,12 @@
         <w:rFonts w:ascii="Calibri" w:hAnsi="Calibri" w:cs="Calibri"/>
       </w:rPr>
     </w:pPr>
+    <w:r>
+      <w:rPr>
+        <w:rFonts w:ascii="Calibri" w:hAnsi="Calibri" w:cs="Calibri"/>
+      </w:rPr>
+      <w:t xml:space="preserve">HW2, </w:t>
+    </w:r>
     <w:r>
       <w:rPr>
         <w:rFonts w:ascii="Calibri" w:hAnsi="Calibri" w:cs="Calibri"/>
@@ -8788,7 +10025,6 @@
   <w:style w:type="character" w:default="1" w:styleId="DefaultParagraphFont">
     <w:name w:val="Default Paragraph Font"/>
     <w:uiPriority w:val="1"/>
-    <w:semiHidden/>
     <w:unhideWhenUsed/>
   </w:style>
   <w:style w:type="table" w:default="1" w:styleId="TableNormal">
@@ -9187,6 +10423,25 @@
     <w:semiHidden/>
     <w:unhideWhenUsed/>
     <w:rsid w:val="00353D7A"/>
+  </w:style>
+  <w:style w:type="table" w:styleId="TableGrid">
+    <w:name w:val="Table Grid"/>
+    <w:basedOn w:val="TableNormal"/>
+    <w:uiPriority w:val="39"/>
+    <w:rsid w:val="00E94AD6"/>
+    <w:pPr>
+      <w:spacing w:after="0" w:line="240" w:lineRule="auto"/>
+    </w:pPr>
+    <w:tblPr>
+      <w:tblBorders>
+        <w:top w:val="single" w:sz="4" w:space="0" w:color="auto"/>
+        <w:left w:val="single" w:sz="4" w:space="0" w:color="auto"/>
+        <w:bottom w:val="single" w:sz="4" w:space="0" w:color="auto"/>
+        <w:right w:val="single" w:sz="4" w:space="0" w:color="auto"/>
+        <w:insideH w:val="single" w:sz="4" w:space="0" w:color="auto"/>
+        <w:insideV w:val="single" w:sz="4" w:space="0" w:color="auto"/>
+      </w:tblBorders>
+    </w:tblPr>
   </w:style>
 </w:styles>
 </file>

</xml_diff>

<commit_message>
Finished HW2, converted to a PDF file
</commit_message>
<xml_diff>
--- a/HW2/JiahuanHe_HW2.docx
+++ b/HW2/JiahuanHe_HW2.docx
@@ -2107,6 +2107,7 @@
           <w:rFonts w:ascii="Calibri" w:hAnsi="Calibri" w:cs="Calibri"/>
           <w:lang w:eastAsia="ja-JP"/>
         </w:rPr>
+        <w:lastRenderedPageBreak/>
         <w:t>(c)</w:t>
       </w:r>
     </w:p>
@@ -2122,7 +2123,6 @@
           <w:rFonts w:ascii="Calibri" w:hAnsi="Calibri" w:cs="Calibri"/>
           <w:lang w:eastAsia="ja-JP"/>
         </w:rPr>
-        <w:lastRenderedPageBreak/>
         <w:tab/>
       </w:r>
       <w:r>
@@ -2863,13 +2863,7 @@
         <w:rPr>
           <w:rFonts w:ascii="Calibri" w:hAnsi="Calibri" w:cs="Calibri"/>
         </w:rPr>
-        <w:t>a comparison sort algorithm</w:t>
-      </w:r>
-      <w:r>
-        <w:rPr>
-          <w:rFonts w:ascii="Calibri" w:hAnsi="Calibri" w:cs="Calibri"/>
-        </w:rPr>
-        <w:t xml:space="preserve">. </w:t>
+        <w:t xml:space="preserve">a comparison sort algorithm. </w:t>
       </w:r>
       <w:r>
         <w:rPr>
@@ -2968,13 +2962,7 @@
           <w:rPr>
             <w:rFonts w:ascii="Cambria Math" w:hAnsi="Cambria Math" w:cs="Calibri"/>
           </w:rPr>
-          <m:t>8</m:t>
-        </m:r>
-        <m:r>
-          <w:rPr>
-            <w:rFonts w:ascii="Cambria Math" w:hAnsi="Cambria Math" w:cs="Calibri"/>
-          </w:rPr>
-          <m:t>!</m:t>
+          <m:t>8!</m:t>
         </m:r>
       </m:oMath>
       <w:r>
@@ -3010,13 +2998,7 @@
           <w:rPr>
             <w:rFonts w:ascii="Cambria Math" w:hAnsi="Cambria Math" w:cs="Calibri"/>
           </w:rPr>
-          <m:t>8</m:t>
-        </m:r>
-        <m:r>
-          <w:rPr>
-            <w:rFonts w:ascii="Cambria Math" w:hAnsi="Cambria Math" w:cs="Calibri"/>
-          </w:rPr>
-          <m:t>!≤l</m:t>
+          <m:t>8!≤l</m:t>
         </m:r>
       </m:oMath>
       <w:r>
@@ -3122,13 +3104,7 @@
           <w:rPr>
             <w:rFonts w:ascii="Cambria Math" w:hAnsi="Cambria Math" w:cs="Calibri"/>
           </w:rPr>
-          <m:t>8</m:t>
-        </m:r>
-        <m:r>
-          <w:rPr>
-            <w:rFonts w:ascii="Cambria Math" w:hAnsi="Cambria Math" w:cs="Calibri"/>
-          </w:rPr>
-          <m:t>!≤l≤</m:t>
+          <m:t>8!≤l≤</m:t>
         </m:r>
         <m:sSup>
           <m:sSupPr>
@@ -3211,13 +3187,7 @@
               <w:rPr>
                 <w:rFonts w:ascii="Cambria Math" w:hAnsi="Cambria Math" w:cs="Calibri"/>
               </w:rPr>
-              <m:t>8</m:t>
-            </m:r>
-            <m:r>
-              <w:rPr>
-                <w:rFonts w:ascii="Cambria Math" w:hAnsi="Cambria Math" w:cs="Calibri"/>
-              </w:rPr>
-              <m:t>!</m:t>
+              <m:t>8!</m:t>
             </m:r>
           </m:e>
         </m:func>
@@ -3366,13 +3336,7 @@
               <w:rPr>
                 <w:rFonts w:ascii="Cambria Math" w:hAnsi="Cambria Math" w:cs="Calibri"/>
               </w:rPr>
-              <m:t>8</m:t>
-            </m:r>
-            <m:r>
-              <w:rPr>
-                <w:rFonts w:ascii="Cambria Math" w:hAnsi="Cambria Math" w:cs="Calibri"/>
-              </w:rPr>
-              <m:t>!</m:t>
+              <m:t>8!</m:t>
             </m:r>
           </m:e>
         </m:func>
@@ -3416,25 +3380,7 @@
           <w:rPr>
             <w:rFonts w:ascii="Cambria Math" w:hAnsi="Cambria Math" w:cs="Calibri"/>
           </w:rPr>
-          <m:t>15</m:t>
-        </m:r>
-        <m:r>
-          <w:rPr>
-            <w:rFonts w:ascii="Cambria Math" w:hAnsi="Cambria Math" w:cs="Calibri"/>
-          </w:rPr>
-          <m:t>.</m:t>
-        </m:r>
-        <m:r>
-          <w:rPr>
-            <w:rFonts w:ascii="Cambria Math" w:hAnsi="Cambria Math" w:cs="Calibri"/>
-          </w:rPr>
-          <m:t>299</m:t>
-        </m:r>
-        <m:r>
-          <w:rPr>
-            <w:rFonts w:ascii="Cambria Math" w:hAnsi="Cambria Math" w:cs="Calibri"/>
-          </w:rPr>
-          <m:t>≤</m:t>
+          <m:t>15.299≤</m:t>
         </m:r>
         <m:r>
           <w:rPr>
@@ -3517,13 +3463,7 @@
         <w:rPr>
           <w:rFonts w:ascii="Calibri" w:hAnsi="Calibri" w:cs="Calibri"/>
         </w:rPr>
-        <w:t xml:space="preserve"> </w:t>
-      </w:r>
-      <w:r>
-        <w:rPr>
-          <w:rFonts w:ascii="Calibri" w:hAnsi="Calibri" w:cs="Calibri"/>
-        </w:rPr>
-        <w:t>T</w:t>
+        <w:t xml:space="preserve"> T</w:t>
       </w:r>
       <w:r>
         <w:rPr>
@@ -3790,19 +3730,7 @@
         <w:rPr>
           <w:rFonts w:ascii="Calibri" w:hAnsi="Calibri" w:cs="Calibri"/>
         </w:rPr>
-        <w:t xml:space="preserve">he pseudocode for the </w:t>
-      </w:r>
-      <w:r>
-        <w:rPr>
-          <w:rFonts w:ascii="Calibri" w:hAnsi="Calibri" w:cs="Calibri"/>
-        </w:rPr>
-        <w:t>simultaneous minimum and maximum algorithm</w:t>
-      </w:r>
-      <w:r>
-        <w:rPr>
-          <w:rFonts w:ascii="Calibri" w:hAnsi="Calibri" w:cs="Calibri"/>
-        </w:rPr>
-        <w:t xml:space="preserve"> is as follows:</w:t>
+        <w:t>he pseudocode for the simultaneous minimum and maximum algorithm is as follows:</w:t>
       </w:r>
     </w:p>
     <w:p>
@@ -4929,13 +4857,7 @@
         <w:rPr>
           <w:rFonts w:ascii="Calibri" w:hAnsi="Calibri" w:cs="Calibri"/>
         </w:rPr>
-        <w:t>the length is even, and</w:t>
-      </w:r>
-      <w:r>
-        <w:rPr>
-          <w:rFonts w:ascii="Calibri" w:hAnsi="Calibri" w:cs="Calibri"/>
-        </w:rPr>
-        <w:t xml:space="preserve"> </w:t>
+        <w:t xml:space="preserve">the length is even, and </w:t>
       </w:r>
       <m:oMath>
         <m:f>
@@ -4969,13 +4891,7 @@
         <w:rPr>
           <w:rFonts w:ascii="Calibri" w:hAnsi="Calibri" w:cs="Calibri"/>
         </w:rPr>
-        <w:t xml:space="preserve"> pairs</w:t>
-      </w:r>
-      <w:r>
-        <w:rPr>
-          <w:rFonts w:ascii="Calibri" w:hAnsi="Calibri" w:cs="Calibri"/>
-        </w:rPr>
-        <w:t xml:space="preserve"> and 1 element left when the length is odd</w:t>
+        <w:t xml:space="preserve"> pairs and 1 element left when the length is odd</w:t>
       </w:r>
       <w:r>
         <w:rPr>
@@ -5100,13 +5016,7 @@
           <w:rPr>
             <w:rFonts w:ascii="Cambria Math" w:hAnsi="Cambria Math" w:cs="Calibri"/>
           </w:rPr>
-          <m:t>3</m:t>
-        </m:r>
-        <m:r>
-          <w:rPr>
-            <w:rFonts w:ascii="Cambria Math" w:hAnsi="Cambria Math" w:cs="Calibri"/>
-          </w:rPr>
-          <m:t>×</m:t>
+          <m:t>3×</m:t>
         </m:r>
         <m:f>
           <m:fPr>
@@ -5122,13 +5032,7 @@
               <w:rPr>
                 <w:rFonts w:ascii="Cambria Math" w:hAnsi="Cambria Math" w:cs="Calibri"/>
               </w:rPr>
-              <m:t>n</m:t>
-            </m:r>
-            <m:r>
-              <w:rPr>
-                <w:rFonts w:ascii="Cambria Math" w:hAnsi="Cambria Math" w:cs="Calibri"/>
-              </w:rPr>
-              <m:t>-2</m:t>
+              <m:t>n-2</m:t>
             </m:r>
           </m:num>
           <m:den>
@@ -5176,13 +5080,7 @@
           <w:rPr>
             <w:rFonts w:ascii="Cambria Math" w:hAnsi="Cambria Math" w:cs="Calibri"/>
           </w:rPr>
-          <m:t>n-</m:t>
-        </m:r>
-        <m:r>
-          <w:rPr>
-            <w:rFonts w:ascii="Cambria Math" w:hAnsi="Cambria Math" w:cs="Calibri"/>
-          </w:rPr>
-          <m:t>3</m:t>
+          <m:t>n-3</m:t>
         </m:r>
       </m:oMath>
       <w:r>
@@ -5240,13 +5138,7 @@
           <w:rPr>
             <w:rFonts w:ascii="Cambria Math" w:hAnsi="Cambria Math" w:cs="Calibri"/>
           </w:rPr>
-          <m:t>n-2</m:t>
-        </m:r>
-        <m:r>
-          <w:rPr>
-            <w:rFonts w:ascii="Cambria Math" w:hAnsi="Cambria Math" w:cs="Calibri"/>
-          </w:rPr>
-          <m:t>=</m:t>
+          <m:t>n-2=</m:t>
         </m:r>
         <m:d>
           <m:dPr>
@@ -5351,19 +5243,7 @@
         <w:rPr>
           <w:rFonts w:ascii="Calibri" w:hAnsi="Calibri" w:cs="Calibri"/>
         </w:rPr>
-        <w:t xml:space="preserve">he length is </w:t>
-      </w:r>
-      <w:r>
-        <w:rPr>
-          <w:rFonts w:ascii="Calibri" w:hAnsi="Calibri" w:cs="Calibri"/>
-        </w:rPr>
-        <w:t>odd</w:t>
-      </w:r>
-      <w:r>
-        <w:rPr>
-          <w:rFonts w:ascii="Calibri" w:hAnsi="Calibri" w:cs="Calibri"/>
-        </w:rPr>
-        <w:t xml:space="preserve">, the number of comparisons executed by this algorithm would be </w:t>
+        <w:t xml:space="preserve">he length is odd, the number of comparisons executed by this algorithm would be </w:t>
       </w:r>
       <w:r>
         <w:rPr>
@@ -5412,13 +5292,7 @@
           <w:rPr>
             <w:rFonts w:ascii="Cambria Math" w:hAnsi="Cambria Math" w:cs="Calibri"/>
           </w:rPr>
-          <m:t>2</m:t>
-        </m:r>
-        <m:r>
-          <w:rPr>
-            <w:rFonts w:ascii="Cambria Math" w:hAnsi="Cambria Math" w:cs="Calibri"/>
-          </w:rPr>
-          <m:t>+</m:t>
+          <m:t>2+</m:t>
         </m:r>
         <m:f>
           <m:fPr>
@@ -5460,13 +5334,7 @@
               <w:rPr>
                 <w:rFonts w:ascii="Cambria Math" w:hAnsi="Cambria Math" w:cs="Calibri"/>
               </w:rPr>
-              <m:t>n</m:t>
-            </m:r>
-            <m:r>
-              <w:rPr>
-                <w:rFonts w:ascii="Cambria Math" w:hAnsi="Cambria Math" w:cs="Calibri"/>
-              </w:rPr>
-              <m:t>-1</m:t>
+              <m:t>n-1</m:t>
             </m:r>
           </m:e>
         </m:d>
@@ -5474,13 +5342,7 @@
           <w:rPr>
             <w:rFonts w:ascii="Cambria Math" w:hAnsi="Cambria Math" w:cs="Calibri"/>
           </w:rPr>
-          <m:t>-2</m:t>
-        </m:r>
-        <m:r>
-          <w:rPr>
-            <w:rFonts w:ascii="Cambria Math" w:hAnsi="Cambria Math" w:cs="Calibri"/>
-          </w:rPr>
-          <m:t>=</m:t>
+          <m:t>-2=</m:t>
         </m:r>
         <m:f>
           <m:fPr>
@@ -5512,13 +5374,7 @@
           <w:rPr>
             <w:rFonts w:ascii="Cambria Math" w:hAnsi="Cambria Math" w:cs="Calibri"/>
           </w:rPr>
-          <m:t>n</m:t>
-        </m:r>
-        <m:r>
-          <w:rPr>
-            <w:rFonts w:ascii="Cambria Math" w:hAnsi="Cambria Math" w:cs="Calibri"/>
-          </w:rPr>
-          <m:t>-</m:t>
+          <m:t>n-</m:t>
         </m:r>
         <m:f>
           <m:fPr>
@@ -5765,13 +5621,7 @@
         <w:rPr>
           <w:rFonts w:ascii="Calibri" w:hAnsi="Calibri" w:cs="Calibri"/>
         </w:rPr>
-        <w:t>A</w:t>
-      </w:r>
-      <w:r>
-        <w:rPr>
-          <w:rFonts w:ascii="Calibri" w:hAnsi="Calibri" w:cs="Calibri"/>
-        </w:rPr>
-        <w:t>t least</w:t>
+        <w:t>At least</w:t>
       </w:r>
       <w:r>
         <w:rPr>
@@ -5934,13 +5784,7 @@
         <w:rPr>
           <w:rFonts w:ascii="Calibri" w:hAnsi="Calibri" w:cs="Calibri"/>
         </w:rPr>
-        <w:t xml:space="preserve"> </w:t>
-      </w:r>
-      <w:r>
-        <w:rPr>
-          <w:rFonts w:ascii="Calibri" w:hAnsi="Calibri" w:cs="Calibri"/>
-        </w:rPr>
-        <w:t xml:space="preserve">There </w:t>
+        <w:t xml:space="preserve"> There </w:t>
       </w:r>
       <w:r>
         <w:rPr>
@@ -6013,13 +5857,7 @@
           <w:rPr>
             <w:rFonts w:ascii="Cambria Math" w:hAnsi="Cambria Math" w:cs="Calibri"/>
           </w:rPr>
-          <m:t>-2</m:t>
-        </m:r>
-        <m:r>
-          <w:rPr>
-            <w:rFonts w:ascii="Cambria Math" w:hAnsi="Cambria Math" w:cs="Calibri"/>
-          </w:rPr>
-          <m:t>=12-2=10</m:t>
+          <m:t>-2=12-2=10</m:t>
         </m:r>
       </m:oMath>
       <w:r>
@@ -6362,13 +6200,7 @@
         <w:rPr>
           <w:rFonts w:ascii="Calibri" w:hAnsi="Calibri" w:cs="Calibri"/>
         </w:rPr>
-        <w:t>executed by this algorithm would be</w:t>
-      </w:r>
-      <w:r>
-        <w:rPr>
-          <w:rFonts w:ascii="Calibri" w:hAnsi="Calibri" w:cs="Calibri"/>
-        </w:rPr>
-        <w:t xml:space="preserve"> </w:t>
+        <w:t xml:space="preserve">executed by this algorithm would be </w:t>
       </w:r>
       <m:oMath>
         <m:f>
@@ -6433,13 +6265,7 @@
           <w:rPr>
             <w:rFonts w:ascii="Cambria Math" w:hAnsi="Cambria Math" w:cs="Calibri"/>
           </w:rPr>
-          <m:t>+…</m:t>
-        </m:r>
-        <m:r>
-          <w:rPr>
-            <w:rFonts w:ascii="Cambria Math" w:hAnsi="Cambria Math" w:cs="Calibri"/>
-          </w:rPr>
-          <m:t>+1</m:t>
+          <m:t>+…+1</m:t>
         </m:r>
       </m:oMath>
       <w:r>
@@ -6822,13 +6648,7 @@
           <w:rPr>
             <w:rFonts w:ascii="Cambria Math" w:hAnsi="Cambria Math" w:cs="Calibri"/>
           </w:rPr>
-          <m:t>-</m:t>
-        </m:r>
-        <m:r>
-          <w:rPr>
-            <w:rFonts w:ascii="Cambria Math" w:hAnsi="Cambria Math" w:cs="Calibri"/>
-          </w:rPr>
-          <m:t>1</m:t>
+          <m:t>-1</m:t>
         </m:r>
       </m:oMath>
       <w:r>
@@ -6864,26 +6684,14 @@
         <w:rPr>
           <w:rFonts w:ascii="Calibri" w:hAnsi="Calibri" w:cs="Calibri"/>
         </w:rPr>
-        <w:t xml:space="preserve"> </w:t>
-      </w:r>
-      <w:r>
-        <w:rPr>
-          <w:rFonts w:ascii="Calibri" w:hAnsi="Calibri" w:cs="Calibri"/>
-        </w:rPr>
-        <w:t xml:space="preserve">In total, it takes </w:t>
+        <w:t xml:space="preserve"> In total, it takes </w:t>
       </w:r>
       <m:oMath>
         <m:r>
           <w:rPr>
             <w:rFonts w:ascii="Cambria Math" w:hAnsi="Cambria Math" w:cs="Calibri"/>
           </w:rPr>
-          <m:t>n-1</m:t>
-        </m:r>
-        <m:r>
-          <w:rPr>
-            <w:rFonts w:ascii="Cambria Math" w:hAnsi="Cambria Math" w:cs="Calibri"/>
-          </w:rPr>
-          <m:t>+</m:t>
+          <m:t>n-1+</m:t>
         </m:r>
         <m:d>
           <m:dPr>
@@ -6934,31 +6742,7 @@
           <w:rPr>
             <w:rFonts w:ascii="Cambria Math" w:hAnsi="Cambria Math" w:cs="Calibri"/>
           </w:rPr>
-          <m:t>-</m:t>
-        </m:r>
-        <m:r>
-          <w:rPr>
-            <w:rFonts w:ascii="Cambria Math" w:hAnsi="Cambria Math" w:cs="Calibri"/>
-          </w:rPr>
-          <m:t>1</m:t>
-        </m:r>
-        <m:r>
-          <w:rPr>
-            <w:rFonts w:ascii="Cambria Math" w:hAnsi="Cambria Math" w:cs="Calibri"/>
-          </w:rPr>
-          <m:t>=</m:t>
-        </m:r>
-        <m:r>
-          <w:rPr>
-            <w:rFonts w:ascii="Cambria Math" w:hAnsi="Cambria Math" w:cs="Calibri"/>
-          </w:rPr>
-          <m:t>n</m:t>
-        </m:r>
-        <m:r>
-          <w:rPr>
-            <w:rFonts w:ascii="Cambria Math" w:hAnsi="Cambria Math" w:cs="Calibri"/>
-          </w:rPr>
-          <m:t>+</m:t>
+          <m:t>-1=n+</m:t>
         </m:r>
         <m:d>
           <m:dPr>
@@ -7081,44 +6865,26 @@
         <w:rPr>
           <w:rFonts w:ascii="Calibri" w:hAnsi="Calibri" w:cs="Calibri"/>
         </w:rPr>
+        <w:t xml:space="preserve"> It takes</w:t>
+      </w:r>
+      <w:r>
+        <w:rPr>
+          <w:rFonts w:ascii="Calibri" w:hAnsi="Calibri" w:cs="Calibri"/>
+        </w:rPr>
+        <w:t xml:space="preserve"> at least</w:t>
+      </w:r>
+      <w:r>
+        <w:rPr>
+          <w:rFonts w:ascii="Calibri" w:hAnsi="Calibri" w:cs="Calibri"/>
+        </w:rPr>
         <w:t xml:space="preserve"> </w:t>
       </w:r>
-      <w:r>
-        <w:rPr>
-          <w:rFonts w:ascii="Calibri" w:hAnsi="Calibri" w:cs="Calibri"/>
-        </w:rPr>
-        <w:t>I</w:t>
-      </w:r>
-      <w:r>
-        <w:rPr>
-          <w:rFonts w:ascii="Calibri" w:hAnsi="Calibri" w:cs="Calibri"/>
-        </w:rPr>
-        <w:t>t takes</w:t>
-      </w:r>
-      <w:r>
-        <w:rPr>
-          <w:rFonts w:ascii="Calibri" w:hAnsi="Calibri" w:cs="Calibri"/>
-        </w:rPr>
-        <w:t xml:space="preserve"> at least</w:t>
-      </w:r>
-      <w:r>
-        <w:rPr>
-          <w:rFonts w:ascii="Calibri" w:hAnsi="Calibri" w:cs="Calibri"/>
-        </w:rPr>
-        <w:t xml:space="preserve"> </w:t>
-      </w:r>
       <m:oMath>
         <m:r>
           <w:rPr>
             <w:rFonts w:ascii="Cambria Math" w:hAnsi="Cambria Math" w:cs="Calibri"/>
           </w:rPr>
-          <m:t>n</m:t>
-        </m:r>
-        <m:r>
-          <w:rPr>
-            <w:rFonts w:ascii="Cambria Math" w:hAnsi="Cambria Math" w:cs="Calibri"/>
-          </w:rPr>
-          <m:t>+</m:t>
+          <m:t>n+</m:t>
         </m:r>
         <m:d>
           <m:dPr>
@@ -7169,19 +6935,7 @@
           <w:rPr>
             <w:rFonts w:ascii="Cambria Math" w:hAnsi="Cambria Math" w:cs="Calibri"/>
           </w:rPr>
-          <m:t>-2</m:t>
-        </m:r>
-        <m:r>
-          <w:rPr>
-            <w:rFonts w:ascii="Cambria Math" w:hAnsi="Cambria Math" w:cs="Calibri"/>
-          </w:rPr>
-          <m:t>=</m:t>
-        </m:r>
-        <m:r>
-          <w:rPr>
-            <w:rFonts w:ascii="Cambria Math" w:hAnsi="Cambria Math" w:cs="Calibri"/>
-          </w:rPr>
-          <m:t>8+</m:t>
+          <m:t>-2=8+</m:t>
         </m:r>
         <m:d>
           <m:dPr>
@@ -7232,13 +6986,7 @@
           <w:rPr>
             <w:rFonts w:ascii="Cambria Math" w:hAnsi="Cambria Math" w:cs="Calibri"/>
           </w:rPr>
-          <m:t>-2</m:t>
-        </m:r>
-        <m:r>
-          <w:rPr>
-            <w:rFonts w:ascii="Cambria Math" w:hAnsi="Cambria Math" w:cs="Calibri"/>
-          </w:rPr>
-          <m:t>=9</m:t>
+          <m:t>-2=9</m:t>
         </m:r>
       </m:oMath>
       <w:r>
@@ -7266,13 +7014,7 @@
         <w:rPr>
           <w:rFonts w:ascii="Calibri" w:hAnsi="Calibri" w:cs="Calibri"/>
         </w:rPr>
-        <w:t>t</w:t>
-      </w:r>
-      <w:r>
-        <w:rPr>
-          <w:rFonts w:ascii="Calibri" w:hAnsi="Calibri" w:cs="Calibri"/>
-        </w:rPr>
-        <w:t xml:space="preserve">here </w:t>
+        <w:t xml:space="preserve">there </w:t>
       </w:r>
       <w:r>
         <w:rPr>
@@ -7395,13 +7137,7 @@
               <w:rPr>
                 <w:rFonts w:ascii="Cambria Math" w:hAnsi="Cambria Math" w:cs="Calibri"/>
               </w:rPr>
-              <m:t>4, 5, 0, 1, 3</m:t>
-            </m:r>
-            <m:r>
-              <w:rPr>
-                <w:rFonts w:ascii="Cambria Math" w:hAnsi="Cambria Math" w:cs="Calibri"/>
-              </w:rPr>
-              <m:t>, 4, 3, 4, 3, 0, 3</m:t>
+              <m:t>4, 5, 0, 1, 3, 4, 3, 4, 3, 0, 3</m:t>
             </m:r>
           </m:e>
         </m:d>
@@ -7533,19 +7269,7 @@
           <w:rPr>
             <w:rFonts w:ascii="Cambria Math" w:hAnsi="Cambria Math" w:cs="Calibri"/>
           </w:rPr>
-          <m:t>+1=</m:t>
-        </m:r>
-        <m:r>
-          <w:rPr>
-            <w:rFonts w:ascii="Cambria Math" w:hAnsi="Cambria Math" w:cs="Calibri"/>
-          </w:rPr>
-          <m:t>5+1=</m:t>
-        </m:r>
-        <m:r>
-          <w:rPr>
-            <w:rFonts w:ascii="Cambria Math" w:hAnsi="Cambria Math" w:cs="Calibri"/>
-          </w:rPr>
-          <m:t>6</m:t>
+          <m:t>+1=5+1=6</m:t>
         </m:r>
       </m:oMath>
       <w:r>
@@ -7627,43 +7351,7 @@
               <w:rPr>
                 <w:rFonts w:ascii="Cambria Math" w:hAnsi="Cambria Math" w:cs="Calibri"/>
               </w:rPr>
-              <m:t>2</m:t>
-            </m:r>
-            <m:r>
-              <w:rPr>
-                <w:rFonts w:ascii="Cambria Math" w:hAnsi="Cambria Math" w:cs="Calibri"/>
-              </w:rPr>
-              <m:t xml:space="preserve">, </m:t>
-            </m:r>
-            <m:r>
-              <w:rPr>
-                <w:rFonts w:ascii="Cambria Math" w:hAnsi="Cambria Math" w:cs="Calibri"/>
-              </w:rPr>
-              <m:t>1</m:t>
-            </m:r>
-            <m:r>
-              <w:rPr>
-                <w:rFonts w:ascii="Cambria Math" w:hAnsi="Cambria Math" w:cs="Calibri"/>
-              </w:rPr>
-              <m:t xml:space="preserve">, 0, </m:t>
-            </m:r>
-            <m:r>
-              <w:rPr>
-                <w:rFonts w:ascii="Cambria Math" w:hAnsi="Cambria Math" w:cs="Calibri"/>
-              </w:rPr>
-              <m:t>4</m:t>
-            </m:r>
-            <m:r>
-              <w:rPr>
-                <w:rFonts w:ascii="Cambria Math" w:hAnsi="Cambria Math" w:cs="Calibri"/>
-              </w:rPr>
-              <m:t xml:space="preserve">, 3, </m:t>
-            </m:r>
-            <m:r>
-              <w:rPr>
-                <w:rFonts w:ascii="Cambria Math" w:hAnsi="Cambria Math" w:cs="Calibri"/>
-              </w:rPr>
-              <m:t>1</m:t>
+              <m:t>2, 1, 0, 4, 3, 1</m:t>
             </m:r>
           </m:e>
         </m:d>
@@ -7737,79 +7425,7 @@
                 <w:rPr>
                   <w:rFonts w:ascii="Cambria Math" w:hAnsi="Cambria Math" w:cs="Calibri"/>
                 </w:rPr>
-                <m:t>2, 1</m:t>
-              </m:r>
-              <m:r>
-                <w:rPr>
-                  <w:rFonts w:ascii="Cambria Math" w:hAnsi="Cambria Math" w:cs="Calibri"/>
-                </w:rPr>
-                <m:t>+2</m:t>
-              </m:r>
-              <m:r>
-                <w:rPr>
-                  <w:rFonts w:ascii="Cambria Math" w:hAnsi="Cambria Math" w:cs="Calibri"/>
-                </w:rPr>
-                <m:t xml:space="preserve">, </m:t>
-              </m:r>
-              <m:r>
-                <w:rPr>
-                  <w:rFonts w:ascii="Cambria Math" w:hAnsi="Cambria Math" w:cs="Calibri"/>
-                </w:rPr>
-                <m:t>1+2</m:t>
-              </m:r>
-              <m:r>
-                <w:rPr>
-                  <w:rFonts w:ascii="Cambria Math" w:hAnsi="Cambria Math" w:cs="Calibri"/>
-                </w:rPr>
-                <m:t xml:space="preserve">, </m:t>
-              </m:r>
-              <m:r>
-                <w:rPr>
-                  <w:rFonts w:ascii="Cambria Math" w:hAnsi="Cambria Math" w:cs="Calibri"/>
-                </w:rPr>
-                <m:t>1+2+</m:t>
-              </m:r>
-              <m:r>
-                <w:rPr>
-                  <w:rFonts w:ascii="Cambria Math" w:hAnsi="Cambria Math" w:cs="Calibri"/>
-                </w:rPr>
-                <m:t xml:space="preserve">4, </m:t>
-              </m:r>
-              <m:r>
-                <w:rPr>
-                  <w:rFonts w:ascii="Cambria Math" w:hAnsi="Cambria Math" w:cs="Calibri"/>
-                </w:rPr>
-                <m:t>1+2+4</m:t>
-              </m:r>
-              <m:r>
-                <w:rPr>
-                  <w:rFonts w:ascii="Cambria Math" w:hAnsi="Cambria Math" w:cs="Calibri"/>
-                </w:rPr>
-                <m:t>+</m:t>
-              </m:r>
-              <m:r>
-                <w:rPr>
-                  <w:rFonts w:ascii="Cambria Math" w:hAnsi="Cambria Math" w:cs="Calibri"/>
-                </w:rPr>
-                <m:t xml:space="preserve">3, </m:t>
-              </m:r>
-              <m:r>
-                <w:rPr>
-                  <w:rFonts w:ascii="Cambria Math" w:hAnsi="Cambria Math" w:cs="Calibri"/>
-                </w:rPr>
-                <m:t>1+2+4+3</m:t>
-              </m:r>
-              <m:r>
-                <w:rPr>
-                  <w:rFonts w:ascii="Cambria Math" w:hAnsi="Cambria Math" w:cs="Calibri"/>
-                </w:rPr>
-                <m:t>+</m:t>
-              </m:r>
-              <m:r>
-                <w:rPr>
-                  <w:rFonts w:ascii="Cambria Math" w:hAnsi="Cambria Math" w:cs="Calibri"/>
-                </w:rPr>
-                <m:t>1</m:t>
+                <m:t>2, 1+2, 1+2, 1+2+4, 1+2+4+3, 1+2+4+3+1</m:t>
               </m:r>
             </m:e>
           </m:d>
@@ -7841,31 +7457,7 @@
         <w:rPr>
           <w:rFonts w:ascii="Calibri" w:hAnsi="Calibri" w:cs="Calibri"/>
         </w:rPr>
-        <w:t xml:space="preserve">  </w:t>
-      </w:r>
-      <w:r>
-        <w:rPr>
-          <w:rFonts w:ascii="Calibri" w:hAnsi="Calibri" w:cs="Calibri"/>
-        </w:rPr>
-        <w:t>2</w:t>
-      </w:r>
-      <w:r>
-        <w:rPr>
-          <w:rFonts w:ascii="Calibri" w:hAnsi="Calibri" w:cs="Calibri"/>
-        </w:rPr>
-        <w:t xml:space="preserve">  </w:t>
-      </w:r>
-      <w:r>
-        <w:rPr>
-          <w:rFonts w:ascii="Calibri" w:hAnsi="Calibri" w:cs="Calibri"/>
-        </w:rPr>
-        <w:t>3</w:t>
-      </w:r>
-      <w:r>
-        <w:rPr>
-          <w:rFonts w:ascii="Calibri" w:hAnsi="Calibri" w:cs="Calibri"/>
-        </w:rPr>
-        <w:t xml:space="preserve">  </w:t>
+        <w:t xml:space="preserve">  2  3  </w:t>
       </w:r>
       <w:r>
         <w:rPr>
@@ -7877,13 +7469,7 @@
         <w:rPr>
           <w:rFonts w:ascii="Calibri" w:hAnsi="Calibri" w:cs="Calibri"/>
         </w:rPr>
-        <w:t>4</w:t>
-      </w:r>
-      <w:r>
-        <w:rPr>
-          <w:rFonts w:ascii="Calibri" w:hAnsi="Calibri" w:cs="Calibri"/>
-        </w:rPr>
-        <w:t xml:space="preserve">  </w:t>
+        <w:t xml:space="preserve">4  </w:t>
       </w:r>
       <w:r>
         <w:rPr>
@@ -7932,67 +7518,7 @@
                 <w:rPr>
                   <w:rFonts w:ascii="Cambria Math" w:hAnsi="Cambria Math" w:cs="Calibri"/>
                 </w:rPr>
-                <m:t xml:space="preserve">2, </m:t>
-              </m:r>
-              <m:r>
-                <w:rPr>
-                  <w:rFonts w:ascii="Cambria Math" w:hAnsi="Cambria Math" w:cs="Calibri"/>
-                </w:rPr>
-                <m:t>3</m:t>
-              </m:r>
-              <m:r>
-                <w:rPr>
-                  <w:rFonts w:ascii="Cambria Math" w:hAnsi="Cambria Math" w:cs="Calibri"/>
-                </w:rPr>
-                <m:t xml:space="preserve">, </m:t>
-              </m:r>
-              <m:r>
-                <w:rPr>
-                  <w:rFonts w:ascii="Cambria Math" w:hAnsi="Cambria Math" w:cs="Calibri"/>
-                </w:rPr>
-                <m:t>3</m:t>
-              </m:r>
-              <m:r>
-                <w:rPr>
-                  <w:rFonts w:ascii="Cambria Math" w:hAnsi="Cambria Math" w:cs="Calibri"/>
-                </w:rPr>
-                <m:t xml:space="preserve">, </m:t>
-              </m:r>
-              <m:r>
-                <w:rPr>
-                  <w:rFonts w:ascii="Cambria Math" w:hAnsi="Cambria Math" w:cs="Calibri"/>
-                </w:rPr>
-                <m:t>7</m:t>
-              </m:r>
-              <m:r>
-                <w:rPr>
-                  <w:rFonts w:ascii="Cambria Math" w:hAnsi="Cambria Math" w:cs="Calibri"/>
-                </w:rPr>
-                <m:t xml:space="preserve">, </m:t>
-              </m:r>
-              <m:r>
-                <w:rPr>
-                  <w:rFonts w:ascii="Cambria Math" w:hAnsi="Cambria Math" w:cs="Calibri"/>
-                </w:rPr>
-                <m:t>10</m:t>
-              </m:r>
-              <m:r>
-                <w:rPr>
-                  <w:rFonts w:ascii="Cambria Math" w:hAnsi="Cambria Math" w:cs="Calibri"/>
-                </w:rPr>
-                <m:t xml:space="preserve">, </m:t>
-              </m:r>
-              <m:r>
-                <w:rPr>
-                  <w:rFonts w:ascii="Cambria Math" w:hAnsi="Cambria Math" w:cs="Calibri"/>
-                </w:rPr>
-                <m:t>1</m:t>
-              </m:r>
-              <m:r>
-                <w:rPr>
-                  <w:rFonts w:ascii="Cambria Math" w:hAnsi="Cambria Math" w:cs="Calibri"/>
-                </w:rPr>
-                <m:t>1</m:t>
+                <m:t>2, 3, 3, 7, 10, 11</m:t>
               </m:r>
             </m:e>
           </m:d>
@@ -8067,13 +7593,7 @@
                 <w:rPr>
                   <w:rFonts w:ascii="Cambria Math" w:hAnsi="Cambria Math" w:cs="Calibri"/>
                 </w:rPr>
-                <m:t>1</m:t>
-              </m:r>
-              <m:r>
-                <w:rPr>
-                  <w:rFonts w:ascii="Cambria Math" w:hAnsi="Cambria Math" w:cs="Calibri"/>
-                </w:rPr>
-                <m:t>0</m:t>
+                <m:t>10</m:t>
               </m:r>
             </m:e>
           </m:d>
@@ -8081,25 +7601,7 @@
             <w:rPr>
               <w:rFonts w:ascii="Cambria Math" w:hAnsi="Cambria Math" w:cs="Calibri"/>
             </w:rPr>
-            <m:t>=</m:t>
-          </m:r>
-          <m:r>
-            <w:rPr>
-              <w:rFonts w:ascii="Cambria Math" w:hAnsi="Cambria Math" w:cs="Calibri"/>
-            </w:rPr>
-            <m:t>3</m:t>
-          </m:r>
-          <m:r>
-            <w:rPr>
-              <w:rFonts w:ascii="Cambria Math" w:hAnsi="Cambria Math" w:cs="Calibri"/>
-            </w:rPr>
-            <m:t>⇒</m:t>
-          </m:r>
-          <m:r>
-            <w:rPr>
-              <w:rFonts w:ascii="Cambria Math" w:hAnsi="Cambria Math" w:cs="Calibri"/>
-            </w:rPr>
-            <m:t>B</m:t>
+            <m:t>=3⇒B</m:t>
           </m:r>
           <m:d>
             <m:dPr>
@@ -8151,31 +7653,7 @@
             <w:rPr>
               <w:rFonts w:ascii="Cambria Math" w:hAnsi="Cambria Math" w:cs="Calibri"/>
             </w:rPr>
-            <m:t>(since B is 0</m:t>
-          </m:r>
-          <m:r>
-            <w:rPr>
-              <w:rFonts w:ascii="Cambria Math" w:hAnsi="Cambria Math" w:cs="Calibri"/>
-            </w:rPr>
-            <m:t xml:space="preserve"> </m:t>
-          </m:r>
-          <m:r>
-            <w:rPr>
-              <w:rFonts w:ascii="Cambria Math" w:hAnsi="Cambria Math" w:cs="Calibri"/>
-            </w:rPr>
-            <m:t>index)</m:t>
-          </m:r>
-          <m:r>
-            <w:rPr>
-              <w:rFonts w:ascii="Cambria Math" w:hAnsi="Cambria Math" w:cs="Calibri"/>
-            </w:rPr>
-            <m:t>=</m:t>
-          </m:r>
-          <m:r>
-            <w:rPr>
-              <w:rFonts w:ascii="Cambria Math" w:hAnsi="Cambria Math" w:cs="Calibri"/>
-            </w:rPr>
-            <m:t>B</m:t>
+            <m:t>(since B is 0 index)=B</m:t>
           </m:r>
           <m:d>
             <m:dPr>
@@ -8193,13 +7671,7 @@
                 <w:rPr>
                   <w:rFonts w:ascii="Cambria Math" w:hAnsi="Cambria Math" w:cs="Calibri"/>
                 </w:rPr>
-                <m:t>7</m:t>
-              </m:r>
-              <m:r>
-                <w:rPr>
-                  <w:rFonts w:ascii="Cambria Math" w:hAnsi="Cambria Math" w:cs="Calibri"/>
-                </w:rPr>
-                <m:t>-1</m:t>
+                <m:t>7-1</m:t>
               </m:r>
             </m:e>
           </m:d>
@@ -8207,13 +7679,7 @@
             <w:rPr>
               <w:rFonts w:ascii="Cambria Math" w:hAnsi="Cambria Math" w:cs="Calibri"/>
             </w:rPr>
-            <m:t>=</m:t>
-          </m:r>
-          <m:r>
-            <w:rPr>
-              <w:rFonts w:ascii="Cambria Math" w:hAnsi="Cambria Math" w:cs="Calibri"/>
-            </w:rPr>
-            <m:t>B</m:t>
+            <m:t>=B</m:t>
           </m:r>
           <m:d>
             <m:dPr>
@@ -8263,157 +7729,43 @@
         <w:rPr>
           <w:rFonts w:ascii="Calibri" w:hAnsi="Calibri" w:cs="Calibri"/>
         </w:rPr>
-        <w:t xml:space="preserve">  </w:t>
-      </w:r>
-      <w:r>
-        <w:rPr>
-          <w:rFonts w:ascii="Calibri" w:hAnsi="Calibri" w:cs="Calibri"/>
-        </w:rPr>
-        <w:t>2</w:t>
-      </w:r>
-      <w:r>
-        <w:rPr>
-          <w:rFonts w:ascii="Calibri" w:hAnsi="Calibri" w:cs="Calibri"/>
-        </w:rPr>
-        <w:t xml:space="preserve">  </w:t>
-      </w:r>
-      <w:r>
-        <w:rPr>
-          <w:rFonts w:ascii="Calibri" w:hAnsi="Calibri" w:cs="Calibri"/>
-        </w:rPr>
-        <w:t>3</w:t>
-      </w:r>
-      <w:r>
-        <w:rPr>
-          <w:rFonts w:ascii="Calibri" w:hAnsi="Calibri" w:cs="Calibri"/>
-        </w:rPr>
-        <w:t xml:space="preserve">  </w:t>
-      </w:r>
-      <w:r>
-        <w:rPr>
-          <w:rFonts w:ascii="Calibri" w:hAnsi="Calibri" w:cs="Calibri"/>
-        </w:rPr>
-        <w:t>4</w:t>
-      </w:r>
-      <w:r>
-        <w:rPr>
-          <w:rFonts w:ascii="Calibri" w:hAnsi="Calibri" w:cs="Calibri"/>
-        </w:rPr>
-        <w:t xml:space="preserve">  </w:t>
-      </w:r>
-      <w:r>
-        <w:rPr>
-          <w:rFonts w:ascii="Calibri" w:hAnsi="Calibri" w:cs="Calibri"/>
-        </w:rPr>
-        <w:t>5</w:t>
-      </w:r>
-      <w:r>
-        <w:rPr>
-          <w:rFonts w:ascii="Calibri" w:hAnsi="Calibri" w:cs="Calibri"/>
-        </w:rPr>
-        <w:t xml:space="preserve">  </w:t>
-      </w:r>
-      <w:r>
-        <w:rPr>
-          <w:rFonts w:ascii="Calibri" w:hAnsi="Calibri" w:cs="Calibri"/>
-        </w:rPr>
-        <w:t>6</w:t>
-      </w:r>
-      <w:r>
-        <w:rPr>
-          <w:rFonts w:ascii="Calibri" w:hAnsi="Calibri" w:cs="Calibri"/>
-        </w:rPr>
-        <w:t xml:space="preserve">  </w:t>
-      </w:r>
-      <w:r>
-        <w:rPr>
-          <w:rFonts w:ascii="Calibri" w:hAnsi="Calibri" w:cs="Calibri"/>
-        </w:rPr>
-        <w:t>7</w:t>
-      </w:r>
-      <w:r>
-        <w:rPr>
-          <w:rFonts w:ascii="Calibri" w:hAnsi="Calibri" w:cs="Calibri"/>
-        </w:rPr>
-        <w:t xml:space="preserve">  </w:t>
-      </w:r>
-      <w:r>
-        <w:rPr>
-          <w:rFonts w:ascii="Calibri" w:hAnsi="Calibri" w:cs="Calibri"/>
-        </w:rPr>
-        <w:t>8</w:t>
-      </w:r>
-      <w:r>
-        <w:rPr>
-          <w:rFonts w:ascii="Calibri" w:hAnsi="Calibri" w:cs="Calibri"/>
-        </w:rPr>
-        <w:t xml:space="preserve">  </w:t>
-      </w:r>
-      <w:r>
-        <w:rPr>
-          <w:rFonts w:ascii="Calibri" w:hAnsi="Calibri" w:cs="Calibri"/>
-        </w:rPr>
-        <w:t>9</w:t>
-      </w:r>
+        <w:t xml:space="preserve">  2  3  4  5  6  7  8  9 10</w:t>
+      </w:r>
+      <w:r>
+        <w:rPr>
+          <w:rFonts w:ascii="Calibri" w:hAnsi="Calibri" w:cs="Calibri"/>
+        </w:rPr>
+        <w:tab/>
+        <w:t xml:space="preserve">     0  1  2  3   4    5</w:t>
+      </w:r>
+    </w:p>
+    <w:p>
+      <w:pPr>
+        <w:ind w:firstLine="720"/>
+        <w:rPr>
+          <w:rFonts w:ascii="Calibri" w:hAnsi="Calibri" w:cs="Calibri"/>
+        </w:rPr>
+      </w:pPr>
+      <m:oMath>
+        <m:r>
+          <w:rPr>
+            <w:rFonts w:ascii="Cambria Math" w:hAnsi="Cambria Math" w:cs="Calibri"/>
+          </w:rPr>
+          <m:t>∴</m:t>
+        </m:r>
+      </m:oMath>
       <w:r>
         <w:rPr>
           <w:rFonts w:ascii="Calibri" w:hAnsi="Calibri" w:cs="Calibri"/>
         </w:rPr>
         <w:t xml:space="preserve"> </w:t>
       </w:r>
-      <w:r>
-        <w:rPr>
-          <w:rFonts w:ascii="Calibri" w:hAnsi="Calibri" w:cs="Calibri"/>
-        </w:rPr>
-        <w:t>10</w:t>
-      </w:r>
-      <w:r>
-        <w:rPr>
-          <w:rFonts w:ascii="Calibri" w:hAnsi="Calibri" w:cs="Calibri"/>
-        </w:rPr>
-        <w:tab/>
-        <w:t xml:space="preserve">     </w:t>
-      </w:r>
-      <w:r>
-        <w:rPr>
-          <w:rFonts w:ascii="Calibri" w:hAnsi="Calibri" w:cs="Calibri"/>
-        </w:rPr>
-        <w:t>0  1  2  3   4    5</w:t>
-      </w:r>
-    </w:p>
-    <w:p>
-      <w:pPr>
-        <w:ind w:firstLine="720"/>
-        <w:rPr>
-          <w:rFonts w:ascii="Calibri" w:hAnsi="Calibri" w:cs="Calibri"/>
-        </w:rPr>
-      </w:pPr>
       <m:oMath>
         <m:r>
           <w:rPr>
             <w:rFonts w:ascii="Cambria Math" w:hAnsi="Cambria Math" w:cs="Calibri"/>
           </w:rPr>
-          <m:t>∴</m:t>
-        </m:r>
-      </m:oMath>
-      <w:r>
-        <w:rPr>
-          <w:rFonts w:ascii="Calibri" w:hAnsi="Calibri" w:cs="Calibri"/>
-        </w:rPr>
-        <w:t xml:space="preserve"> </w:t>
-      </w:r>
-      <m:oMath>
-        <m:r>
-          <w:rPr>
-            <w:rFonts w:ascii="Cambria Math" w:hAnsi="Cambria Math" w:cs="Calibri"/>
-          </w:rPr>
-          <m:t>B</m:t>
-        </m:r>
-        <m:r>
-          <w:rPr>
-            <w:rFonts w:ascii="Cambria Math" w:hAnsi="Cambria Math" w:cs="Calibri"/>
-          </w:rPr>
-          <m:t>=</m:t>
+          <m:t>B=</m:t>
         </m:r>
         <m:d>
           <m:dPr>
@@ -8431,85 +7783,7 @@
               <w:rPr>
                 <w:rFonts w:ascii="Cambria Math" w:hAnsi="Cambria Math" w:cs="Calibri"/>
               </w:rPr>
-              <m:t>0</m:t>
-            </m:r>
-            <m:r>
-              <w:rPr>
-                <w:rFonts w:ascii="Cambria Math" w:hAnsi="Cambria Math" w:cs="Calibri"/>
-              </w:rPr>
-              <m:t xml:space="preserve">, </m:t>
-            </m:r>
-            <m:r>
-              <w:rPr>
-                <w:rFonts w:ascii="Cambria Math" w:hAnsi="Cambria Math" w:cs="Calibri"/>
-              </w:rPr>
-              <m:t>0</m:t>
-            </m:r>
-            <m:r>
-              <w:rPr>
-                <w:rFonts w:ascii="Cambria Math" w:hAnsi="Cambria Math" w:cs="Calibri"/>
-              </w:rPr>
-              <m:t xml:space="preserve">, 0, </m:t>
-            </m:r>
-            <m:r>
-              <w:rPr>
-                <w:rFonts w:ascii="Cambria Math" w:hAnsi="Cambria Math" w:cs="Calibri"/>
-              </w:rPr>
-              <m:t>0</m:t>
-            </m:r>
-            <m:r>
-              <w:rPr>
-                <w:rFonts w:ascii="Cambria Math" w:hAnsi="Cambria Math" w:cs="Calibri"/>
-              </w:rPr>
-              <m:t xml:space="preserve">, </m:t>
-            </m:r>
-            <m:r>
-              <w:rPr>
-                <w:rFonts w:ascii="Cambria Math" w:hAnsi="Cambria Math" w:cs="Calibri"/>
-              </w:rPr>
-              <m:t>0</m:t>
-            </m:r>
-            <m:r>
-              <w:rPr>
-                <w:rFonts w:ascii="Cambria Math" w:hAnsi="Cambria Math" w:cs="Calibri"/>
-              </w:rPr>
-              <m:t xml:space="preserve">, </m:t>
-            </m:r>
-            <m:r>
-              <w:rPr>
-                <w:rFonts w:ascii="Cambria Math" w:hAnsi="Cambria Math" w:cs="Calibri"/>
-              </w:rPr>
-              <m:t>0</m:t>
-            </m:r>
-            <m:r>
-              <w:rPr>
-                <w:rFonts w:ascii="Cambria Math" w:hAnsi="Cambria Math" w:cs="Calibri"/>
-              </w:rPr>
-              <m:t xml:space="preserve">, </m:t>
-            </m:r>
-            <m:r>
-              <w:rPr>
-                <w:rFonts w:ascii="Cambria Math" w:hAnsi="Cambria Math" w:cs="Calibri"/>
-              </w:rPr>
-              <m:t>3</m:t>
-            </m:r>
-            <m:r>
-              <w:rPr>
-                <w:rFonts w:ascii="Cambria Math" w:hAnsi="Cambria Math" w:cs="Calibri"/>
-              </w:rPr>
-              <m:t xml:space="preserve">, </m:t>
-            </m:r>
-            <m:r>
-              <w:rPr>
-                <w:rFonts w:ascii="Cambria Math" w:hAnsi="Cambria Math" w:cs="Calibri"/>
-              </w:rPr>
-              <m:t>0</m:t>
-            </m:r>
-            <m:r>
-              <w:rPr>
-                <w:rFonts w:ascii="Cambria Math" w:hAnsi="Cambria Math" w:cs="Calibri"/>
-              </w:rPr>
-              <m:t>, 0, 0, 0</m:t>
+              <m:t>0, 0, 0, 0, 0, 0, 3, 0, 0, 0, 0</m:t>
             </m:r>
           </m:e>
         </m:d>
@@ -8525,13 +7799,7 @@
           <w:rPr>
             <w:rFonts w:ascii="Cambria Math" w:hAnsi="Cambria Math" w:cs="Calibri"/>
           </w:rPr>
-          <m:t>C</m:t>
-        </m:r>
-        <m:r>
-          <w:rPr>
-            <w:rFonts w:ascii="Cambria Math" w:hAnsi="Cambria Math" w:cs="Calibri"/>
-          </w:rPr>
-          <m:t>=</m:t>
+          <m:t>C=</m:t>
         </m:r>
         <m:d>
           <m:dPr>
@@ -8610,25 +7878,7 @@
             <w:rPr>
               <w:rFonts w:ascii="Cambria Math" w:hAnsi="Cambria Math" w:cs="Calibri"/>
             </w:rPr>
-            <m:t>=</m:t>
-          </m:r>
-          <m:r>
-            <w:rPr>
-              <w:rFonts w:ascii="Cambria Math" w:hAnsi="Cambria Math" w:cs="Calibri"/>
-            </w:rPr>
-            <m:t>0</m:t>
-          </m:r>
-          <m:r>
-            <w:rPr>
-              <w:rFonts w:ascii="Cambria Math" w:hAnsi="Cambria Math" w:cs="Calibri"/>
-            </w:rPr>
-            <m:t>⇒</m:t>
-          </m:r>
-          <m:r>
-            <w:rPr>
-              <w:rFonts w:ascii="Cambria Math" w:hAnsi="Cambria Math" w:cs="Calibri"/>
-            </w:rPr>
-            <m:t>B</m:t>
+            <m:t>=0⇒B</m:t>
           </m:r>
           <m:d>
             <m:dPr>
@@ -8680,13 +7930,7 @@
             <w:rPr>
               <w:rFonts w:ascii="Cambria Math" w:hAnsi="Cambria Math" w:cs="Calibri"/>
             </w:rPr>
-            <m:t>=</m:t>
-          </m:r>
-          <m:r>
-            <w:rPr>
-              <w:rFonts w:ascii="Cambria Math" w:hAnsi="Cambria Math" w:cs="Calibri"/>
-            </w:rPr>
-            <m:t>B</m:t>
+            <m:t>=B</m:t>
           </m:r>
           <m:d>
             <m:dPr>
@@ -8704,13 +7948,7 @@
                 <w:rPr>
                   <w:rFonts w:ascii="Cambria Math" w:hAnsi="Cambria Math" w:cs="Calibri"/>
                 </w:rPr>
-                <m:t>2</m:t>
-              </m:r>
-              <m:r>
-                <w:rPr>
-                  <w:rFonts w:ascii="Cambria Math" w:hAnsi="Cambria Math" w:cs="Calibri"/>
-                </w:rPr>
-                <m:t>-1</m:t>
+                <m:t>2-1</m:t>
               </m:r>
             </m:e>
           </m:d>
@@ -8718,13 +7956,7 @@
             <w:rPr>
               <w:rFonts w:ascii="Cambria Math" w:hAnsi="Cambria Math" w:cs="Calibri"/>
             </w:rPr>
-            <m:t>=</m:t>
-          </m:r>
-          <m:r>
-            <w:rPr>
-              <w:rFonts w:ascii="Cambria Math" w:hAnsi="Cambria Math" w:cs="Calibri"/>
-            </w:rPr>
-            <m:t>B</m:t>
+            <m:t>=B</m:t>
           </m:r>
           <m:d>
             <m:dPr>
@@ -8750,13 +7982,7 @@
             <w:rPr>
               <w:rFonts w:ascii="Cambria Math" w:hAnsi="Cambria Math" w:cs="Calibri"/>
             </w:rPr>
-            <m:t>=</m:t>
-          </m:r>
-          <m:r>
-            <w:rPr>
-              <w:rFonts w:ascii="Cambria Math" w:hAnsi="Cambria Math" w:cs="Calibri"/>
-            </w:rPr>
-            <m:t>0</m:t>
+            <m:t>=0</m:t>
           </m:r>
         </m:oMath>
       </m:oMathPara>
@@ -8816,13 +8042,7 @@
           <w:rPr>
             <w:rFonts w:ascii="Cambria Math" w:hAnsi="Cambria Math" w:cs="Calibri"/>
           </w:rPr>
-          <m:t>B</m:t>
-        </m:r>
-        <m:r>
-          <w:rPr>
-            <w:rFonts w:ascii="Cambria Math" w:hAnsi="Cambria Math" w:cs="Calibri"/>
-          </w:rPr>
-          <m:t>=</m:t>
+          <m:t>B=</m:t>
         </m:r>
         <m:d>
           <m:dPr>
@@ -8840,31 +8060,7 @@
               <w:rPr>
                 <w:rFonts w:ascii="Cambria Math" w:hAnsi="Cambria Math" w:cs="Calibri"/>
               </w:rPr>
-              <m:t xml:space="preserve">0, 0, 0, 0, 0, 0, </m:t>
-            </m:r>
-            <m:r>
-              <w:rPr>
-                <w:rFonts w:ascii="Cambria Math" w:hAnsi="Cambria Math" w:cs="Calibri"/>
-              </w:rPr>
-              <m:t>3</m:t>
-            </m:r>
-            <m:r>
-              <w:rPr>
-                <w:rFonts w:ascii="Cambria Math" w:hAnsi="Cambria Math" w:cs="Calibri"/>
-              </w:rPr>
-              <m:t xml:space="preserve">, </m:t>
-            </m:r>
-            <m:r>
-              <w:rPr>
-                <w:rFonts w:ascii="Cambria Math" w:hAnsi="Cambria Math" w:cs="Calibri"/>
-              </w:rPr>
-              <m:t>0</m:t>
-            </m:r>
-            <m:r>
-              <w:rPr>
-                <w:rFonts w:ascii="Cambria Math" w:hAnsi="Cambria Math" w:cs="Calibri"/>
-              </w:rPr>
-              <m:t>, 0, 0, 0</m:t>
+              <m:t>0, 0, 0, 0, 0, 0, 3, 0, 0, 0, 0</m:t>
             </m:r>
           </m:e>
         </m:d>
@@ -8880,13 +8076,7 @@
           <w:rPr>
             <w:rFonts w:ascii="Cambria Math" w:hAnsi="Cambria Math" w:cs="Calibri"/>
           </w:rPr>
-          <m:t>C</m:t>
-        </m:r>
-        <m:r>
-          <w:rPr>
-            <w:rFonts w:ascii="Cambria Math" w:hAnsi="Cambria Math" w:cs="Calibri"/>
-          </w:rPr>
-          <m:t>=</m:t>
+          <m:t>C=</m:t>
         </m:r>
         <m:d>
           <m:dPr>
@@ -8911,19 +8101,7 @@
               <w:rPr>
                 <w:rFonts w:ascii="Cambria Math" w:hAnsi="Cambria Math" w:cs="Calibri"/>
               </w:rPr>
-              <m:t xml:space="preserve">, 3, 3, </m:t>
-            </m:r>
-            <m:r>
-              <w:rPr>
-                <w:rFonts w:ascii="Cambria Math" w:hAnsi="Cambria Math" w:cs="Calibri"/>
-              </w:rPr>
-              <m:t>6</m:t>
-            </m:r>
-            <m:r>
-              <w:rPr>
-                <w:rFonts w:ascii="Cambria Math" w:hAnsi="Cambria Math" w:cs="Calibri"/>
-              </w:rPr>
-              <m:t>, 10, 11</m:t>
+              <m:t>, 3, 3, 6, 10, 11</m:t>
             </m:r>
           </m:e>
         </m:d>
@@ -8971,13 +8149,7 @@
             <w:rPr>
               <w:rFonts w:ascii="Cambria Math" w:hAnsi="Cambria Math" w:cs="Calibri"/>
             </w:rPr>
-            <m:t>=3⇒</m:t>
-          </m:r>
-          <m:r>
-            <w:rPr>
-              <w:rFonts w:ascii="Cambria Math" w:hAnsi="Cambria Math" w:cs="Calibri"/>
-            </w:rPr>
-            <m:t>B</m:t>
+            <m:t>=3⇒B</m:t>
           </m:r>
           <m:d>
             <m:dPr>
@@ -9029,13 +8201,7 @@
             <w:rPr>
               <w:rFonts w:ascii="Cambria Math" w:hAnsi="Cambria Math" w:cs="Calibri"/>
             </w:rPr>
-            <m:t>=</m:t>
-          </m:r>
-          <m:r>
-            <w:rPr>
-              <w:rFonts w:ascii="Cambria Math" w:hAnsi="Cambria Math" w:cs="Calibri"/>
-            </w:rPr>
-            <m:t>B</m:t>
+            <m:t>=B</m:t>
           </m:r>
           <m:d>
             <m:dPr>
@@ -9121,13 +8287,7 @@
           <w:rPr>
             <w:rFonts w:ascii="Cambria Math" w:hAnsi="Cambria Math" w:cs="Calibri"/>
           </w:rPr>
-          <m:t>B</m:t>
-        </m:r>
-        <m:r>
-          <w:rPr>
-            <w:rFonts w:ascii="Cambria Math" w:hAnsi="Cambria Math" w:cs="Calibri"/>
-          </w:rPr>
-          <m:t>=</m:t>
+          <m:t>B=</m:t>
         </m:r>
         <m:d>
           <m:dPr>
@@ -9145,43 +8305,7 @@
               <w:rPr>
                 <w:rFonts w:ascii="Cambria Math" w:hAnsi="Cambria Math" w:cs="Calibri"/>
               </w:rPr>
-              <m:t xml:space="preserve">0, 0, 0, 0, 0, </m:t>
-            </m:r>
-            <m:r>
-              <w:rPr>
-                <w:rFonts w:ascii="Cambria Math" w:hAnsi="Cambria Math" w:cs="Calibri"/>
-              </w:rPr>
-              <m:t>3</m:t>
-            </m:r>
-            <m:r>
-              <w:rPr>
-                <w:rFonts w:ascii="Cambria Math" w:hAnsi="Cambria Math" w:cs="Calibri"/>
-              </w:rPr>
-              <m:t xml:space="preserve">, </m:t>
-            </m:r>
-            <m:r>
-              <w:rPr>
-                <w:rFonts w:ascii="Cambria Math" w:hAnsi="Cambria Math" w:cs="Calibri"/>
-              </w:rPr>
-              <m:t>3</m:t>
-            </m:r>
-            <m:r>
-              <w:rPr>
-                <w:rFonts w:ascii="Cambria Math" w:hAnsi="Cambria Math" w:cs="Calibri"/>
-              </w:rPr>
-              <m:t xml:space="preserve">, </m:t>
-            </m:r>
-            <m:r>
-              <w:rPr>
-                <w:rFonts w:ascii="Cambria Math" w:hAnsi="Cambria Math" w:cs="Calibri"/>
-              </w:rPr>
-              <m:t>0</m:t>
-            </m:r>
-            <m:r>
-              <w:rPr>
-                <w:rFonts w:ascii="Cambria Math" w:hAnsi="Cambria Math" w:cs="Calibri"/>
-              </w:rPr>
-              <m:t>, 0, 0, 0</m:t>
+              <m:t>0, 0, 0, 0, 0, 3, 3, 0, 0, 0, 0</m:t>
             </m:r>
           </m:e>
         </m:d>
@@ -9197,13 +8321,7 @@
           <w:rPr>
             <w:rFonts w:ascii="Cambria Math" w:hAnsi="Cambria Math" w:cs="Calibri"/>
           </w:rPr>
-          <m:t>C</m:t>
-        </m:r>
-        <m:r>
-          <w:rPr>
-            <w:rFonts w:ascii="Cambria Math" w:hAnsi="Cambria Math" w:cs="Calibri"/>
-          </w:rPr>
-          <m:t>=</m:t>
+          <m:t>C=</m:t>
         </m:r>
         <m:d>
           <m:dPr>
@@ -9221,13 +8339,7 @@
               <w:rPr>
                 <w:rFonts w:ascii="Cambria Math" w:hAnsi="Cambria Math" w:cs="Calibri"/>
               </w:rPr>
-              <m:t>1</m:t>
-            </m:r>
-            <m:r>
-              <w:rPr>
-                <w:rFonts w:ascii="Cambria Math" w:hAnsi="Cambria Math" w:cs="Calibri"/>
-              </w:rPr>
-              <m:t xml:space="preserve">, 3, 3, </m:t>
+              <m:t xml:space="preserve">1, 3, 3, </m:t>
             </m:r>
             <m:r>
               <w:rPr>
@@ -9288,25 +8400,7 @@
             <w:rPr>
               <w:rFonts w:ascii="Cambria Math" w:hAnsi="Cambria Math" w:cs="Calibri"/>
             </w:rPr>
-            <m:t>=</m:t>
-          </m:r>
-          <m:r>
-            <w:rPr>
-              <w:rFonts w:ascii="Cambria Math" w:hAnsi="Cambria Math" w:cs="Calibri"/>
-            </w:rPr>
-            <m:t>4</m:t>
-          </m:r>
-          <m:r>
-            <w:rPr>
-              <w:rFonts w:ascii="Cambria Math" w:hAnsi="Cambria Math" w:cs="Calibri"/>
-            </w:rPr>
-            <m:t>⇒</m:t>
-          </m:r>
-          <m:r>
-            <w:rPr>
-              <w:rFonts w:ascii="Cambria Math" w:hAnsi="Cambria Math" w:cs="Calibri"/>
-            </w:rPr>
-            <m:t>B</m:t>
+            <m:t>=4⇒B</m:t>
           </m:r>
           <m:d>
             <m:dPr>
@@ -9358,13 +8452,7 @@
             <w:rPr>
               <w:rFonts w:ascii="Cambria Math" w:hAnsi="Cambria Math" w:cs="Calibri"/>
             </w:rPr>
-            <m:t>=</m:t>
-          </m:r>
-          <m:r>
-            <w:rPr>
-              <w:rFonts w:ascii="Cambria Math" w:hAnsi="Cambria Math" w:cs="Calibri"/>
-            </w:rPr>
-            <m:t>B</m:t>
+            <m:t>=B</m:t>
           </m:r>
           <m:d>
             <m:dPr>
@@ -9390,13 +8478,7 @@
             <w:rPr>
               <w:rFonts w:ascii="Cambria Math" w:hAnsi="Cambria Math" w:cs="Calibri"/>
             </w:rPr>
-            <m:t>=</m:t>
-          </m:r>
-          <m:r>
-            <w:rPr>
-              <w:rFonts w:ascii="Cambria Math" w:hAnsi="Cambria Math" w:cs="Calibri"/>
-            </w:rPr>
-            <m:t>4</m:t>
+            <m:t>=4</m:t>
           </m:r>
         </m:oMath>
       </m:oMathPara>
@@ -9456,13 +8538,7 @@
           <w:rPr>
             <w:rFonts w:ascii="Cambria Math" w:hAnsi="Cambria Math" w:cs="Calibri"/>
           </w:rPr>
-          <m:t>B</m:t>
-        </m:r>
-        <m:r>
-          <w:rPr>
-            <w:rFonts w:ascii="Cambria Math" w:hAnsi="Cambria Math" w:cs="Calibri"/>
-          </w:rPr>
-          <m:t>=</m:t>
+          <m:t>B=</m:t>
         </m:r>
         <m:d>
           <m:dPr>
@@ -9480,55 +8556,7 @@
               <w:rPr>
                 <w:rFonts w:ascii="Cambria Math" w:hAnsi="Cambria Math" w:cs="Calibri"/>
               </w:rPr>
-              <m:t xml:space="preserve">0, 0, 0, 0, 0, </m:t>
-            </m:r>
-            <m:r>
-              <w:rPr>
-                <w:rFonts w:ascii="Cambria Math" w:hAnsi="Cambria Math" w:cs="Calibri"/>
-              </w:rPr>
-              <m:t>3</m:t>
-            </m:r>
-            <m:r>
-              <w:rPr>
-                <w:rFonts w:ascii="Cambria Math" w:hAnsi="Cambria Math" w:cs="Calibri"/>
-              </w:rPr>
-              <m:t xml:space="preserve">, </m:t>
-            </m:r>
-            <m:r>
-              <w:rPr>
-                <w:rFonts w:ascii="Cambria Math" w:hAnsi="Cambria Math" w:cs="Calibri"/>
-              </w:rPr>
-              <m:t>3</m:t>
-            </m:r>
-            <m:r>
-              <w:rPr>
-                <w:rFonts w:ascii="Cambria Math" w:hAnsi="Cambria Math" w:cs="Calibri"/>
-              </w:rPr>
-              <m:t xml:space="preserve">, </m:t>
-            </m:r>
-            <m:r>
-              <w:rPr>
-                <w:rFonts w:ascii="Cambria Math" w:hAnsi="Cambria Math" w:cs="Calibri"/>
-              </w:rPr>
-              <m:t>0</m:t>
-            </m:r>
-            <m:r>
-              <w:rPr>
-                <w:rFonts w:ascii="Cambria Math" w:hAnsi="Cambria Math" w:cs="Calibri"/>
-              </w:rPr>
-              <m:t xml:space="preserve">, 0, </m:t>
-            </m:r>
-            <m:r>
-              <w:rPr>
-                <w:rFonts w:ascii="Cambria Math" w:hAnsi="Cambria Math" w:cs="Calibri"/>
-              </w:rPr>
-              <m:t>4</m:t>
-            </m:r>
-            <m:r>
-              <w:rPr>
-                <w:rFonts w:ascii="Cambria Math" w:hAnsi="Cambria Math" w:cs="Calibri"/>
-              </w:rPr>
-              <m:t>, 0</m:t>
+              <m:t>0, 0, 0, 0, 0, 3, 3, 0, 0, 4, 0</m:t>
             </m:r>
           </m:e>
         </m:d>
@@ -9544,13 +8572,7 @@
           <w:rPr>
             <w:rFonts w:ascii="Cambria Math" w:hAnsi="Cambria Math" w:cs="Calibri"/>
           </w:rPr>
-          <m:t>C</m:t>
-        </m:r>
-        <m:r>
-          <w:rPr>
-            <w:rFonts w:ascii="Cambria Math" w:hAnsi="Cambria Math" w:cs="Calibri"/>
-          </w:rPr>
-          <m:t>=</m:t>
+          <m:t>C=</m:t>
         </m:r>
         <m:d>
           <m:dPr>
@@ -9568,37 +8590,7 @@
               <w:rPr>
                 <w:rFonts w:ascii="Cambria Math" w:hAnsi="Cambria Math" w:cs="Calibri"/>
               </w:rPr>
-              <m:t>1</m:t>
-            </m:r>
-            <m:r>
-              <w:rPr>
-                <w:rFonts w:ascii="Cambria Math" w:hAnsi="Cambria Math" w:cs="Calibri"/>
-              </w:rPr>
-              <m:t>, 3, 3,</m:t>
-            </m:r>
-            <m:r>
-              <w:rPr>
-                <w:rFonts w:ascii="Cambria Math" w:hAnsi="Cambria Math" w:cs="Calibri"/>
-              </w:rPr>
-              <m:t xml:space="preserve"> </m:t>
-            </m:r>
-            <m:r>
-              <w:rPr>
-                <w:rFonts w:ascii="Cambria Math" w:hAnsi="Cambria Math" w:cs="Calibri"/>
-              </w:rPr>
-              <m:t>5</m:t>
-            </m:r>
-            <m:r>
-              <w:rPr>
-                <w:rFonts w:ascii="Cambria Math" w:hAnsi="Cambria Math" w:cs="Calibri"/>
-              </w:rPr>
-              <m:t>,</m:t>
-            </m:r>
-            <m:r>
-              <w:rPr>
-                <w:rFonts w:ascii="Cambria Math" w:hAnsi="Cambria Math" w:cs="Calibri"/>
-              </w:rPr>
-              <m:t xml:space="preserve"> </m:t>
+              <m:t xml:space="preserve">1, 3, 3, 5, </m:t>
             </m:r>
             <m:r>
               <w:rPr>
@@ -9659,13 +8651,7 @@
             <w:rPr>
               <w:rFonts w:ascii="Cambria Math" w:hAnsi="Cambria Math" w:cs="Calibri"/>
             </w:rPr>
-            <m:t>=3⇒</m:t>
-          </m:r>
-          <m:r>
-            <w:rPr>
-              <w:rFonts w:ascii="Cambria Math" w:hAnsi="Cambria Math" w:cs="Calibri"/>
-            </w:rPr>
-            <m:t>B</m:t>
+            <m:t>=3⇒B</m:t>
           </m:r>
           <m:d>
             <m:dPr>
@@ -9717,13 +8703,7 @@
             <w:rPr>
               <w:rFonts w:ascii="Cambria Math" w:hAnsi="Cambria Math" w:cs="Calibri"/>
             </w:rPr>
-            <m:t>=</m:t>
-          </m:r>
-          <m:r>
-            <w:rPr>
-              <w:rFonts w:ascii="Cambria Math" w:hAnsi="Cambria Math" w:cs="Calibri"/>
-            </w:rPr>
-            <m:t>B</m:t>
+            <m:t>=B</m:t>
           </m:r>
           <m:d>
             <m:dPr>
@@ -9809,13 +8789,7 @@
           <w:rPr>
             <w:rFonts w:ascii="Cambria Math" w:hAnsi="Cambria Math" w:cs="Calibri"/>
           </w:rPr>
-          <m:t>B</m:t>
-        </m:r>
-        <m:r>
-          <w:rPr>
-            <w:rFonts w:ascii="Cambria Math" w:hAnsi="Cambria Math" w:cs="Calibri"/>
-          </w:rPr>
-          <m:t>=</m:t>
+          <m:t>B=</m:t>
         </m:r>
         <m:d>
           <m:dPr>
@@ -9833,67 +8807,7 @@
               <w:rPr>
                 <w:rFonts w:ascii="Cambria Math" w:hAnsi="Cambria Math" w:cs="Calibri"/>
               </w:rPr>
-              <m:t xml:space="preserve">0, 0, 0, 0, </m:t>
-            </m:r>
-            <m:r>
-              <w:rPr>
-                <w:rFonts w:ascii="Cambria Math" w:hAnsi="Cambria Math" w:cs="Calibri"/>
-              </w:rPr>
-              <m:t>3</m:t>
-            </m:r>
-            <m:r>
-              <w:rPr>
-                <w:rFonts w:ascii="Cambria Math" w:hAnsi="Cambria Math" w:cs="Calibri"/>
-              </w:rPr>
-              <m:t xml:space="preserve">, </m:t>
-            </m:r>
-            <m:r>
-              <w:rPr>
-                <w:rFonts w:ascii="Cambria Math" w:hAnsi="Cambria Math" w:cs="Calibri"/>
-              </w:rPr>
-              <m:t>3</m:t>
-            </m:r>
-            <m:r>
-              <w:rPr>
-                <w:rFonts w:ascii="Cambria Math" w:hAnsi="Cambria Math" w:cs="Calibri"/>
-              </w:rPr>
-              <m:t xml:space="preserve">, </m:t>
-            </m:r>
-            <m:r>
-              <w:rPr>
-                <w:rFonts w:ascii="Cambria Math" w:hAnsi="Cambria Math" w:cs="Calibri"/>
-              </w:rPr>
-              <m:t>3</m:t>
-            </m:r>
-            <m:r>
-              <w:rPr>
-                <w:rFonts w:ascii="Cambria Math" w:hAnsi="Cambria Math" w:cs="Calibri"/>
-              </w:rPr>
-              <m:t xml:space="preserve">, </m:t>
-            </m:r>
-            <m:r>
-              <w:rPr>
-                <w:rFonts w:ascii="Cambria Math" w:hAnsi="Cambria Math" w:cs="Calibri"/>
-              </w:rPr>
-              <m:t>0</m:t>
-            </m:r>
-            <m:r>
-              <w:rPr>
-                <w:rFonts w:ascii="Cambria Math" w:hAnsi="Cambria Math" w:cs="Calibri"/>
-              </w:rPr>
-              <m:t xml:space="preserve">, 0, </m:t>
-            </m:r>
-            <m:r>
-              <w:rPr>
-                <w:rFonts w:ascii="Cambria Math" w:hAnsi="Cambria Math" w:cs="Calibri"/>
-              </w:rPr>
-              <m:t>4</m:t>
-            </m:r>
-            <m:r>
-              <w:rPr>
-                <w:rFonts w:ascii="Cambria Math" w:hAnsi="Cambria Math" w:cs="Calibri"/>
-              </w:rPr>
-              <m:t>, 0</m:t>
+              <m:t>0, 0, 0, 0, 3, 3, 3, 0, 0, 4, 0</m:t>
             </m:r>
           </m:e>
         </m:d>
@@ -9909,13 +8823,7 @@
           <w:rPr>
             <w:rFonts w:ascii="Cambria Math" w:hAnsi="Cambria Math" w:cs="Calibri"/>
           </w:rPr>
-          <m:t>C</m:t>
-        </m:r>
-        <m:r>
-          <w:rPr>
-            <w:rFonts w:ascii="Cambria Math" w:hAnsi="Cambria Math" w:cs="Calibri"/>
-          </w:rPr>
-          <m:t>=</m:t>
+          <m:t>C=</m:t>
         </m:r>
         <m:d>
           <m:dPr>
@@ -9933,13 +8841,7 @@
               <w:rPr>
                 <w:rFonts w:ascii="Cambria Math" w:hAnsi="Cambria Math" w:cs="Calibri"/>
               </w:rPr>
-              <m:t>1</m:t>
-            </m:r>
-            <m:r>
-              <w:rPr>
-                <w:rFonts w:ascii="Cambria Math" w:hAnsi="Cambria Math" w:cs="Calibri"/>
-              </w:rPr>
-              <m:t xml:space="preserve">, 3, 3, </m:t>
+              <m:t xml:space="preserve">1, 3, 3, </m:t>
             </m:r>
             <m:r>
               <w:rPr>
@@ -9952,19 +8854,7 @@
               <w:rPr>
                 <w:rFonts w:ascii="Cambria Math" w:hAnsi="Cambria Math" w:cs="Calibri"/>
               </w:rPr>
-              <m:t xml:space="preserve">, </m:t>
-            </m:r>
-            <m:r>
-              <w:rPr>
-                <w:rFonts w:ascii="Cambria Math" w:hAnsi="Cambria Math" w:cs="Calibri"/>
-              </w:rPr>
-              <m:t>9</m:t>
-            </m:r>
-            <m:r>
-              <w:rPr>
-                <w:rFonts w:ascii="Cambria Math" w:hAnsi="Cambria Math" w:cs="Calibri"/>
-              </w:rPr>
-              <m:t>, 11</m:t>
+              <m:t>, 9, 11</m:t>
             </m:r>
           </m:e>
         </m:d>
@@ -10012,25 +8902,7 @@
             <w:rPr>
               <w:rFonts w:ascii="Cambria Math" w:hAnsi="Cambria Math" w:cs="Calibri"/>
             </w:rPr>
-            <m:t>=</m:t>
-          </m:r>
-          <m:r>
-            <w:rPr>
-              <w:rFonts w:ascii="Cambria Math" w:hAnsi="Cambria Math" w:cs="Calibri"/>
-            </w:rPr>
-            <m:t>4</m:t>
-          </m:r>
-          <m:r>
-            <w:rPr>
-              <w:rFonts w:ascii="Cambria Math" w:hAnsi="Cambria Math" w:cs="Calibri"/>
-            </w:rPr>
-            <m:t>⇒</m:t>
-          </m:r>
-          <m:r>
-            <w:rPr>
-              <w:rFonts w:ascii="Cambria Math" w:hAnsi="Cambria Math" w:cs="Calibri"/>
-            </w:rPr>
-            <m:t>B</m:t>
+            <m:t>=4⇒B</m:t>
           </m:r>
           <m:d>
             <m:dPr>
@@ -10082,13 +8954,7 @@
             <w:rPr>
               <w:rFonts w:ascii="Cambria Math" w:hAnsi="Cambria Math" w:cs="Calibri"/>
             </w:rPr>
-            <m:t>=</m:t>
-          </m:r>
-          <m:r>
-            <w:rPr>
-              <w:rFonts w:ascii="Cambria Math" w:hAnsi="Cambria Math" w:cs="Calibri"/>
-            </w:rPr>
-            <m:t>B</m:t>
+            <m:t>=B</m:t>
           </m:r>
           <m:d>
             <m:dPr>
@@ -10114,13 +8980,7 @@
             <w:rPr>
               <w:rFonts w:ascii="Cambria Math" w:hAnsi="Cambria Math" w:cs="Calibri"/>
             </w:rPr>
-            <m:t>=</m:t>
-          </m:r>
-          <m:r>
-            <w:rPr>
-              <w:rFonts w:ascii="Cambria Math" w:hAnsi="Cambria Math" w:cs="Calibri"/>
-            </w:rPr>
-            <m:t>4</m:t>
+            <m:t>=4</m:t>
           </m:r>
         </m:oMath>
       </m:oMathPara>
@@ -10180,13 +9040,7 @@
           <w:rPr>
             <w:rFonts w:ascii="Cambria Math" w:hAnsi="Cambria Math" w:cs="Calibri"/>
           </w:rPr>
-          <m:t>B</m:t>
-        </m:r>
-        <m:r>
-          <w:rPr>
-            <w:rFonts w:ascii="Cambria Math" w:hAnsi="Cambria Math" w:cs="Calibri"/>
-          </w:rPr>
-          <m:t>=</m:t>
+          <m:t>B=</m:t>
         </m:r>
         <m:d>
           <m:dPr>
@@ -10204,19 +9058,7 @@
               <w:rPr>
                 <w:rFonts w:ascii="Cambria Math" w:hAnsi="Cambria Math" w:cs="Calibri"/>
               </w:rPr>
-              <m:t xml:space="preserve">0, 0, 0, 0, 3, 3, 3, 0, </m:t>
-            </m:r>
-            <m:r>
-              <w:rPr>
-                <w:rFonts w:ascii="Cambria Math" w:hAnsi="Cambria Math" w:cs="Calibri"/>
-              </w:rPr>
-              <m:t>4</m:t>
-            </m:r>
-            <m:r>
-              <w:rPr>
-                <w:rFonts w:ascii="Cambria Math" w:hAnsi="Cambria Math" w:cs="Calibri"/>
-              </w:rPr>
-              <m:t>, 4, 0</m:t>
+              <m:t>0, 0, 0, 0, 3, 3, 3, 0, 4, 4, 0</m:t>
             </m:r>
           </m:e>
         </m:d>
@@ -10232,13 +9074,7 @@
           <w:rPr>
             <w:rFonts w:ascii="Cambria Math" w:hAnsi="Cambria Math" w:cs="Calibri"/>
           </w:rPr>
-          <m:t>C</m:t>
-        </m:r>
-        <m:r>
-          <w:rPr>
-            <w:rFonts w:ascii="Cambria Math" w:hAnsi="Cambria Math" w:cs="Calibri"/>
-          </w:rPr>
-          <m:t>=</m:t>
+          <m:t>C=</m:t>
         </m:r>
         <m:d>
           <m:dPr>
@@ -10256,19 +9092,7 @@
               <w:rPr>
                 <w:rFonts w:ascii="Cambria Math" w:hAnsi="Cambria Math" w:cs="Calibri"/>
               </w:rPr>
-              <m:t xml:space="preserve">1, 3, 3, </m:t>
-            </m:r>
-            <m:r>
-              <w:rPr>
-                <w:rFonts w:ascii="Cambria Math" w:hAnsi="Cambria Math" w:cs="Calibri"/>
-              </w:rPr>
-              <m:t>4</m:t>
-            </m:r>
-            <m:r>
-              <w:rPr>
-                <w:rFonts w:ascii="Cambria Math" w:hAnsi="Cambria Math" w:cs="Calibri"/>
-              </w:rPr>
-              <m:t xml:space="preserve">, </m:t>
+              <m:t xml:space="preserve">1, 3, 3, 4, </m:t>
             </m:r>
             <m:r>
               <w:rPr>
@@ -10329,13 +9153,7 @@
             <w:rPr>
               <w:rFonts w:ascii="Cambria Math" w:hAnsi="Cambria Math" w:cs="Calibri"/>
             </w:rPr>
-            <m:t>=3⇒</m:t>
-          </m:r>
-          <m:r>
-            <w:rPr>
-              <w:rFonts w:ascii="Cambria Math" w:hAnsi="Cambria Math" w:cs="Calibri"/>
-            </w:rPr>
-            <m:t>B</m:t>
+            <m:t>=3⇒B</m:t>
           </m:r>
           <m:d>
             <m:dPr>
@@ -10387,13 +9205,7 @@
             <w:rPr>
               <w:rFonts w:ascii="Cambria Math" w:hAnsi="Cambria Math" w:cs="Calibri"/>
             </w:rPr>
-            <m:t>=</m:t>
-          </m:r>
-          <m:r>
-            <w:rPr>
-              <w:rFonts w:ascii="Cambria Math" w:hAnsi="Cambria Math" w:cs="Calibri"/>
-            </w:rPr>
-            <m:t>B</m:t>
+            <m:t>=B</m:t>
           </m:r>
           <m:d>
             <m:dPr>
@@ -10479,13 +9291,7 @@
           <w:rPr>
             <w:rFonts w:ascii="Cambria Math" w:hAnsi="Cambria Math" w:cs="Calibri"/>
           </w:rPr>
-          <m:t>B</m:t>
-        </m:r>
-        <m:r>
-          <w:rPr>
-            <w:rFonts w:ascii="Cambria Math" w:hAnsi="Cambria Math" w:cs="Calibri"/>
-          </w:rPr>
-          <m:t>=</m:t>
+          <m:t>B=</m:t>
         </m:r>
         <m:d>
           <m:dPr>
@@ -10503,31 +9309,7 @@
               <w:rPr>
                 <w:rFonts w:ascii="Cambria Math" w:hAnsi="Cambria Math" w:cs="Calibri"/>
               </w:rPr>
-              <m:t xml:space="preserve">0, 0, 0, </m:t>
-            </m:r>
-            <m:r>
-              <w:rPr>
-                <w:rFonts w:ascii="Cambria Math" w:hAnsi="Cambria Math" w:cs="Calibri"/>
-              </w:rPr>
-              <m:t>3</m:t>
-            </m:r>
-            <m:r>
-              <w:rPr>
-                <w:rFonts w:ascii="Cambria Math" w:hAnsi="Cambria Math" w:cs="Calibri"/>
-              </w:rPr>
-              <m:t xml:space="preserve">, 3, 3, 3, 0, </m:t>
-            </m:r>
-            <m:r>
-              <w:rPr>
-                <w:rFonts w:ascii="Cambria Math" w:hAnsi="Cambria Math" w:cs="Calibri"/>
-              </w:rPr>
-              <m:t>4</m:t>
-            </m:r>
-            <m:r>
-              <w:rPr>
-                <w:rFonts w:ascii="Cambria Math" w:hAnsi="Cambria Math" w:cs="Calibri"/>
-              </w:rPr>
-              <m:t>, 4, 0</m:t>
+              <m:t>0, 0, 0, 3, 3, 3, 3, 0, 4, 4, 0</m:t>
             </m:r>
           </m:e>
         </m:d>
@@ -10543,13 +9325,7 @@
           <w:rPr>
             <w:rFonts w:ascii="Cambria Math" w:hAnsi="Cambria Math" w:cs="Calibri"/>
           </w:rPr>
-          <m:t>C</m:t>
-        </m:r>
-        <m:r>
-          <w:rPr>
-            <w:rFonts w:ascii="Cambria Math" w:hAnsi="Cambria Math" w:cs="Calibri"/>
-          </w:rPr>
-          <m:t>=</m:t>
+          <m:t>C=</m:t>
         </m:r>
         <m:d>
           <m:dPr>
@@ -10580,19 +9356,7 @@
               <w:rPr>
                 <w:rFonts w:ascii="Cambria Math" w:hAnsi="Cambria Math" w:cs="Calibri"/>
               </w:rPr>
-              <m:t xml:space="preserve">, </m:t>
-            </m:r>
-            <m:r>
-              <w:rPr>
-                <w:rFonts w:ascii="Cambria Math" w:hAnsi="Cambria Math" w:cs="Calibri"/>
-              </w:rPr>
-              <m:t>8</m:t>
-            </m:r>
-            <m:r>
-              <w:rPr>
-                <w:rFonts w:ascii="Cambria Math" w:hAnsi="Cambria Math" w:cs="Calibri"/>
-              </w:rPr>
-              <m:t>, 11</m:t>
+              <m:t>, 8, 11</m:t>
             </m:r>
           </m:e>
         </m:d>
@@ -10640,25 +9404,7 @@
             <w:rPr>
               <w:rFonts w:ascii="Cambria Math" w:hAnsi="Cambria Math" w:cs="Calibri"/>
             </w:rPr>
-            <m:t>=</m:t>
-          </m:r>
-          <m:r>
-            <w:rPr>
-              <w:rFonts w:ascii="Cambria Math" w:hAnsi="Cambria Math" w:cs="Calibri"/>
-            </w:rPr>
-            <m:t>1</m:t>
-          </m:r>
-          <m:r>
-            <w:rPr>
-              <w:rFonts w:ascii="Cambria Math" w:hAnsi="Cambria Math" w:cs="Calibri"/>
-            </w:rPr>
-            <m:t>⇒</m:t>
-          </m:r>
-          <m:r>
-            <w:rPr>
-              <w:rFonts w:ascii="Cambria Math" w:hAnsi="Cambria Math" w:cs="Calibri"/>
-            </w:rPr>
-            <m:t>B</m:t>
+            <m:t>=1⇒B</m:t>
           </m:r>
           <m:d>
             <m:dPr>
@@ -10710,13 +9456,7 @@
             <w:rPr>
               <w:rFonts w:ascii="Cambria Math" w:hAnsi="Cambria Math" w:cs="Calibri"/>
             </w:rPr>
-            <m:t>=</m:t>
-          </m:r>
-          <m:r>
-            <w:rPr>
-              <w:rFonts w:ascii="Cambria Math" w:hAnsi="Cambria Math" w:cs="Calibri"/>
-            </w:rPr>
-            <m:t>B</m:t>
+            <m:t>=B</m:t>
           </m:r>
           <m:d>
             <m:dPr>
@@ -10742,13 +9482,7 @@
             <w:rPr>
               <w:rFonts w:ascii="Cambria Math" w:hAnsi="Cambria Math" w:cs="Calibri"/>
             </w:rPr>
-            <m:t>=</m:t>
-          </m:r>
-          <m:r>
-            <w:rPr>
-              <w:rFonts w:ascii="Cambria Math" w:hAnsi="Cambria Math" w:cs="Calibri"/>
-            </w:rPr>
-            <m:t>1</m:t>
+            <m:t>=1</m:t>
           </m:r>
         </m:oMath>
       </m:oMathPara>
@@ -10808,13 +9542,7 @@
           <w:rPr>
             <w:rFonts w:ascii="Cambria Math" w:hAnsi="Cambria Math" w:cs="Calibri"/>
           </w:rPr>
-          <m:t>B</m:t>
-        </m:r>
-        <m:r>
-          <w:rPr>
-            <w:rFonts w:ascii="Cambria Math" w:hAnsi="Cambria Math" w:cs="Calibri"/>
-          </w:rPr>
-          <m:t>=</m:t>
+          <m:t>B=</m:t>
         </m:r>
         <m:d>
           <m:dPr>
@@ -10832,43 +9560,7 @@
               <w:rPr>
                 <w:rFonts w:ascii="Cambria Math" w:hAnsi="Cambria Math" w:cs="Calibri"/>
               </w:rPr>
-              <m:t xml:space="preserve">0, 0, </m:t>
-            </m:r>
-            <m:r>
-              <w:rPr>
-                <w:rFonts w:ascii="Cambria Math" w:hAnsi="Cambria Math" w:cs="Calibri"/>
-              </w:rPr>
-              <m:t>1</m:t>
-            </m:r>
-            <m:r>
-              <w:rPr>
-                <w:rFonts w:ascii="Cambria Math" w:hAnsi="Cambria Math" w:cs="Calibri"/>
-              </w:rPr>
-              <m:t xml:space="preserve">, </m:t>
-            </m:r>
-            <m:r>
-              <w:rPr>
-                <w:rFonts w:ascii="Cambria Math" w:hAnsi="Cambria Math" w:cs="Calibri"/>
-              </w:rPr>
-              <m:t>3</m:t>
-            </m:r>
-            <m:r>
-              <w:rPr>
-                <w:rFonts w:ascii="Cambria Math" w:hAnsi="Cambria Math" w:cs="Calibri"/>
-              </w:rPr>
-              <m:t xml:space="preserve">, 3, 3, 3, 0, </m:t>
-            </m:r>
-            <m:r>
-              <w:rPr>
-                <w:rFonts w:ascii="Cambria Math" w:hAnsi="Cambria Math" w:cs="Calibri"/>
-              </w:rPr>
-              <m:t>4</m:t>
-            </m:r>
-            <m:r>
-              <w:rPr>
-                <w:rFonts w:ascii="Cambria Math" w:hAnsi="Cambria Math" w:cs="Calibri"/>
-              </w:rPr>
-              <m:t>, 4, 0</m:t>
+              <m:t>0, 0, 1, 3, 3, 3, 3, 0, 4, 4, 0</m:t>
             </m:r>
           </m:e>
         </m:d>
@@ -10884,13 +9576,7 @@
           <w:rPr>
             <w:rFonts w:ascii="Cambria Math" w:hAnsi="Cambria Math" w:cs="Calibri"/>
           </w:rPr>
-          <m:t>C</m:t>
-        </m:r>
-        <m:r>
-          <w:rPr>
-            <w:rFonts w:ascii="Cambria Math" w:hAnsi="Cambria Math" w:cs="Calibri"/>
-          </w:rPr>
-          <m:t>=</m:t>
+          <m:t>C=</m:t>
         </m:r>
         <m:d>
           <m:dPr>
@@ -10921,31 +9607,7 @@
               <w:rPr>
                 <w:rFonts w:ascii="Cambria Math" w:hAnsi="Cambria Math" w:cs="Calibri"/>
               </w:rPr>
-              <m:t xml:space="preserve">, 3, </m:t>
-            </m:r>
-            <m:r>
-              <w:rPr>
-                <w:rFonts w:ascii="Cambria Math" w:hAnsi="Cambria Math" w:cs="Calibri"/>
-              </w:rPr>
-              <m:t>3</m:t>
-            </m:r>
-            <m:r>
-              <w:rPr>
-                <w:rFonts w:ascii="Cambria Math" w:hAnsi="Cambria Math" w:cs="Calibri"/>
-              </w:rPr>
-              <m:t xml:space="preserve">, </m:t>
-            </m:r>
-            <m:r>
-              <w:rPr>
-                <w:rFonts w:ascii="Cambria Math" w:hAnsi="Cambria Math" w:cs="Calibri"/>
-              </w:rPr>
-              <m:t>8</m:t>
-            </m:r>
-            <m:r>
-              <w:rPr>
-                <w:rFonts w:ascii="Cambria Math" w:hAnsi="Cambria Math" w:cs="Calibri"/>
-              </w:rPr>
-              <m:t>, 11</m:t>
+              <m:t>, 3, 3, 8, 11</m:t>
             </m:r>
           </m:e>
         </m:d>
@@ -10993,25 +9655,7 @@
             <w:rPr>
               <w:rFonts w:ascii="Cambria Math" w:hAnsi="Cambria Math" w:cs="Calibri"/>
             </w:rPr>
-            <m:t>=</m:t>
-          </m:r>
-          <m:r>
-            <w:rPr>
-              <w:rFonts w:ascii="Cambria Math" w:hAnsi="Cambria Math" w:cs="Calibri"/>
-            </w:rPr>
-            <m:t>0</m:t>
-          </m:r>
-          <m:r>
-            <w:rPr>
-              <w:rFonts w:ascii="Cambria Math" w:hAnsi="Cambria Math" w:cs="Calibri"/>
-            </w:rPr>
-            <m:t>⇒</m:t>
-          </m:r>
-          <m:r>
-            <w:rPr>
-              <w:rFonts w:ascii="Cambria Math" w:hAnsi="Cambria Math" w:cs="Calibri"/>
-            </w:rPr>
-            <m:t>B</m:t>
+            <m:t>=0⇒B</m:t>
           </m:r>
           <m:d>
             <m:dPr>
@@ -11063,13 +9707,7 @@
             <w:rPr>
               <w:rFonts w:ascii="Cambria Math" w:hAnsi="Cambria Math" w:cs="Calibri"/>
             </w:rPr>
-            <m:t>=</m:t>
-          </m:r>
-          <m:r>
-            <w:rPr>
-              <w:rFonts w:ascii="Cambria Math" w:hAnsi="Cambria Math" w:cs="Calibri"/>
-            </w:rPr>
-            <m:t>B</m:t>
+            <m:t>=B</m:t>
           </m:r>
           <m:d>
             <m:dPr>
@@ -11095,13 +9733,7 @@
             <w:rPr>
               <w:rFonts w:ascii="Cambria Math" w:hAnsi="Cambria Math" w:cs="Calibri"/>
             </w:rPr>
-            <m:t>=</m:t>
-          </m:r>
-          <m:r>
-            <w:rPr>
-              <w:rFonts w:ascii="Cambria Math" w:hAnsi="Cambria Math" w:cs="Calibri"/>
-            </w:rPr>
-            <m:t>0</m:t>
+            <m:t>=0</m:t>
           </m:r>
         </m:oMath>
       </m:oMathPara>
@@ -11161,13 +9793,7 @@
           <w:rPr>
             <w:rFonts w:ascii="Cambria Math" w:hAnsi="Cambria Math" w:cs="Calibri"/>
           </w:rPr>
-          <m:t>B</m:t>
-        </m:r>
-        <m:r>
-          <w:rPr>
-            <w:rFonts w:ascii="Cambria Math" w:hAnsi="Cambria Math" w:cs="Calibri"/>
-          </w:rPr>
-          <m:t>=</m:t>
+          <m:t>B=</m:t>
         </m:r>
         <m:d>
           <m:dPr>
@@ -11185,43 +9811,7 @@
               <w:rPr>
                 <w:rFonts w:ascii="Cambria Math" w:hAnsi="Cambria Math" w:cs="Calibri"/>
               </w:rPr>
-              <m:t xml:space="preserve">0, 0, </m:t>
-            </m:r>
-            <m:r>
-              <w:rPr>
-                <w:rFonts w:ascii="Cambria Math" w:hAnsi="Cambria Math" w:cs="Calibri"/>
-              </w:rPr>
-              <m:t>1</m:t>
-            </m:r>
-            <m:r>
-              <w:rPr>
-                <w:rFonts w:ascii="Cambria Math" w:hAnsi="Cambria Math" w:cs="Calibri"/>
-              </w:rPr>
-              <m:t xml:space="preserve">, </m:t>
-            </m:r>
-            <m:r>
-              <w:rPr>
-                <w:rFonts w:ascii="Cambria Math" w:hAnsi="Cambria Math" w:cs="Calibri"/>
-              </w:rPr>
-              <m:t>3</m:t>
-            </m:r>
-            <m:r>
-              <w:rPr>
-                <w:rFonts w:ascii="Cambria Math" w:hAnsi="Cambria Math" w:cs="Calibri"/>
-              </w:rPr>
-              <m:t xml:space="preserve">, 3, 3, 3, 0, </m:t>
-            </m:r>
-            <m:r>
-              <w:rPr>
-                <w:rFonts w:ascii="Cambria Math" w:hAnsi="Cambria Math" w:cs="Calibri"/>
-              </w:rPr>
-              <m:t>4</m:t>
-            </m:r>
-            <m:r>
-              <w:rPr>
-                <w:rFonts w:ascii="Cambria Math" w:hAnsi="Cambria Math" w:cs="Calibri"/>
-              </w:rPr>
-              <m:t>, 4, 0</m:t>
+              <m:t>0, 0, 1, 3, 3, 3, 3, 0, 4, 4, 0</m:t>
             </m:r>
           </m:e>
         </m:d>
@@ -11237,13 +9827,7 @@
           <w:rPr>
             <w:rFonts w:ascii="Cambria Math" w:hAnsi="Cambria Math" w:cs="Calibri"/>
           </w:rPr>
-          <m:t>C</m:t>
-        </m:r>
-        <m:r>
-          <w:rPr>
-            <w:rFonts w:ascii="Cambria Math" w:hAnsi="Cambria Math" w:cs="Calibri"/>
-          </w:rPr>
-          <m:t>=</m:t>
+          <m:t>C=</m:t>
         </m:r>
         <m:d>
           <m:dPr>
@@ -11268,43 +9852,7 @@
               <w:rPr>
                 <w:rFonts w:ascii="Cambria Math" w:hAnsi="Cambria Math" w:cs="Calibri"/>
               </w:rPr>
-              <m:t xml:space="preserve">, </m:t>
-            </m:r>
-            <m:r>
-              <w:rPr>
-                <w:rFonts w:ascii="Cambria Math" w:hAnsi="Cambria Math" w:cs="Calibri"/>
-              </w:rPr>
-              <m:t>2</m:t>
-            </m:r>
-            <m:r>
-              <w:rPr>
-                <w:rFonts w:ascii="Cambria Math" w:hAnsi="Cambria Math" w:cs="Calibri"/>
-              </w:rPr>
-              <m:t xml:space="preserve">, 3, </m:t>
-            </m:r>
-            <m:r>
-              <w:rPr>
-                <w:rFonts w:ascii="Cambria Math" w:hAnsi="Cambria Math" w:cs="Calibri"/>
-              </w:rPr>
-              <m:t>3</m:t>
-            </m:r>
-            <m:r>
-              <w:rPr>
-                <w:rFonts w:ascii="Cambria Math" w:hAnsi="Cambria Math" w:cs="Calibri"/>
-              </w:rPr>
-              <m:t xml:space="preserve">, </m:t>
-            </m:r>
-            <m:r>
-              <w:rPr>
-                <w:rFonts w:ascii="Cambria Math" w:hAnsi="Cambria Math" w:cs="Calibri"/>
-              </w:rPr>
-              <m:t>8</m:t>
-            </m:r>
-            <m:r>
-              <w:rPr>
-                <w:rFonts w:ascii="Cambria Math" w:hAnsi="Cambria Math" w:cs="Calibri"/>
-              </w:rPr>
-              <m:t>, 11</m:t>
+              <m:t>, 2, 3, 3, 8, 11</m:t>
             </m:r>
           </m:e>
         </m:d>
@@ -11352,25 +9900,7 @@
             <w:rPr>
               <w:rFonts w:ascii="Cambria Math" w:hAnsi="Cambria Math" w:cs="Calibri"/>
             </w:rPr>
-            <m:t>=</m:t>
-          </m:r>
-          <m:r>
-            <w:rPr>
-              <w:rFonts w:ascii="Cambria Math" w:hAnsi="Cambria Math" w:cs="Calibri"/>
-            </w:rPr>
-            <m:t>5</m:t>
-          </m:r>
-          <m:r>
-            <w:rPr>
-              <w:rFonts w:ascii="Cambria Math" w:hAnsi="Cambria Math" w:cs="Calibri"/>
-            </w:rPr>
-            <m:t>⇒</m:t>
-          </m:r>
-          <m:r>
-            <w:rPr>
-              <w:rFonts w:ascii="Cambria Math" w:hAnsi="Cambria Math" w:cs="Calibri"/>
-            </w:rPr>
-            <m:t>B</m:t>
+            <m:t>=5⇒B</m:t>
           </m:r>
           <m:d>
             <m:dPr>
@@ -11422,13 +9952,7 @@
             <w:rPr>
               <w:rFonts w:ascii="Cambria Math" w:hAnsi="Cambria Math" w:cs="Calibri"/>
             </w:rPr>
-            <m:t>=</m:t>
-          </m:r>
-          <m:r>
-            <w:rPr>
-              <w:rFonts w:ascii="Cambria Math" w:hAnsi="Cambria Math" w:cs="Calibri"/>
-            </w:rPr>
-            <m:t>B</m:t>
+            <m:t>=B</m:t>
           </m:r>
           <m:d>
             <m:dPr>
@@ -11454,13 +9978,7 @@
             <w:rPr>
               <w:rFonts w:ascii="Cambria Math" w:hAnsi="Cambria Math" w:cs="Calibri"/>
             </w:rPr>
-            <m:t>=</m:t>
-          </m:r>
-          <m:r>
-            <w:rPr>
-              <w:rFonts w:ascii="Cambria Math" w:hAnsi="Cambria Math" w:cs="Calibri"/>
-            </w:rPr>
-            <m:t>5</m:t>
+            <m:t>=5</m:t>
           </m:r>
         </m:oMath>
       </m:oMathPara>
@@ -11520,13 +10038,7 @@
           <w:rPr>
             <w:rFonts w:ascii="Cambria Math" w:hAnsi="Cambria Math" w:cs="Calibri"/>
           </w:rPr>
-          <m:t>B</m:t>
-        </m:r>
-        <m:r>
-          <w:rPr>
-            <w:rFonts w:ascii="Cambria Math" w:hAnsi="Cambria Math" w:cs="Calibri"/>
-          </w:rPr>
-          <m:t>=</m:t>
+          <m:t>B=</m:t>
         </m:r>
         <m:d>
           <m:dPr>
@@ -11544,49 +10056,7 @@
               <w:rPr>
                 <w:rFonts w:ascii="Cambria Math" w:hAnsi="Cambria Math" w:cs="Calibri"/>
               </w:rPr>
-              <m:t xml:space="preserve">0, 0, </m:t>
-            </m:r>
-            <m:r>
-              <w:rPr>
-                <w:rFonts w:ascii="Cambria Math" w:hAnsi="Cambria Math" w:cs="Calibri"/>
-              </w:rPr>
-              <m:t>1</m:t>
-            </m:r>
-            <m:r>
-              <w:rPr>
-                <w:rFonts w:ascii="Cambria Math" w:hAnsi="Cambria Math" w:cs="Calibri"/>
-              </w:rPr>
-              <m:t xml:space="preserve">, </m:t>
-            </m:r>
-            <m:r>
-              <w:rPr>
-                <w:rFonts w:ascii="Cambria Math" w:hAnsi="Cambria Math" w:cs="Calibri"/>
-              </w:rPr>
-              <m:t>3</m:t>
-            </m:r>
-            <m:r>
-              <w:rPr>
-                <w:rFonts w:ascii="Cambria Math" w:hAnsi="Cambria Math" w:cs="Calibri"/>
-              </w:rPr>
-              <m:t xml:space="preserve">, 3, 3, 3, 0, </m:t>
-            </m:r>
-            <m:r>
-              <w:rPr>
-                <w:rFonts w:ascii="Cambria Math" w:hAnsi="Cambria Math" w:cs="Calibri"/>
-              </w:rPr>
-              <m:t>4</m:t>
-            </m:r>
-            <m:r>
-              <w:rPr>
-                <w:rFonts w:ascii="Cambria Math" w:hAnsi="Cambria Math" w:cs="Calibri"/>
-              </w:rPr>
-              <m:t xml:space="preserve">, 4, </m:t>
-            </m:r>
-            <m:r>
-              <w:rPr>
-                <w:rFonts w:ascii="Cambria Math" w:hAnsi="Cambria Math" w:cs="Calibri"/>
-              </w:rPr>
-              <m:t>5</m:t>
+              <m:t>0, 0, 1, 3, 3, 3, 3, 0, 4, 4, 5</m:t>
             </m:r>
           </m:e>
         </m:d>
@@ -11602,13 +10072,7 @@
           <w:rPr>
             <w:rFonts w:ascii="Cambria Math" w:hAnsi="Cambria Math" w:cs="Calibri"/>
           </w:rPr>
-          <m:t>C</m:t>
-        </m:r>
-        <m:r>
-          <w:rPr>
-            <w:rFonts w:ascii="Cambria Math" w:hAnsi="Cambria Math" w:cs="Calibri"/>
-          </w:rPr>
-          <m:t>=</m:t>
+          <m:t>C=</m:t>
         </m:r>
         <m:d>
           <m:dPr>
@@ -11626,63 +10090,14 @@
               <w:rPr>
                 <w:rFonts w:ascii="Cambria Math" w:hAnsi="Cambria Math" w:cs="Calibri"/>
               </w:rPr>
-              <m:t>0</m:t>
-            </m:r>
-            <m:r>
-              <w:rPr>
-                <w:rFonts w:ascii="Cambria Math" w:hAnsi="Cambria Math" w:cs="Calibri"/>
-              </w:rPr>
-              <m:t xml:space="preserve">, </m:t>
-            </m:r>
-            <m:r>
-              <w:rPr>
-                <w:rFonts w:ascii="Cambria Math" w:hAnsi="Cambria Math" w:cs="Calibri"/>
-              </w:rPr>
-              <m:t>2</m:t>
-            </m:r>
-            <m:r>
-              <w:rPr>
-                <w:rFonts w:ascii="Cambria Math" w:hAnsi="Cambria Math" w:cs="Calibri"/>
-              </w:rPr>
-              <m:t xml:space="preserve">, 3, </m:t>
-            </m:r>
-            <m:r>
-              <w:rPr>
-                <w:rFonts w:ascii="Cambria Math" w:hAnsi="Cambria Math" w:cs="Calibri"/>
-              </w:rPr>
-              <m:t>3</m:t>
-            </m:r>
-            <m:r>
-              <w:rPr>
-                <w:rFonts w:ascii="Cambria Math" w:hAnsi="Cambria Math" w:cs="Calibri"/>
-              </w:rPr>
-              <m:t xml:space="preserve">, </m:t>
-            </m:r>
-            <m:r>
-              <w:rPr>
-                <w:rFonts w:ascii="Cambria Math" w:hAnsi="Cambria Math" w:cs="Calibri"/>
-              </w:rPr>
-              <m:t>8</m:t>
-            </m:r>
-            <m:r>
-              <w:rPr>
-                <w:rFonts w:ascii="Cambria Math" w:hAnsi="Cambria Math" w:cs="Calibri"/>
-              </w:rPr>
-              <m:t xml:space="preserve">, </m:t>
+              <m:t xml:space="preserve">0, 2, 3, 3, 8, </m:t>
             </m:r>
             <m:r>
               <w:rPr>
                 <w:rFonts w:ascii="Cambria Math" w:hAnsi="Cambria Math" w:cs="Calibri"/>
                 <w:color w:val="BF4E14" w:themeColor="accent2" w:themeShade="BF"/>
               </w:rPr>
-              <m:t>1</m:t>
-            </m:r>
-            <m:r>
-              <w:rPr>
-                <w:rFonts w:ascii="Cambria Math" w:hAnsi="Cambria Math" w:cs="Calibri"/>
-                <w:color w:val="BF4E14" w:themeColor="accent2" w:themeShade="BF"/>
-              </w:rPr>
-              <m:t>0</m:t>
+              <m:t>10</m:t>
             </m:r>
           </m:e>
         </m:d>
@@ -11730,25 +10145,7 @@
             <w:rPr>
               <w:rFonts w:ascii="Cambria Math" w:hAnsi="Cambria Math" w:cs="Calibri"/>
             </w:rPr>
-            <m:t>=</m:t>
-          </m:r>
-          <m:r>
-            <w:rPr>
-              <w:rFonts w:ascii="Cambria Math" w:hAnsi="Cambria Math" w:cs="Calibri"/>
-            </w:rPr>
-            <m:t>4</m:t>
-          </m:r>
-          <m:r>
-            <w:rPr>
-              <w:rFonts w:ascii="Cambria Math" w:hAnsi="Cambria Math" w:cs="Calibri"/>
-            </w:rPr>
-            <m:t>⇒</m:t>
-          </m:r>
-          <m:r>
-            <w:rPr>
-              <w:rFonts w:ascii="Cambria Math" w:hAnsi="Cambria Math" w:cs="Calibri"/>
-            </w:rPr>
-            <m:t>B</m:t>
+            <m:t>=4⇒B</m:t>
           </m:r>
           <m:d>
             <m:dPr>
@@ -11800,13 +10197,7 @@
             <w:rPr>
               <w:rFonts w:ascii="Cambria Math" w:hAnsi="Cambria Math" w:cs="Calibri"/>
             </w:rPr>
-            <m:t>=</m:t>
-          </m:r>
-          <m:r>
-            <w:rPr>
-              <w:rFonts w:ascii="Cambria Math" w:hAnsi="Cambria Math" w:cs="Calibri"/>
-            </w:rPr>
-            <m:t>B</m:t>
+            <m:t>=B</m:t>
           </m:r>
           <m:d>
             <m:dPr>
@@ -11832,13 +10223,7 @@
             <w:rPr>
               <w:rFonts w:ascii="Cambria Math" w:hAnsi="Cambria Math" w:cs="Calibri"/>
             </w:rPr>
-            <m:t>=</m:t>
-          </m:r>
-          <m:r>
-            <w:rPr>
-              <w:rFonts w:ascii="Cambria Math" w:hAnsi="Cambria Math" w:cs="Calibri"/>
-            </w:rPr>
-            <m:t>4</m:t>
+            <m:t>=4</m:t>
           </m:r>
         </m:oMath>
       </m:oMathPara>
@@ -11862,6 +10247,7 @@
         <w:rPr>
           <w:rFonts w:ascii="Calibri" w:hAnsi="Calibri" w:cs="Calibri"/>
         </w:rPr>
+        <w:lastRenderedPageBreak/>
         <w:t>0  1</w:t>
       </w:r>
       <w:proofErr w:type="gramEnd"/>
@@ -11905,13 +10291,7 @@
           <w:rPr>
             <w:rFonts w:ascii="Cambria Math" w:hAnsi="Cambria Math" w:cs="Calibri"/>
           </w:rPr>
-          <m:t>B</m:t>
-        </m:r>
-        <m:r>
-          <w:rPr>
-            <w:rFonts w:ascii="Cambria Math" w:hAnsi="Cambria Math" w:cs="Calibri"/>
-          </w:rPr>
-          <m:t>=</m:t>
+          <m:t>B=</m:t>
         </m:r>
         <m:d>
           <m:dPr>
@@ -11929,61 +10309,7 @@
               <w:rPr>
                 <w:rFonts w:ascii="Cambria Math" w:hAnsi="Cambria Math" w:cs="Calibri"/>
               </w:rPr>
-              <m:t xml:space="preserve">0, 0, </m:t>
-            </m:r>
-            <m:r>
-              <w:rPr>
-                <w:rFonts w:ascii="Cambria Math" w:hAnsi="Cambria Math" w:cs="Calibri"/>
-              </w:rPr>
-              <m:t>1</m:t>
-            </m:r>
-            <m:r>
-              <w:rPr>
-                <w:rFonts w:ascii="Cambria Math" w:hAnsi="Cambria Math" w:cs="Calibri"/>
-              </w:rPr>
-              <m:t xml:space="preserve">, </m:t>
-            </m:r>
-            <m:r>
-              <w:rPr>
-                <w:rFonts w:ascii="Cambria Math" w:hAnsi="Cambria Math" w:cs="Calibri"/>
-              </w:rPr>
-              <m:t>3</m:t>
-            </m:r>
-            <m:r>
-              <w:rPr>
-                <w:rFonts w:ascii="Cambria Math" w:hAnsi="Cambria Math" w:cs="Calibri"/>
-              </w:rPr>
-              <m:t xml:space="preserve">, 3, 3, 3, </m:t>
-            </m:r>
-            <m:r>
-              <w:rPr>
-                <w:rFonts w:ascii="Cambria Math" w:hAnsi="Cambria Math" w:cs="Calibri"/>
-              </w:rPr>
-              <m:t>4</m:t>
-            </m:r>
-            <m:r>
-              <w:rPr>
-                <w:rFonts w:ascii="Cambria Math" w:hAnsi="Cambria Math" w:cs="Calibri"/>
-              </w:rPr>
-              <m:t xml:space="preserve">, </m:t>
-            </m:r>
-            <m:r>
-              <w:rPr>
-                <w:rFonts w:ascii="Cambria Math" w:hAnsi="Cambria Math" w:cs="Calibri"/>
-              </w:rPr>
-              <m:t>4</m:t>
-            </m:r>
-            <m:r>
-              <w:rPr>
-                <w:rFonts w:ascii="Cambria Math" w:hAnsi="Cambria Math" w:cs="Calibri"/>
-              </w:rPr>
-              <m:t xml:space="preserve">, 4, </m:t>
-            </m:r>
-            <m:r>
-              <w:rPr>
-                <w:rFonts w:ascii="Cambria Math" w:hAnsi="Cambria Math" w:cs="Calibri"/>
-              </w:rPr>
-              <m:t>5</m:t>
+              <m:t>0, 0, 1, 3, 3, 3, 3, 4, 4, 4, 5</m:t>
             </m:r>
           </m:e>
         </m:d>
@@ -11999,13 +10325,7 @@
           <w:rPr>
             <w:rFonts w:ascii="Cambria Math" w:hAnsi="Cambria Math" w:cs="Calibri"/>
           </w:rPr>
-          <m:t>C</m:t>
-        </m:r>
-        <m:r>
-          <w:rPr>
-            <w:rFonts w:ascii="Cambria Math" w:hAnsi="Cambria Math" w:cs="Calibri"/>
-          </w:rPr>
-          <m:t>=</m:t>
+          <m:t>C=</m:t>
         </m:r>
         <m:d>
           <m:dPr>
@@ -12023,43 +10343,7 @@
               <w:rPr>
                 <w:rFonts w:ascii="Cambria Math" w:hAnsi="Cambria Math" w:cs="Calibri"/>
               </w:rPr>
-              <m:t>0</m:t>
-            </m:r>
-            <m:r>
-              <w:rPr>
-                <w:rFonts w:ascii="Cambria Math" w:hAnsi="Cambria Math" w:cs="Calibri"/>
-              </w:rPr>
-              <m:t xml:space="preserve">, </m:t>
-            </m:r>
-            <m:r>
-              <w:rPr>
-                <w:rFonts w:ascii="Cambria Math" w:hAnsi="Cambria Math" w:cs="Calibri"/>
-              </w:rPr>
-              <m:t>2</m:t>
-            </m:r>
-            <m:r>
-              <w:rPr>
-                <w:rFonts w:ascii="Cambria Math" w:hAnsi="Cambria Math" w:cs="Calibri"/>
-              </w:rPr>
-              <m:t>, 3,</m:t>
-            </m:r>
-            <m:r>
-              <w:rPr>
-                <w:rFonts w:ascii="Cambria Math" w:hAnsi="Cambria Math" w:cs="Calibri"/>
-              </w:rPr>
-              <m:t xml:space="preserve"> </m:t>
-            </m:r>
-            <m:r>
-              <w:rPr>
-                <w:rFonts w:ascii="Cambria Math" w:hAnsi="Cambria Math" w:cs="Calibri"/>
-              </w:rPr>
-              <m:t>3</m:t>
-            </m:r>
-            <m:r>
-              <w:rPr>
-                <w:rFonts w:ascii="Cambria Math" w:hAnsi="Cambria Math" w:cs="Calibri"/>
-              </w:rPr>
-              <m:t xml:space="preserve">, </m:t>
+              <m:t xml:space="preserve">0, 2, 3, 3, </m:t>
             </m:r>
             <m:r>
               <w:rPr>
@@ -12072,13 +10356,7 @@
               <w:rPr>
                 <w:rFonts w:ascii="Cambria Math" w:hAnsi="Cambria Math" w:cs="Calibri"/>
               </w:rPr>
-              <m:t>, 1</m:t>
-            </m:r>
-            <m:r>
-              <w:rPr>
-                <w:rFonts w:ascii="Cambria Math" w:hAnsi="Cambria Math" w:cs="Calibri"/>
-              </w:rPr>
-              <m:t>0</m:t>
+              <m:t>, 10</m:t>
             </m:r>
           </m:e>
         </m:d>
@@ -12103,26 +10381,14 @@
         <w:rPr>
           <w:rFonts w:ascii="Calibri" w:hAnsi="Calibri" w:cs="Calibri"/>
         </w:rPr>
-        <w:t xml:space="preserve"> </w:t>
-      </w:r>
-      <w:r>
-        <w:rPr>
-          <w:rFonts w:ascii="Calibri" w:hAnsi="Calibri" w:cs="Calibri"/>
-        </w:rPr>
-        <w:t xml:space="preserve">The out put </w:t>
+        <w:t xml:space="preserve"> The out put </w:t>
       </w:r>
       <m:oMath>
         <m:r>
           <w:rPr>
             <w:rFonts w:ascii="Cambria Math" w:hAnsi="Cambria Math" w:cs="Calibri"/>
           </w:rPr>
-          <m:t>B</m:t>
-        </m:r>
-        <m:r>
-          <w:rPr>
-            <w:rFonts w:ascii="Cambria Math" w:hAnsi="Cambria Math" w:cs="Calibri"/>
-          </w:rPr>
-          <m:t>=</m:t>
+          <m:t>B=</m:t>
         </m:r>
         <m:d>
           <m:dPr>
@@ -12203,13 +10469,7 @@
         <w:rPr>
           <w:rFonts w:ascii="Calibri" w:hAnsi="Calibri" w:cs="Calibri"/>
         </w:rPr>
-        <w:t xml:space="preserve">the array of </w:t>
-      </w:r>
-      <w:r>
-        <w:rPr>
-          <w:rFonts w:ascii="Calibri" w:hAnsi="Calibri" w:cs="Calibri"/>
-        </w:rPr>
-        <w:t xml:space="preserve">the occurrences of elements in </w:t>
+        <w:t xml:space="preserve">the array of the occurrences of elements in </w:t>
       </w:r>
       <m:oMath>
         <m:r>
@@ -12223,7 +10483,69 @@
         <w:rPr>
           <w:rFonts w:ascii="Calibri" w:hAnsi="Calibri" w:cs="Calibri"/>
         </w:rPr>
-        <w:t>,</w:t>
+        <w:t xml:space="preserve">, </w:t>
+      </w:r>
+      <w:r>
+        <w:rPr>
+          <w:rFonts w:ascii="Calibri" w:hAnsi="Calibri" w:cs="Calibri"/>
+        </w:rPr>
+        <w:t xml:space="preserve">we </w:t>
+      </w:r>
+      <w:r>
+        <w:rPr>
+          <w:rFonts w:ascii="Calibri" w:hAnsi="Calibri" w:cs="Calibri"/>
+        </w:rPr>
+        <w:t xml:space="preserve">know that the value in </w:t>
+      </w:r>
+      <m:oMath>
+        <m:r>
+          <w:rPr>
+            <w:rFonts w:ascii="Cambria Math" w:hAnsi="Cambria Math" w:cs="Calibri"/>
+          </w:rPr>
+          <m:t>C</m:t>
+        </m:r>
+      </m:oMath>
+      <w:r>
+        <w:rPr>
+          <w:rFonts w:ascii="Calibri" w:hAnsi="Calibri" w:cs="Calibri"/>
+        </w:rPr>
+        <w:t xml:space="preserve"> represents the </w:t>
+      </w:r>
+      <w:r>
+        <w:rPr>
+          <w:rFonts w:ascii="Calibri" w:hAnsi="Calibri" w:cs="Calibri"/>
+        </w:rPr>
+        <w:t xml:space="preserve">last </w:t>
+      </w:r>
+      <w:r>
+        <w:rPr>
+          <w:rFonts w:ascii="Calibri" w:hAnsi="Calibri" w:cs="Calibri"/>
+        </w:rPr>
+        <w:t xml:space="preserve">index of the </w:t>
+      </w:r>
+      <w:r>
+        <w:rPr>
+          <w:rFonts w:ascii="Calibri" w:hAnsi="Calibri" w:cs="Calibri"/>
+        </w:rPr>
+        <w:t>same element</w:t>
+      </w:r>
+      <w:r>
+        <w:rPr>
+          <w:rFonts w:ascii="Calibri" w:hAnsi="Calibri" w:cs="Calibri"/>
+        </w:rPr>
+        <w:t>. So</w:t>
+      </w:r>
+      <w:r>
+        <w:rPr>
+          <w:rFonts w:ascii="Calibri" w:hAnsi="Calibri" w:cs="Calibri"/>
+        </w:rPr>
+        <w:t xml:space="preserve"> similarly, we need to start backwards to be consistent with </w:t>
+      </w:r>
+      <w:r>
+        <w:rPr>
+          <w:rFonts w:ascii="Calibri" w:hAnsi="Calibri" w:cs="Calibri"/>
+        </w:rPr>
+        <w:t>that logic. By employing that logic, the</w:t>
       </w:r>
       <w:r>
         <w:rPr>
@@ -12235,146 +10557,66 @@
         <w:rPr>
           <w:rFonts w:ascii="Calibri" w:hAnsi="Calibri" w:cs="Calibri"/>
         </w:rPr>
-        <w:t xml:space="preserve">we </w:t>
-      </w:r>
-      <w:r>
-        <w:rPr>
-          <w:rFonts w:ascii="Calibri" w:hAnsi="Calibri" w:cs="Calibri"/>
-        </w:rPr>
-        <w:t xml:space="preserve">know that the value in </w:t>
+        <w:t>count</w:t>
+      </w:r>
+      <w:r>
+        <w:rPr>
+          <w:rFonts w:ascii="Calibri" w:hAnsi="Calibri" w:cs="Calibri"/>
+        </w:rPr>
+        <w:t>ing sort is stable.</w:t>
+      </w:r>
+    </w:p>
+    <w:p>
+      <w:pPr>
+        <w:ind w:firstLine="720"/>
+        <w:rPr>
+          <w:rFonts w:ascii="Calibri" w:hAnsi="Calibri" w:cs="Calibri"/>
+        </w:rPr>
+      </w:pPr>
+      <w:r>
+        <w:rPr>
+          <w:rFonts w:ascii="Calibri" w:hAnsi="Calibri" w:cs="Calibri"/>
+        </w:rPr>
+        <w:t xml:space="preserve">Let us use an example to </w:t>
+      </w:r>
+      <w:r>
+        <w:rPr>
+          <w:rFonts w:ascii="Calibri" w:hAnsi="Calibri" w:cs="Calibri"/>
+        </w:rPr>
+        <w:t xml:space="preserve">elaborate above </w:t>
+      </w:r>
+      <w:r>
+        <w:rPr>
+          <w:rFonts w:ascii="Calibri" w:hAnsi="Calibri" w:cs="Calibri"/>
+        </w:rPr>
+        <w:t>explanation</w:t>
+      </w:r>
+      <w:r>
+        <w:rPr>
+          <w:rFonts w:ascii="Calibri" w:hAnsi="Calibri" w:cs="Calibri"/>
+        </w:rPr>
+        <w:t>.</w:t>
+      </w:r>
+    </w:p>
+    <w:p>
+      <w:pPr>
+        <w:ind w:firstLine="720"/>
+        <w:rPr>
+          <w:rFonts w:ascii="Calibri" w:hAnsi="Calibri" w:cs="Calibri"/>
+        </w:rPr>
+      </w:pPr>
+      <w:r>
+        <w:rPr>
+          <w:rFonts w:ascii="Calibri" w:hAnsi="Calibri" w:cs="Calibri"/>
+        </w:rPr>
+        <w:t xml:space="preserve">Let </w:t>
       </w:r>
       <m:oMath>
         <m:r>
           <w:rPr>
             <w:rFonts w:ascii="Cambria Math" w:hAnsi="Cambria Math" w:cs="Calibri"/>
           </w:rPr>
-          <m:t>C</m:t>
-        </m:r>
-      </m:oMath>
-      <w:r>
-        <w:rPr>
-          <w:rFonts w:ascii="Calibri" w:hAnsi="Calibri" w:cs="Calibri"/>
-        </w:rPr>
-        <w:t xml:space="preserve"> represents the </w:t>
-      </w:r>
-      <w:r>
-        <w:rPr>
-          <w:rFonts w:ascii="Calibri" w:hAnsi="Calibri" w:cs="Calibri"/>
-        </w:rPr>
-        <w:t xml:space="preserve">last </w:t>
-      </w:r>
-      <w:r>
-        <w:rPr>
-          <w:rFonts w:ascii="Calibri" w:hAnsi="Calibri" w:cs="Calibri"/>
-        </w:rPr>
-        <w:t xml:space="preserve">index of the </w:t>
-      </w:r>
-      <w:r>
-        <w:rPr>
-          <w:rFonts w:ascii="Calibri" w:hAnsi="Calibri" w:cs="Calibri"/>
-        </w:rPr>
-        <w:t>same element</w:t>
-      </w:r>
-      <w:r>
-        <w:rPr>
-          <w:rFonts w:ascii="Calibri" w:hAnsi="Calibri" w:cs="Calibri"/>
-        </w:rPr>
-        <w:t>. So</w:t>
-      </w:r>
-      <w:r>
-        <w:rPr>
-          <w:rFonts w:ascii="Calibri" w:hAnsi="Calibri" w:cs="Calibri"/>
-        </w:rPr>
-        <w:t xml:space="preserve"> similarly, we need to start backwards to be consistent with </w:t>
-      </w:r>
-      <w:r>
-        <w:rPr>
-          <w:rFonts w:ascii="Calibri" w:hAnsi="Calibri" w:cs="Calibri"/>
-        </w:rPr>
-        <w:t>that logic. By employing that logic, the</w:t>
-      </w:r>
-      <w:r>
-        <w:rPr>
-          <w:rFonts w:ascii="Calibri" w:hAnsi="Calibri" w:cs="Calibri"/>
-        </w:rPr>
-        <w:t xml:space="preserve"> </w:t>
-      </w:r>
-      <w:r>
-        <w:rPr>
-          <w:rFonts w:ascii="Calibri" w:hAnsi="Calibri" w:cs="Calibri"/>
-        </w:rPr>
-        <w:t>count</w:t>
-      </w:r>
-      <w:r>
-        <w:rPr>
-          <w:rFonts w:ascii="Calibri" w:hAnsi="Calibri" w:cs="Calibri"/>
-        </w:rPr>
-        <w:t>ing sort is stable.</w:t>
-      </w:r>
-    </w:p>
-    <w:p>
-      <w:pPr>
-        <w:ind w:firstLine="720"/>
-        <w:rPr>
-          <w:rFonts w:ascii="Calibri" w:hAnsi="Calibri" w:cs="Calibri"/>
-        </w:rPr>
-      </w:pPr>
-      <w:r>
-        <w:rPr>
-          <w:rFonts w:ascii="Calibri" w:hAnsi="Calibri" w:cs="Calibri"/>
-        </w:rPr>
-        <w:t xml:space="preserve">Let us use an example to </w:t>
-      </w:r>
-      <w:r>
-        <w:rPr>
-          <w:rFonts w:ascii="Calibri" w:hAnsi="Calibri" w:cs="Calibri"/>
-        </w:rPr>
-        <w:t xml:space="preserve">elaborate above </w:t>
-      </w:r>
-      <w:r>
-        <w:rPr>
-          <w:rFonts w:ascii="Calibri" w:hAnsi="Calibri" w:cs="Calibri"/>
-        </w:rPr>
-        <w:t>explanation</w:t>
-      </w:r>
-      <w:r>
-        <w:rPr>
-          <w:rFonts w:ascii="Calibri" w:hAnsi="Calibri" w:cs="Calibri"/>
-        </w:rPr>
-        <w:t>.</w:t>
-      </w:r>
-    </w:p>
-    <w:p>
-      <w:pPr>
-        <w:ind w:firstLine="720"/>
-        <w:rPr>
-          <w:rFonts w:ascii="Calibri" w:hAnsi="Calibri" w:cs="Calibri"/>
-        </w:rPr>
-      </w:pPr>
-      <w:r>
-        <w:rPr>
-          <w:rFonts w:ascii="Calibri" w:hAnsi="Calibri" w:cs="Calibri"/>
-        </w:rPr>
-        <w:t>Let</w:t>
-      </w:r>
-      <w:r>
-        <w:rPr>
-          <w:rFonts w:ascii="Calibri" w:hAnsi="Calibri" w:cs="Calibri"/>
-        </w:rPr>
-        <w:t xml:space="preserve"> </w:t>
-      </w:r>
-      <m:oMath>
-        <m:r>
-          <w:rPr>
-            <w:rFonts w:ascii="Cambria Math" w:hAnsi="Cambria Math" w:cs="Calibri"/>
-          </w:rPr>
-          <m:t>A</m:t>
-        </m:r>
-        <m:r>
-          <w:rPr>
-            <w:rFonts w:ascii="Cambria Math" w:hAnsi="Cambria Math" w:cs="Calibri"/>
-          </w:rPr>
-          <m:t>=</m:t>
+          <m:t>A=</m:t>
         </m:r>
         <m:d>
           <m:dPr>
@@ -12453,13 +10695,7 @@
           <w:rPr>
             <w:rFonts w:ascii="Cambria Math" w:hAnsi="Cambria Math" w:cs="Calibri"/>
           </w:rPr>
-          <m:t>C</m:t>
-        </m:r>
-        <m:r>
-          <w:rPr>
-            <w:rFonts w:ascii="Cambria Math" w:hAnsi="Cambria Math" w:cs="Calibri"/>
-          </w:rPr>
-          <m:t>=</m:t>
+          <m:t>C=</m:t>
         </m:r>
         <m:d>
           <m:dPr>
@@ -12477,25 +10713,7 @@
               <w:rPr>
                 <w:rFonts w:ascii="Cambria Math" w:hAnsi="Cambria Math" w:cs="Calibri"/>
               </w:rPr>
-              <m:t xml:space="preserve">1, </m:t>
-            </m:r>
-            <m:r>
-              <w:rPr>
-                <w:rFonts w:ascii="Cambria Math" w:hAnsi="Cambria Math" w:cs="Calibri"/>
-              </w:rPr>
-              <m:t>3</m:t>
-            </m:r>
-            <m:r>
-              <w:rPr>
-                <w:rFonts w:ascii="Cambria Math" w:hAnsi="Cambria Math" w:cs="Calibri"/>
-              </w:rPr>
-              <m:t xml:space="preserve">, </m:t>
-            </m:r>
-            <m:r>
-              <w:rPr>
-                <w:rFonts w:ascii="Cambria Math" w:hAnsi="Cambria Math" w:cs="Calibri"/>
-              </w:rPr>
-              <m:t>6</m:t>
+              <m:t>1, 3, 6</m:t>
             </m:r>
           </m:e>
         </m:d>
@@ -12540,19 +10758,7 @@
         <w:rPr>
           <w:rFonts w:ascii="Calibri" w:hAnsi="Calibri" w:cs="Calibri"/>
         </w:rPr>
-        <w:t xml:space="preserve">index 2, and the last 2 which is the blue 2 should </w:t>
-      </w:r>
-      <w:r>
-        <w:rPr>
-          <w:rFonts w:ascii="Calibri" w:hAnsi="Calibri" w:cs="Calibri"/>
-        </w:rPr>
-        <w:t>be put</w:t>
-      </w:r>
-      <w:r>
-        <w:rPr>
-          <w:rFonts w:ascii="Calibri" w:hAnsi="Calibri" w:cs="Calibri"/>
-        </w:rPr>
-        <w:t xml:space="preserve"> at index 5</w:t>
+        <w:t>index 2, and the last 2 which is the blue 2 should be put at index 5</w:t>
       </w:r>
       <w:r>
         <w:rPr>
@@ -12571,13 +10777,7 @@
           <w:rPr>
             <w:rFonts w:ascii="Cambria Math" w:hAnsi="Cambria Math" w:cs="Calibri"/>
           </w:rPr>
-          <m:t>B</m:t>
-        </m:r>
-        <m:r>
-          <w:rPr>
-            <w:rFonts w:ascii="Cambria Math" w:hAnsi="Cambria Math" w:cs="Calibri"/>
-          </w:rPr>
-          <m:t>=</m:t>
+          <m:t>B=</m:t>
         </m:r>
         <m:d>
           <m:dPr>
@@ -12595,25 +10795,7 @@
               <w:rPr>
                 <w:rFonts w:ascii="Cambria Math" w:hAnsi="Cambria Math" w:cs="Calibri"/>
               </w:rPr>
-              <m:t xml:space="preserve">0, </m:t>
-            </m:r>
-            <m:r>
-              <w:rPr>
-                <w:rFonts w:ascii="Cambria Math" w:hAnsi="Cambria Math" w:cs="Calibri"/>
-              </w:rPr>
-              <m:t xml:space="preserve">1, </m:t>
-            </m:r>
-            <m:r>
-              <w:rPr>
-                <w:rFonts w:ascii="Cambria Math" w:hAnsi="Cambria Math" w:cs="Calibri"/>
-              </w:rPr>
-              <m:t>1</m:t>
-            </m:r>
-            <m:r>
-              <w:rPr>
-                <w:rFonts w:ascii="Cambria Math" w:hAnsi="Cambria Math" w:cs="Calibri"/>
-              </w:rPr>
-              <m:t xml:space="preserve">, </m:t>
+              <m:t xml:space="preserve">0, 1, 1, </m:t>
             </m:r>
             <m:r>
               <w:rPr>
@@ -12856,13 +11038,7 @@
           <w:rPr>
             <w:rFonts w:ascii="Cambria Math" w:hAnsi="Cambria Math" w:cs="Calibri"/>
           </w:rPr>
-          <m:t>A</m:t>
-        </m:r>
-        <m:r>
-          <w:rPr>
-            <w:rFonts w:ascii="Cambria Math" w:hAnsi="Cambria Math" w:cs="Calibri"/>
-          </w:rPr>
-          <m:t>=</m:t>
+          <m:t>A=</m:t>
         </m:r>
         <m:d>
           <m:dPr>
@@ -13017,13 +11193,7 @@
           <w:rPr>
             <w:rFonts w:ascii="Cambria Math" w:hAnsi="Cambria Math" w:cs="Calibri"/>
           </w:rPr>
-          <m:t>A</m:t>
-        </m:r>
-        <m:r>
-          <w:rPr>
-            <w:rFonts w:ascii="Cambria Math" w:hAnsi="Cambria Math" w:cs="Calibri"/>
-          </w:rPr>
-          <m:t>=</m:t>
+          <m:t>A=</m:t>
         </m:r>
         <m:d>
           <m:dPr>
@@ -13263,13 +11433,7 @@
           <w:rPr>
             <w:rFonts w:ascii="Cambria Math" w:hAnsi="Cambria Math" w:cs="Calibri"/>
           </w:rPr>
-          <m:t>A</m:t>
-        </m:r>
-        <m:r>
-          <w:rPr>
-            <w:rFonts w:ascii="Cambria Math" w:hAnsi="Cambria Math" w:cs="Calibri"/>
-          </w:rPr>
-          <m:t>=</m:t>
+          <m:t>A=</m:t>
         </m:r>
         <m:d>
           <m:dPr>
@@ -13333,13 +11497,7 @@
               <w:rPr>
                 <w:rFonts w:ascii="Cambria Math" w:hAnsi="Cambria Math" w:cs="Calibri"/>
               </w:rPr>
-              <m:t>,</m:t>
-            </m:r>
-            <m:r>
-              <w:rPr>
-                <w:rFonts w:ascii="Cambria Math" w:hAnsi="Cambria Math" w:cs="Calibri"/>
-              </w:rPr>
-              <m:t xml:space="preserve"> </m:t>
+              <m:t xml:space="preserve">, </m:t>
             </m:r>
             <m:r>
               <w:rPr>
@@ -13865,13 +12023,7 @@
               <w:rPr>
                 <w:rFonts w:ascii="Cambria Math" w:hAnsi="Cambria Math" w:cs="Calibri"/>
               </w:rPr>
-              <m:t>0,</m:t>
-            </m:r>
-            <m:r>
-              <w:rPr>
-                <w:rFonts w:ascii="Cambria Math" w:hAnsi="Cambria Math" w:cs="Calibri"/>
-              </w:rPr>
-              <m:t xml:space="preserve"> </m:t>
+              <m:t xml:space="preserve">0, </m:t>
             </m:r>
             <m:r>
               <w:rPr>
@@ -14036,13 +12188,7 @@
           <w:rPr>
             <w:rFonts w:ascii="Cambria Math" w:hAnsi="Cambria Math" w:cs="Calibri"/>
           </w:rPr>
-          <m:t>A</m:t>
-        </m:r>
-        <m:r>
-          <w:rPr>
-            <w:rFonts w:ascii="Cambria Math" w:hAnsi="Cambria Math" w:cs="Calibri"/>
-          </w:rPr>
-          <m:t>=</m:t>
+          <m:t>A=</m:t>
         </m:r>
         <m:d>
           <m:dPr>
@@ -14267,13 +12413,7 @@
           <w:rPr>
             <w:rFonts w:ascii="Cambria Math" w:hAnsi="Cambria Math" w:cs="Calibri"/>
           </w:rPr>
-          <m:t>A</m:t>
-        </m:r>
-        <m:r>
-          <w:rPr>
-            <w:rFonts w:ascii="Cambria Math" w:hAnsi="Cambria Math" w:cs="Calibri"/>
-          </w:rPr>
-          <m:t>=</m:t>
+          <m:t>A=</m:t>
         </m:r>
         <m:d>
           <m:dPr>
@@ -14828,6 +12968,7 @@
           <w:rFonts w:ascii="Calibri" w:hAnsi="Calibri" w:cs="Calibri"/>
           <w:noProof/>
         </w:rPr>
+        <w:lastRenderedPageBreak/>
         <mc:AlternateContent>
           <mc:Choice Requires="wpg">
             <w:drawing>
@@ -16774,6 +14915,7 @@
           <w:rFonts w:ascii="Calibri" w:hAnsi="Calibri" w:cs="Calibri"/>
           <w:noProof/>
         </w:rPr>
+        <w:lastRenderedPageBreak/>
         <mc:AlternateContent>
           <mc:Choice Requires="wpg">
             <w:drawing>
@@ -18371,13 +16513,7 @@
           <w:rPr>
             <w:rFonts w:ascii="Cambria Math" w:hAnsi="Cambria Math" w:cs="Calibri"/>
           </w:rPr>
-          <m:t>A</m:t>
-        </m:r>
-        <m:r>
-          <w:rPr>
-            <w:rFonts w:ascii="Cambria Math" w:hAnsi="Cambria Math" w:cs="Calibri"/>
-          </w:rPr>
-          <m:t>=</m:t>
+          <m:t>A=</m:t>
         </m:r>
         <m:d>
           <m:dPr>
@@ -18507,6 +16643,7 @@
         <w:rPr>
           <w:rFonts w:ascii="Calibri" w:hAnsi="Calibri" w:cs="Calibri"/>
         </w:rPr>
+        <w:lastRenderedPageBreak/>
         <w:t>Problem #</w:t>
       </w:r>
       <w:r>
@@ -18515,11 +16652,996 @@
         </w:rPr>
         <w:t>4</w:t>
       </w:r>
+    </w:p>
+    <w:p>
+      <w:pPr>
+        <w:rPr>
+          <w:rFonts w:ascii="Calibri" w:hAnsi="Calibri" w:cs="Calibri"/>
+        </w:rPr>
+      </w:pPr>
+    </w:p>
+    <w:p>
+      <w:pPr>
+        <w:rPr>
+          <w:rFonts w:ascii="Calibri" w:hAnsi="Calibri" w:cs="Calibri"/>
+        </w:rPr>
+      </w:pPr>
+      <w:r>
+        <w:rPr>
+          <w:rFonts w:ascii="Calibri" w:hAnsi="Calibri" w:cs="Calibri"/>
+        </w:rPr>
+        <w:t>(a)</w:t>
+      </w:r>
+    </w:p>
+    <w:p>
+      <w:pPr>
+        <w:ind w:firstLine="720"/>
+        <w:rPr>
+          <w:rFonts w:ascii="Calibri" w:hAnsi="Calibri" w:cs="Calibri"/>
+        </w:rPr>
+      </w:pPr>
+      <w:r>
+        <w:rPr>
+          <w:rFonts w:ascii="Calibri" w:hAnsi="Calibri" w:cs="Calibri"/>
+        </w:rPr>
+        <w:t xml:space="preserve">119. </w:t>
+      </w:r>
+      <w:r>
+        <w:rPr>
+          <w:rFonts w:ascii="Calibri" w:hAnsi="Calibri" w:cs="Calibri"/>
+        </w:rPr>
+        <w:t>Pascal’s Triangle II (Easy)</w:t>
+      </w:r>
+      <w:r>
+        <w:rPr>
+          <w:rFonts w:ascii="Calibri" w:hAnsi="Calibri" w:cs="Calibri"/>
+        </w:rPr>
+        <w:t>,</w:t>
+      </w:r>
       <w:r>
         <w:rPr>
           <w:rFonts w:ascii="Calibri" w:hAnsi="Calibri" w:cs="Calibri"/>
         </w:rPr>
         <w:t xml:space="preserve"> </w:t>
+      </w:r>
+      <w:r>
+        <w:rPr>
+          <w:rFonts w:ascii="Calibri" w:hAnsi="Calibri" w:cs="Calibri"/>
+        </w:rPr>
+        <w:t xml:space="preserve">I </w:t>
+      </w:r>
+      <w:r>
+        <w:rPr>
+          <w:rFonts w:ascii="Calibri" w:hAnsi="Calibri" w:cs="Calibri"/>
+        </w:rPr>
+        <w:t>used 33:01 minutes to solve</w:t>
+      </w:r>
+      <w:r>
+        <w:rPr>
+          <w:rFonts w:ascii="Calibri" w:hAnsi="Calibri" w:cs="Calibri"/>
+        </w:rPr>
+        <w:t xml:space="preserve"> it</w:t>
+      </w:r>
+      <w:r>
+        <w:rPr>
+          <w:rFonts w:ascii="Calibri" w:hAnsi="Calibri" w:cs="Calibri"/>
+        </w:rPr>
+        <w:t>.</w:t>
+      </w:r>
+    </w:p>
+    <w:p>
+      <w:pPr>
+        <w:rPr>
+          <w:rFonts w:ascii="Calibri" w:hAnsi="Calibri" w:cs="Calibri"/>
+        </w:rPr>
+      </w:pPr>
+      <w:r>
+        <w:rPr>
+          <w:rFonts w:ascii="Calibri" w:hAnsi="Calibri" w:cs="Calibri"/>
+        </w:rPr>
+        <w:drawing>
+          <wp:inline distT="0" distB="0" distL="0" distR="0" wp14:anchorId="4A5A9BB0" wp14:editId="67F965F9">
+            <wp:extent cx="5943600" cy="3176905"/>
+            <wp:effectExtent l="0" t="0" r="0" b="0"/>
+            <wp:docPr id="672126000" name="Picture 1"/>
+            <wp:cNvGraphicFramePr>
+              <a:graphicFrameLocks xmlns:a="http://schemas.openxmlformats.org/drawingml/2006/main" noChangeAspect="1"/>
+            </wp:cNvGraphicFramePr>
+            <a:graphic xmlns:a="http://schemas.openxmlformats.org/drawingml/2006/main">
+              <a:graphicData uri="http://schemas.openxmlformats.org/drawingml/2006/picture">
+                <pic:pic xmlns:pic="http://schemas.openxmlformats.org/drawingml/2006/picture">
+                  <pic:nvPicPr>
+                    <pic:cNvPr id="672126000" name=""/>
+                    <pic:cNvPicPr/>
+                  </pic:nvPicPr>
+                  <pic:blipFill>
+                    <a:blip r:embed="rId10"/>
+                    <a:stretch>
+                      <a:fillRect/>
+                    </a:stretch>
+                  </pic:blipFill>
+                  <pic:spPr>
+                    <a:xfrm>
+                      <a:off x="0" y="0"/>
+                      <a:ext cx="5943600" cy="3176905"/>
+                    </a:xfrm>
+                    <a:prstGeom prst="rect">
+                      <a:avLst/>
+                    </a:prstGeom>
+                  </pic:spPr>
+                </pic:pic>
+              </a:graphicData>
+            </a:graphic>
+          </wp:inline>
+        </w:drawing>
+      </w:r>
+    </w:p>
+    <w:p>
+      <w:pPr>
+        <w:rPr>
+          <w:rFonts w:ascii="Calibri" w:hAnsi="Calibri" w:cs="Calibri"/>
+        </w:rPr>
+      </w:pPr>
+    </w:p>
+    <w:p>
+      <w:pPr>
+        <w:rPr>
+          <w:rFonts w:ascii="Calibri" w:hAnsi="Calibri" w:cs="Calibri"/>
+        </w:rPr>
+      </w:pPr>
+      <w:r>
+        <w:rPr>
+          <w:rFonts w:ascii="Calibri" w:hAnsi="Calibri" w:cs="Calibri"/>
+        </w:rPr>
+        <w:tab/>
+      </w:r>
+      <w:r>
+        <w:rPr>
+          <w:rFonts w:ascii="Calibri" w:hAnsi="Calibri" w:cs="Calibri"/>
+        </w:rPr>
+        <w:t>894. All Possible Full Binary Trees</w:t>
+      </w:r>
+      <w:r>
+        <w:rPr>
+          <w:rFonts w:ascii="Calibri" w:hAnsi="Calibri" w:cs="Calibri"/>
+        </w:rPr>
+        <w:t xml:space="preserve"> (Medium), </w:t>
+      </w:r>
+      <w:r>
+        <w:rPr>
+          <w:rFonts w:ascii="Calibri" w:hAnsi="Calibri" w:cs="Calibri"/>
+        </w:rPr>
+        <w:t xml:space="preserve">I </w:t>
+      </w:r>
+      <w:r>
+        <w:rPr>
+          <w:rFonts w:ascii="Calibri" w:hAnsi="Calibri" w:cs="Calibri"/>
+        </w:rPr>
+        <w:t>used</w:t>
+      </w:r>
+      <w:r>
+        <w:rPr>
+          <w:rFonts w:ascii="Calibri" w:hAnsi="Calibri" w:cs="Calibri"/>
+        </w:rPr>
+        <w:t xml:space="preserve"> 33:50 minutes to solve it.</w:t>
+      </w:r>
+    </w:p>
+    <w:p>
+      <w:pPr>
+        <w:rPr>
+          <w:rFonts w:ascii="Calibri" w:hAnsi="Calibri" w:cs="Calibri"/>
+        </w:rPr>
+      </w:pPr>
+      <w:r>
+        <w:rPr>
+          <w:rFonts w:ascii="Calibri" w:hAnsi="Calibri" w:cs="Calibri"/>
+        </w:rPr>
+        <w:drawing>
+          <wp:inline distT="0" distB="0" distL="0" distR="0" wp14:anchorId="6ED2A475" wp14:editId="278B31F2">
+            <wp:extent cx="5943600" cy="3179445"/>
+            <wp:effectExtent l="0" t="0" r="0" b="0"/>
+            <wp:docPr id="333116760" name="Picture 1" descr="A screenshot of a computer&#10;&#10;Description automatically generated"/>
+            <wp:cNvGraphicFramePr>
+              <a:graphicFrameLocks xmlns:a="http://schemas.openxmlformats.org/drawingml/2006/main" noChangeAspect="1"/>
+            </wp:cNvGraphicFramePr>
+            <a:graphic xmlns:a="http://schemas.openxmlformats.org/drawingml/2006/main">
+              <a:graphicData uri="http://schemas.openxmlformats.org/drawingml/2006/picture">
+                <pic:pic xmlns:pic="http://schemas.openxmlformats.org/drawingml/2006/picture">
+                  <pic:nvPicPr>
+                    <pic:cNvPr id="333116760" name="Picture 1" descr="A screenshot of a computer&#10;&#10;Description automatically generated"/>
+                    <pic:cNvPicPr/>
+                  </pic:nvPicPr>
+                  <pic:blipFill>
+                    <a:blip r:embed="rId11"/>
+                    <a:stretch>
+                      <a:fillRect/>
+                    </a:stretch>
+                  </pic:blipFill>
+                  <pic:spPr>
+                    <a:xfrm>
+                      <a:off x="0" y="0"/>
+                      <a:ext cx="5943600" cy="3179445"/>
+                    </a:xfrm>
+                    <a:prstGeom prst="rect">
+                      <a:avLst/>
+                    </a:prstGeom>
+                  </pic:spPr>
+                </pic:pic>
+              </a:graphicData>
+            </a:graphic>
+          </wp:inline>
+        </w:drawing>
+      </w:r>
+    </w:p>
+    <w:p>
+      <w:pPr>
+        <w:rPr>
+          <w:rFonts w:ascii="Calibri" w:hAnsi="Calibri" w:cs="Calibri"/>
+        </w:rPr>
+      </w:pPr>
+    </w:p>
+    <w:p>
+      <w:pPr>
+        <w:rPr>
+          <w:rFonts w:ascii="Calibri" w:hAnsi="Calibri" w:cs="Calibri"/>
+        </w:rPr>
+      </w:pPr>
+      <w:r>
+        <w:rPr>
+          <w:rFonts w:ascii="Calibri" w:hAnsi="Calibri" w:cs="Calibri"/>
+        </w:rPr>
+        <w:t>(b)</w:t>
+      </w:r>
+    </w:p>
+    <w:p>
+      <w:pPr>
+        <w:rPr>
+          <w:rFonts w:ascii="Calibri" w:hAnsi="Calibri" w:cs="Calibri"/>
+        </w:rPr>
+      </w:pPr>
+      <w:r>
+        <w:rPr>
+          <w:rFonts w:ascii="Calibri" w:hAnsi="Calibri" w:cs="Calibri"/>
+        </w:rPr>
+        <w:tab/>
+      </w:r>
+      <w:r>
+        <w:rPr>
+          <w:rFonts w:ascii="Calibri" w:hAnsi="Calibri" w:cs="Calibri"/>
+        </w:rPr>
+        <w:t>119. Pascal’s Triangle II (Easy)</w:t>
+      </w:r>
+      <w:r>
+        <w:rPr>
+          <w:rFonts w:ascii="Calibri" w:hAnsi="Calibri" w:cs="Calibri"/>
+        </w:rPr>
+        <w:t xml:space="preserve"> </w:t>
+      </w:r>
+      <w:r>
+        <w:rPr>
+          <w:rFonts w:ascii="Calibri" w:hAnsi="Calibri" w:cs="Calibri"/>
+        </w:rPr>
+        <w:t>i</w:t>
+      </w:r>
+      <w:r>
+        <w:rPr>
+          <w:rFonts w:ascii="Calibri" w:hAnsi="Calibri" w:cs="Calibri"/>
+        </w:rPr>
+        <w:t xml:space="preserve">s the very first </w:t>
+      </w:r>
+      <w:r>
+        <w:rPr>
+          <w:rFonts w:ascii="Calibri" w:hAnsi="Calibri" w:cs="Calibri"/>
+        </w:rPr>
+        <w:t xml:space="preserve">Dynamic Programming </w:t>
+      </w:r>
+      <w:r>
+        <w:rPr>
+          <w:rFonts w:ascii="Calibri" w:hAnsi="Calibri" w:cs="Calibri"/>
+        </w:rPr>
+        <w:t>problem</w:t>
+      </w:r>
+      <w:r>
+        <w:rPr>
+          <w:rFonts w:ascii="Calibri" w:hAnsi="Calibri" w:cs="Calibri"/>
+        </w:rPr>
+        <w:t xml:space="preserve"> I solved. I have </w:t>
+      </w:r>
+      <w:r>
+        <w:rPr>
+          <w:rFonts w:ascii="Calibri" w:hAnsi="Calibri" w:cs="Calibri"/>
+        </w:rPr>
+        <w:t xml:space="preserve">practiced several other </w:t>
+      </w:r>
+      <w:r>
+        <w:rPr>
+          <w:rFonts w:ascii="Calibri" w:hAnsi="Calibri" w:cs="Calibri"/>
+        </w:rPr>
+        <w:t>types of problems</w:t>
+      </w:r>
+      <w:r>
+        <w:rPr>
+          <w:rFonts w:ascii="Calibri" w:hAnsi="Calibri" w:cs="Calibri"/>
+        </w:rPr>
+        <w:t xml:space="preserve"> before</w:t>
+      </w:r>
+      <w:r>
+        <w:rPr>
+          <w:rFonts w:ascii="Calibri" w:hAnsi="Calibri" w:cs="Calibri"/>
+        </w:rPr>
+        <w:t xml:space="preserve">, such as </w:t>
+      </w:r>
+      <w:r>
+        <w:rPr>
+          <w:rFonts w:ascii="Calibri" w:hAnsi="Calibri" w:cs="Calibri"/>
+        </w:rPr>
+        <w:t xml:space="preserve">maps/dictionaries, linked lists, </w:t>
+      </w:r>
+      <w:r>
+        <w:rPr>
+          <w:rFonts w:ascii="Calibri" w:hAnsi="Calibri" w:cs="Calibri"/>
+        </w:rPr>
+        <w:lastRenderedPageBreak/>
+        <w:t>stack/queue/heaps, and DFS/BFS</w:t>
+      </w:r>
+      <w:r>
+        <w:rPr>
+          <w:rFonts w:ascii="Calibri" w:hAnsi="Calibri" w:cs="Calibri"/>
+        </w:rPr>
+        <w:t xml:space="preserve">. But I haven’t got a chance to </w:t>
+      </w:r>
+      <w:r>
+        <w:rPr>
+          <w:rFonts w:ascii="Calibri" w:hAnsi="Calibri" w:cs="Calibri"/>
+        </w:rPr>
+        <w:t xml:space="preserve">dive deep into DP until this problem. Although it was marked as easy, I spent nearly half an hour to </w:t>
+      </w:r>
+      <w:r>
+        <w:rPr>
+          <w:rFonts w:ascii="Calibri" w:hAnsi="Calibri" w:cs="Calibri"/>
+        </w:rPr>
+        <w:t xml:space="preserve">understand and </w:t>
+      </w:r>
+      <w:r>
+        <w:rPr>
+          <w:rFonts w:ascii="Calibri" w:hAnsi="Calibri" w:cs="Calibri"/>
+        </w:rPr>
+        <w:t>t</w:t>
+      </w:r>
+      <w:r>
+        <w:rPr>
+          <w:rFonts w:ascii="Calibri" w:hAnsi="Calibri" w:cs="Calibri"/>
+        </w:rPr>
+        <w:t>ry.</w:t>
+      </w:r>
+      <w:r>
+        <w:rPr>
+          <w:rFonts w:ascii="Calibri" w:hAnsi="Calibri" w:cs="Calibri"/>
+        </w:rPr>
+        <w:t xml:space="preserve"> Speaking of specific </w:t>
+      </w:r>
+      <w:r>
+        <w:rPr>
+          <w:rFonts w:ascii="Calibri" w:hAnsi="Calibri" w:cs="Calibri"/>
+        </w:rPr>
+        <w:t xml:space="preserve">ways I tried, firstly I </w:t>
+      </w:r>
+      <w:r>
+        <w:rPr>
+          <w:rFonts w:ascii="Calibri" w:hAnsi="Calibri" w:cs="Calibri"/>
+        </w:rPr>
+        <w:t xml:space="preserve">was thinking </w:t>
+      </w:r>
+      <w:r>
+        <w:rPr>
+          <w:rFonts w:ascii="Calibri" w:hAnsi="Calibri" w:cs="Calibri"/>
+        </w:rPr>
+        <w:t xml:space="preserve">about calculating the </w:t>
+      </w:r>
+      <m:oMath>
+        <m:r>
+          <w:rPr>
+            <w:rFonts w:ascii="Cambria Math" w:hAnsi="Cambria Math" w:cs="Calibri"/>
+          </w:rPr>
+          <m:t>rowIndex</m:t>
+        </m:r>
+      </m:oMath>
+      <w:r>
+        <w:rPr>
+          <w:rFonts w:ascii="Calibri" w:hAnsi="Calibri" w:cs="Calibri"/>
+        </w:rPr>
+        <w:t xml:space="preserve">-th </w:t>
+      </w:r>
+      <w:r>
+        <w:rPr>
+          <w:rFonts w:ascii="Calibri" w:hAnsi="Calibri" w:cs="Calibri"/>
+        </w:rPr>
+        <w:t xml:space="preserve">array directly. That is, </w:t>
+      </w:r>
+      <w:r>
+        <w:rPr>
+          <w:rFonts w:ascii="Calibri" w:hAnsi="Calibri" w:cs="Calibri"/>
+        </w:rPr>
+        <w:t>since e</w:t>
+      </w:r>
+      <w:r>
+        <w:rPr>
+          <w:rFonts w:ascii="Calibri" w:hAnsi="Calibri" w:cs="Calibri"/>
+        </w:rPr>
+        <w:t>ach row of Pascal</w:t>
+      </w:r>
+      <w:r>
+        <w:rPr>
+          <w:rFonts w:ascii="Calibri" w:hAnsi="Calibri" w:cs="Calibri"/>
+        </w:rPr>
+        <w:t>’</w:t>
+      </w:r>
+      <w:r>
+        <w:rPr>
+          <w:rFonts w:ascii="Calibri" w:hAnsi="Calibri" w:cs="Calibri"/>
+        </w:rPr>
+        <w:t>s Triangle can be represented using the sequence of combinations</w:t>
+      </w:r>
+      <w:r>
+        <w:rPr>
+          <w:rFonts w:ascii="Calibri" w:hAnsi="Calibri" w:cs="Calibri"/>
+        </w:rPr>
+        <w:t xml:space="preserve">, the </w:t>
+      </w:r>
+      <m:oMath>
+        <m:r>
+          <w:rPr>
+            <w:rFonts w:ascii="Cambria Math" w:hAnsi="Cambria Math" w:cs="Calibri"/>
+          </w:rPr>
+          <m:t>k</m:t>
+        </m:r>
+      </m:oMath>
+      <w:r>
+        <w:rPr>
+          <w:rFonts w:ascii="Calibri" w:hAnsi="Calibri" w:cs="Calibri"/>
+        </w:rPr>
+        <w:t>-th</w:t>
+      </w:r>
+      <w:r>
+        <w:rPr>
+          <w:rFonts w:ascii="Calibri" w:hAnsi="Calibri" w:cs="Calibri"/>
+        </w:rPr>
+        <w:t xml:space="preserve"> array of </w:t>
+      </w:r>
+      <w:r>
+        <w:rPr>
+          <w:rFonts w:ascii="Calibri" w:hAnsi="Calibri" w:cs="Calibri"/>
+        </w:rPr>
+        <w:t>Pascal</w:t>
+      </w:r>
+      <w:r>
+        <w:rPr>
+          <w:rFonts w:ascii="Calibri" w:hAnsi="Calibri" w:cs="Calibri"/>
+        </w:rPr>
+        <w:t>’</w:t>
+      </w:r>
+      <w:r>
+        <w:rPr>
+          <w:rFonts w:ascii="Calibri" w:hAnsi="Calibri" w:cs="Calibri"/>
+        </w:rPr>
+        <w:t>s Triangle</w:t>
+      </w:r>
+      <w:r>
+        <w:rPr>
+          <w:rFonts w:ascii="Calibri" w:hAnsi="Calibri" w:cs="Calibri"/>
+        </w:rPr>
+        <w:t xml:space="preserve"> should be </w:t>
+      </w:r>
+      <m:oMath>
+        <m:r>
+          <w:rPr>
+            <w:rFonts w:ascii="Cambria Math" w:hAnsi="Cambria Math" w:cs="Calibri"/>
+          </w:rPr>
+          <m:t>C</m:t>
+        </m:r>
+        <m:d>
+          <m:dPr>
+            <m:ctrlPr>
+              <w:rPr>
+                <w:rFonts w:ascii="Cambria Math" w:hAnsi="Cambria Math" w:cs="Calibri"/>
+                <w:i/>
+              </w:rPr>
+            </m:ctrlPr>
+          </m:dPr>
+          <m:e>
+            <m:r>
+              <w:rPr>
+                <w:rFonts w:ascii="Cambria Math" w:hAnsi="Cambria Math" w:cs="Calibri"/>
+              </w:rPr>
+              <m:t>k</m:t>
+            </m:r>
+            <m:r>
+              <w:rPr>
+                <w:rFonts w:ascii="Cambria Math" w:hAnsi="Cambria Math" w:cs="Calibri"/>
+              </w:rPr>
+              <m:t>,</m:t>
+            </m:r>
+            <m:r>
+              <w:rPr>
+                <w:rFonts w:ascii="Cambria Math" w:hAnsi="Cambria Math" w:cs="Calibri"/>
+              </w:rPr>
+              <m:t>0</m:t>
+            </m:r>
+          </m:e>
+        </m:d>
+        <m:r>
+          <w:rPr>
+            <w:rFonts w:ascii="Cambria Math" w:hAnsi="Cambria Math" w:cs="Calibri"/>
+          </w:rPr>
+          <m:t>,</m:t>
+        </m:r>
+        <m:r>
+          <w:rPr>
+            <w:rFonts w:ascii="Cambria Math" w:hAnsi="Cambria Math" w:cs="Calibri"/>
+          </w:rPr>
+          <m:t>C</m:t>
+        </m:r>
+        <m:d>
+          <m:dPr>
+            <m:ctrlPr>
+              <w:rPr>
+                <w:rFonts w:ascii="Cambria Math" w:hAnsi="Cambria Math" w:cs="Calibri"/>
+                <w:i/>
+              </w:rPr>
+            </m:ctrlPr>
+          </m:dPr>
+          <m:e>
+            <m:r>
+              <w:rPr>
+                <w:rFonts w:ascii="Cambria Math" w:hAnsi="Cambria Math" w:cs="Calibri"/>
+              </w:rPr>
+              <m:t>k,</m:t>
+            </m:r>
+            <m:r>
+              <w:rPr>
+                <w:rFonts w:ascii="Cambria Math" w:hAnsi="Cambria Math" w:cs="Calibri"/>
+              </w:rPr>
+              <m:t>1</m:t>
+            </m:r>
+          </m:e>
+        </m:d>
+        <m:r>
+          <w:rPr>
+            <w:rFonts w:ascii="Cambria Math" w:hAnsi="Cambria Math" w:cs="Calibri"/>
+          </w:rPr>
+          <m:t>,</m:t>
+        </m:r>
+        <m:r>
+          <w:rPr>
+            <w:rFonts w:ascii="Cambria Math" w:hAnsi="Cambria Math" w:cs="Calibri"/>
+          </w:rPr>
+          <m:t>…,</m:t>
+        </m:r>
+        <m:r>
+          <w:rPr>
+            <w:rFonts w:ascii="Cambria Math" w:hAnsi="Cambria Math" w:cs="Calibri"/>
+          </w:rPr>
+          <m:t>C</m:t>
+        </m:r>
+        <m:d>
+          <m:dPr>
+            <m:ctrlPr>
+              <w:rPr>
+                <w:rFonts w:ascii="Cambria Math" w:hAnsi="Cambria Math" w:cs="Calibri"/>
+                <w:i/>
+              </w:rPr>
+            </m:ctrlPr>
+          </m:dPr>
+          <m:e>
+            <m:r>
+              <w:rPr>
+                <w:rFonts w:ascii="Cambria Math" w:hAnsi="Cambria Math" w:cs="Calibri"/>
+              </w:rPr>
+              <m:t>k,</m:t>
+            </m:r>
+            <m:r>
+              <w:rPr>
+                <w:rFonts w:ascii="Cambria Math" w:hAnsi="Cambria Math" w:cs="Calibri"/>
+              </w:rPr>
+              <m:t>k</m:t>
+            </m:r>
+          </m:e>
+        </m:d>
+      </m:oMath>
+      <w:r>
+        <w:rPr>
+          <w:rFonts w:ascii="Calibri" w:hAnsi="Calibri" w:cs="Calibri"/>
+        </w:rPr>
+        <w:t>.</w:t>
+      </w:r>
+      <w:r>
+        <w:rPr>
+          <w:rFonts w:ascii="Calibri" w:hAnsi="Calibri" w:cs="Calibri"/>
+        </w:rPr>
+        <w:t xml:space="preserve"> However, implementing the calculation of </w:t>
+      </w:r>
+      <w:r>
+        <w:rPr>
+          <w:rFonts w:ascii="Calibri" w:hAnsi="Calibri" w:cs="Calibri"/>
+        </w:rPr>
+        <w:t>binomial coefficient</w:t>
+      </w:r>
+      <w:r>
+        <w:rPr>
+          <w:rFonts w:ascii="Calibri" w:hAnsi="Calibri" w:cs="Calibri"/>
+        </w:rPr>
+        <w:t xml:space="preserve"> seems </w:t>
+      </w:r>
+      <w:r>
+        <w:rPr>
+          <w:rFonts w:ascii="Calibri" w:hAnsi="Calibri" w:cs="Calibri"/>
+        </w:rPr>
+        <w:t xml:space="preserve">difficult. So </w:t>
+      </w:r>
+      <w:r>
+        <w:rPr>
+          <w:rFonts w:ascii="Calibri" w:hAnsi="Calibri" w:cs="Calibri"/>
+        </w:rPr>
+        <w:t>secondly,</w:t>
+      </w:r>
+      <w:r>
+        <w:rPr>
+          <w:rFonts w:ascii="Calibri" w:hAnsi="Calibri" w:cs="Calibri"/>
+        </w:rPr>
+        <w:t xml:space="preserve"> I tried to visualize </w:t>
+      </w:r>
+      <w:r>
+        <w:rPr>
+          <w:rFonts w:ascii="Calibri" w:hAnsi="Calibri" w:cs="Calibri"/>
+        </w:rPr>
+        <w:t>Pascal</w:t>
+      </w:r>
+      <w:r>
+        <w:rPr>
+          <w:rFonts w:ascii="Calibri" w:hAnsi="Calibri" w:cs="Calibri"/>
+        </w:rPr>
+        <w:t>’</w:t>
+      </w:r>
+      <w:r>
+        <w:rPr>
+          <w:rFonts w:ascii="Calibri" w:hAnsi="Calibri" w:cs="Calibri"/>
+        </w:rPr>
+        <w:t>s Triangle</w:t>
+      </w:r>
+      <w:r>
+        <w:rPr>
+          <w:rFonts w:ascii="Calibri" w:hAnsi="Calibri" w:cs="Calibri"/>
+        </w:rPr>
+        <w:t xml:space="preserve"> as what the GIF </w:t>
+      </w:r>
+      <w:r>
+        <w:rPr>
+          <w:rFonts w:ascii="Calibri" w:hAnsi="Calibri" w:cs="Calibri"/>
+        </w:rPr>
+        <w:t>indicates</w:t>
+      </w:r>
+      <w:r>
+        <w:rPr>
+          <w:rFonts w:ascii="Calibri" w:hAnsi="Calibri" w:cs="Calibri"/>
+        </w:rPr>
+        <w:t>:</w:t>
+      </w:r>
+      <w:r>
+        <w:rPr>
+          <w:rFonts w:ascii="Calibri" w:hAnsi="Calibri" w:cs="Calibri"/>
+        </w:rPr>
+        <w:t xml:space="preserve"> the </w:t>
+      </w:r>
+      <m:oMath>
+        <m:r>
+          <w:rPr>
+            <w:rFonts w:ascii="Cambria Math" w:hAnsi="Cambria Math" w:cs="Calibri"/>
+          </w:rPr>
+          <m:t>m</m:t>
+        </m:r>
+      </m:oMath>
+      <w:r>
+        <w:rPr>
+          <w:rFonts w:ascii="Calibri" w:hAnsi="Calibri" w:cs="Calibri"/>
+        </w:rPr>
+        <w:t xml:space="preserve">-th element in the </w:t>
+      </w:r>
+      <m:oMath>
+        <m:r>
+          <w:rPr>
+            <w:rFonts w:ascii="Cambria Math" w:hAnsi="Cambria Math" w:cs="Calibri"/>
+          </w:rPr>
+          <m:t>n</m:t>
+        </m:r>
+      </m:oMath>
+      <w:r>
+        <w:rPr>
+          <w:rFonts w:ascii="Calibri" w:hAnsi="Calibri" w:cs="Calibri"/>
+        </w:rPr>
+        <w:t xml:space="preserve">-th array is the sum of </w:t>
+      </w:r>
+      <m:oMath>
+        <m:d>
+          <m:dPr>
+            <m:ctrlPr>
+              <w:rPr>
+                <w:rFonts w:ascii="Cambria Math" w:hAnsi="Cambria Math" w:cs="Calibri"/>
+                <w:i/>
+              </w:rPr>
+            </m:ctrlPr>
+          </m:dPr>
+          <m:e>
+            <m:r>
+              <w:rPr>
+                <w:rFonts w:ascii="Cambria Math" w:hAnsi="Cambria Math" w:cs="Calibri"/>
+              </w:rPr>
+              <m:t>m-1</m:t>
+            </m:r>
+          </m:e>
+        </m:d>
+      </m:oMath>
+      <w:r>
+        <w:rPr>
+          <w:rFonts w:ascii="Calibri" w:hAnsi="Calibri" w:cs="Calibri"/>
+        </w:rPr>
+        <w:t>-</w:t>
+      </w:r>
+      <w:proofErr w:type="spellStart"/>
+      <w:r>
+        <w:rPr>
+          <w:rFonts w:ascii="Calibri" w:hAnsi="Calibri" w:cs="Calibri"/>
+        </w:rPr>
+        <w:t>th</w:t>
+      </w:r>
+      <w:proofErr w:type="spellEnd"/>
+      <w:r>
+        <w:rPr>
+          <w:rFonts w:ascii="Calibri" w:hAnsi="Calibri" w:cs="Calibri"/>
+        </w:rPr>
+        <w:t xml:space="preserve"> </w:t>
+      </w:r>
+      <w:r>
+        <w:rPr>
+          <w:rFonts w:ascii="Calibri" w:hAnsi="Calibri" w:cs="Calibri"/>
+        </w:rPr>
+        <w:t xml:space="preserve">and </w:t>
+      </w:r>
+      <m:oMath>
+        <m:r>
+          <w:rPr>
+            <w:rFonts w:ascii="Cambria Math" w:hAnsi="Cambria Math" w:cs="Calibri"/>
+          </w:rPr>
+          <m:t>m</m:t>
+        </m:r>
+      </m:oMath>
+      <w:r>
+        <w:rPr>
+          <w:rFonts w:ascii="Calibri" w:hAnsi="Calibri" w:cs="Calibri"/>
+        </w:rPr>
+        <w:t xml:space="preserve">-th </w:t>
+      </w:r>
+      <w:r>
+        <w:rPr>
+          <w:rFonts w:ascii="Calibri" w:hAnsi="Calibri" w:cs="Calibri"/>
+        </w:rPr>
+        <w:t>element</w:t>
+      </w:r>
+      <w:r>
+        <w:rPr>
+          <w:rFonts w:ascii="Calibri" w:hAnsi="Calibri" w:cs="Calibri"/>
+        </w:rPr>
+        <w:t xml:space="preserve"> in</w:t>
+      </w:r>
+      <w:r>
+        <w:rPr>
+          <w:rFonts w:ascii="Calibri" w:hAnsi="Calibri" w:cs="Calibri"/>
+        </w:rPr>
+        <w:t xml:space="preserve"> </w:t>
+      </w:r>
+      <w:r>
+        <w:rPr>
+          <w:rFonts w:ascii="Calibri" w:hAnsi="Calibri" w:cs="Calibri"/>
+        </w:rPr>
+        <w:t xml:space="preserve">the </w:t>
+      </w:r>
+      <m:oMath>
+        <m:d>
+          <m:dPr>
+            <m:ctrlPr>
+              <w:rPr>
+                <w:rFonts w:ascii="Cambria Math" w:hAnsi="Cambria Math" w:cs="Calibri"/>
+                <w:i/>
+              </w:rPr>
+            </m:ctrlPr>
+          </m:dPr>
+          <m:e>
+            <m:r>
+              <w:rPr>
+                <w:rFonts w:ascii="Cambria Math" w:hAnsi="Cambria Math" w:cs="Calibri"/>
+              </w:rPr>
+              <m:t>n</m:t>
+            </m:r>
+            <m:r>
+              <w:rPr>
+                <w:rFonts w:ascii="Cambria Math" w:hAnsi="Cambria Math" w:cs="Calibri"/>
+              </w:rPr>
+              <m:t>-1</m:t>
+            </m:r>
+          </m:e>
+        </m:d>
+      </m:oMath>
+      <w:r>
+        <w:rPr>
+          <w:rFonts w:ascii="Calibri" w:hAnsi="Calibri" w:cs="Calibri"/>
+        </w:rPr>
+        <w:t>-</w:t>
+      </w:r>
+      <w:proofErr w:type="spellStart"/>
+      <w:r>
+        <w:rPr>
+          <w:rFonts w:ascii="Calibri" w:hAnsi="Calibri" w:cs="Calibri"/>
+        </w:rPr>
+        <w:t>th</w:t>
+      </w:r>
+      <w:proofErr w:type="spellEnd"/>
+      <w:r>
+        <w:rPr>
+          <w:rFonts w:ascii="Calibri" w:hAnsi="Calibri" w:cs="Calibri"/>
+        </w:rPr>
+        <w:t xml:space="preserve"> array</w:t>
+      </w:r>
+      <w:r>
+        <w:rPr>
+          <w:rFonts w:ascii="Calibri" w:hAnsi="Calibri" w:cs="Calibri"/>
+        </w:rPr>
+        <w:t>.</w:t>
+      </w:r>
+      <w:r>
+        <w:rPr>
+          <w:rFonts w:ascii="Calibri" w:hAnsi="Calibri" w:cs="Calibri"/>
+        </w:rPr>
+        <w:t xml:space="preserve"> </w:t>
+      </w:r>
+      <w:r>
+        <w:rPr>
+          <w:rFonts w:ascii="Calibri" w:hAnsi="Calibri" w:cs="Calibri"/>
+        </w:rPr>
+        <w:t>At the time</w:t>
+      </w:r>
+      <w:r>
+        <w:rPr>
+          <w:rFonts w:ascii="Calibri" w:hAnsi="Calibri" w:cs="Calibri"/>
+        </w:rPr>
+        <w:t xml:space="preserve"> I started to implement that logic</w:t>
+      </w:r>
+      <w:r>
+        <w:rPr>
+          <w:rFonts w:ascii="Calibri" w:hAnsi="Calibri" w:cs="Calibri"/>
+        </w:rPr>
+        <w:t>, I noticed that I need to initialize the 2D array, namely the DP chart first</w:t>
+      </w:r>
+      <w:r>
+        <w:rPr>
+          <w:rFonts w:ascii="Calibri" w:hAnsi="Calibri" w:cs="Calibri"/>
+        </w:rPr>
+        <w:t>. Then</w:t>
+      </w:r>
+      <w:r>
+        <w:rPr>
+          <w:rFonts w:ascii="Calibri" w:hAnsi="Calibri" w:cs="Calibri"/>
+        </w:rPr>
+        <w:t xml:space="preserve"> I realized that I did not remember how to do so in Python.</w:t>
+      </w:r>
+      <w:r>
+        <w:rPr>
+          <w:rFonts w:ascii="Calibri" w:hAnsi="Calibri" w:cs="Calibri"/>
+        </w:rPr>
+        <w:t xml:space="preserve"> After using </w:t>
+      </w:r>
+      <m:oMath>
+        <m:r>
+          <w:rPr>
+            <w:rFonts w:ascii="Cambria Math" w:hAnsi="Cambria Math" w:cs="Calibri"/>
+          </w:rPr>
+          <m:t>print()</m:t>
+        </m:r>
+      </m:oMath>
+      <w:r>
+        <w:rPr>
+          <w:rFonts w:ascii="Calibri" w:hAnsi="Calibri" w:cs="Calibri"/>
+        </w:rPr>
+        <w:t xml:space="preserve"> to debug and checking if the DP chart is initialized correctly, I reached</w:t>
+      </w:r>
+      <w:r>
+        <w:rPr>
+          <w:rFonts w:ascii="Calibri" w:hAnsi="Calibri" w:cs="Calibri"/>
+        </w:rPr>
+        <w:t xml:space="preserve"> my solution.</w:t>
+      </w:r>
+    </w:p>
+    <w:p>
+      <w:pPr>
+        <w:rPr>
+          <w:rFonts w:ascii="Calibri" w:hAnsi="Calibri" w:cs="Calibri"/>
+        </w:rPr>
+      </w:pPr>
+      <w:r>
+        <w:rPr>
+          <w:rFonts w:ascii="Calibri" w:hAnsi="Calibri" w:cs="Calibri"/>
+        </w:rPr>
+        <w:tab/>
+      </w:r>
+      <w:r>
+        <w:rPr>
+          <w:rFonts w:ascii="Calibri" w:hAnsi="Calibri" w:cs="Calibri"/>
+        </w:rPr>
+        <w:t>Before this problem, I assume DP problems are all difficult to tackle.</w:t>
+      </w:r>
+      <w:r>
+        <w:rPr>
+          <w:rFonts w:ascii="Calibri" w:hAnsi="Calibri" w:cs="Calibri"/>
+        </w:rPr>
+        <w:t xml:space="preserve"> But </w:t>
+      </w:r>
+      <w:r>
+        <w:rPr>
+          <w:rFonts w:ascii="Calibri" w:hAnsi="Calibri" w:cs="Calibri"/>
+        </w:rPr>
+        <w:t xml:space="preserve">thanks to this problem, I felt proud of myself because I </w:t>
+      </w:r>
+      <w:r>
+        <w:rPr>
+          <w:rFonts w:ascii="Calibri" w:hAnsi="Calibri" w:cs="Calibri"/>
+        </w:rPr>
+        <w:t>tried hard and figured out one working solution on my own.</w:t>
+      </w:r>
+      <w:r>
+        <w:rPr>
+          <w:rFonts w:ascii="Calibri" w:hAnsi="Calibri" w:cs="Calibri"/>
+        </w:rPr>
+        <w:t xml:space="preserve"> I will no</w:t>
+      </w:r>
+      <w:r>
+        <w:rPr>
+          <w:rFonts w:ascii="Calibri" w:hAnsi="Calibri" w:cs="Calibri"/>
+        </w:rPr>
+        <w:t xml:space="preserve"> longer</w:t>
+      </w:r>
+      <w:r>
+        <w:rPr>
+          <w:rFonts w:ascii="Calibri" w:hAnsi="Calibri" w:cs="Calibri"/>
+        </w:rPr>
+        <w:t xml:space="preserve"> </w:t>
+      </w:r>
+      <w:r>
+        <w:rPr>
+          <w:rFonts w:ascii="Calibri" w:hAnsi="Calibri" w:cs="Calibri"/>
+        </w:rPr>
+        <w:t>consider DP problems as unsolvable in the future, which is the most significate insight I gained</w:t>
+      </w:r>
+      <w:r>
+        <w:rPr>
+          <w:rFonts w:ascii="Calibri" w:hAnsi="Calibri" w:cs="Calibri"/>
+        </w:rPr>
+        <w:t xml:space="preserve">. Other than that, my lack of familiarity with nested lists and </w:t>
+      </w:r>
+      <w:r>
+        <w:rPr>
+          <w:rFonts w:ascii="Calibri" w:hAnsi="Calibri" w:cs="Calibri"/>
+        </w:rPr>
+        <w:t xml:space="preserve">collections library in Python also made it hard for me to solve the problem at first. I will keep on learning related </w:t>
+      </w:r>
+      <w:r>
+        <w:rPr>
+          <w:rFonts w:ascii="Calibri" w:hAnsi="Calibri" w:cs="Calibri"/>
+        </w:rPr>
+        <w:t>syntaxes</w:t>
+      </w:r>
+      <w:r>
+        <w:rPr>
+          <w:rFonts w:ascii="Calibri" w:hAnsi="Calibri" w:cs="Calibri"/>
+        </w:rPr>
+        <w:t>.</w:t>
       </w:r>
     </w:p>
     <w:sectPr>
@@ -19989,6 +19111,29 @@
       </w:tblBorders>
     </w:tblPr>
   </w:style>
+  <w:style w:type="character" w:styleId="Hyperlink">
+    <w:name w:val="Hyperlink"/>
+    <w:basedOn w:val="DefaultParagraphFont"/>
+    <w:uiPriority w:val="99"/>
+    <w:unhideWhenUsed/>
+    <w:rsid w:val="00132E74"/>
+    <w:rPr>
+      <w:color w:val="467886" w:themeColor="hyperlink"/>
+      <w:u w:val="single"/>
+    </w:rPr>
+  </w:style>
+  <w:style w:type="character" w:styleId="UnresolvedMention">
+    <w:name w:val="Unresolved Mention"/>
+    <w:basedOn w:val="DefaultParagraphFont"/>
+    <w:uiPriority w:val="99"/>
+    <w:semiHidden/>
+    <w:unhideWhenUsed/>
+    <w:rsid w:val="00132E74"/>
+    <w:rPr>
+      <w:color w:val="605E5C"/>
+      <w:shd w:val="clear" w:color="auto" w:fill="E1DFDD"/>
+    </w:rPr>
+  </w:style>
 </w:styles>
 </file>
 

</xml_diff>